<commit_message>
add notas unidade 2
</commit_message>
<xml_diff>
--- a/02_modelos_informacionais/modelos_informacionais_notas_aula.docx
+++ b/02_modelos_informacionais/modelos_informacionais_notas_aula.docx
@@ -1618,6 +1618,1653 @@
           <w:lang w:val="pt-BR" w:bidi="ar-SA"/>
         </w:rPr>
       </w:pPr>
+    </w:p>
+    <w:p>
+      <w:pPr>
+        <w:spacing w:after="0" w:line="240" w:lineRule="auto"/>
+        <w:jc w:val="both"/>
+        <w:rPr>
+          <w:rFonts w:asciiTheme="majorHAnsi" w:hAnsiTheme="majorHAnsi" w:cstheme="majorHAnsi"/>
+          <w:noProof/>
+          <w:sz w:val="24"/>
+          <w:szCs w:val="24"/>
+          <w:lang w:val="pt-BR" w:bidi="ar-SA"/>
+        </w:rPr>
+      </w:pPr>
+    </w:p>
+    <w:p>
+      <w:pPr>
+        <w:spacing w:after="0" w:line="240" w:lineRule="auto"/>
+        <w:jc w:val="both"/>
+        <w:rPr>
+          <w:rFonts w:asciiTheme="majorHAnsi" w:hAnsiTheme="majorHAnsi" w:cstheme="majorHAnsi"/>
+          <w:b/>
+          <w:noProof/>
+          <w:sz w:val="24"/>
+          <w:szCs w:val="24"/>
+          <w:lang w:val="pt-BR" w:bidi="ar-SA"/>
+        </w:rPr>
+      </w:pPr>
+      <w:r>
+        <w:rPr>
+          <w:rFonts w:asciiTheme="majorHAnsi" w:hAnsiTheme="majorHAnsi" w:cstheme="majorHAnsi"/>
+          <w:b/>
+          <w:noProof/>
+          <w:sz w:val="24"/>
+          <w:szCs w:val="24"/>
+          <w:lang w:val="pt-BR" w:bidi="ar-SA"/>
+        </w:rPr>
+        <w:t xml:space="preserve">Unidade 02 – </w:t>
+      </w:r>
+      <w:r>
+        <w:rPr>
+          <w:rFonts w:asciiTheme="majorHAnsi" w:hAnsiTheme="majorHAnsi" w:cstheme="majorHAnsi"/>
+          <w:b/>
+          <w:noProof/>
+          <w:sz w:val="24"/>
+          <w:szCs w:val="24"/>
+          <w:lang w:val="pt-BR" w:bidi="ar-SA"/>
+        </w:rPr>
+        <w:t>Modelagem da Informação</w:t>
+      </w:r>
+    </w:p>
+    <w:p>
+      <w:pPr>
+        <w:spacing w:after="0" w:line="240" w:lineRule="auto"/>
+        <w:jc w:val="both"/>
+        <w:rPr>
+          <w:rFonts w:asciiTheme="majorHAnsi" w:hAnsiTheme="majorHAnsi" w:cstheme="majorHAnsi"/>
+          <w:noProof/>
+          <w:sz w:val="24"/>
+          <w:szCs w:val="24"/>
+          <w:lang w:val="pt-BR" w:bidi="ar-SA"/>
+        </w:rPr>
+      </w:pPr>
+    </w:p>
+    <w:p>
+      <w:pPr>
+        <w:spacing w:after="0" w:line="240" w:lineRule="auto"/>
+        <w:jc w:val="both"/>
+        <w:rPr>
+          <w:rFonts w:asciiTheme="majorHAnsi" w:hAnsiTheme="majorHAnsi" w:cstheme="majorHAnsi"/>
+          <w:noProof/>
+          <w:sz w:val="24"/>
+          <w:szCs w:val="24"/>
+          <w:lang w:val="pt-BR" w:bidi="ar-SA"/>
+        </w:rPr>
+      </w:pPr>
+      <w:r>
+        <w:rPr>
+          <w:rFonts w:asciiTheme="majorHAnsi" w:hAnsiTheme="majorHAnsi" w:cstheme="majorHAnsi"/>
+          <w:noProof/>
+          <w:sz w:val="24"/>
+          <w:szCs w:val="24"/>
+          <w:lang w:val="pt-BR" w:bidi="ar-SA"/>
+        </w:rPr>
+        <w:t>Objetivo – mostrar conceitos fundamentais sobre modelagem da informação.</w:t>
+      </w:r>
+    </w:p>
+    <w:p>
+      <w:pPr>
+        <w:spacing w:after="0" w:line="240" w:lineRule="auto"/>
+        <w:jc w:val="both"/>
+        <w:rPr>
+          <w:rFonts w:asciiTheme="majorHAnsi" w:hAnsiTheme="majorHAnsi" w:cstheme="majorHAnsi"/>
+          <w:noProof/>
+          <w:sz w:val="24"/>
+          <w:szCs w:val="24"/>
+          <w:lang w:val="pt-BR" w:bidi="ar-SA"/>
+        </w:rPr>
+      </w:pPr>
+      <w:r>
+        <w:rPr>
+          <w:rFonts w:asciiTheme="majorHAnsi" w:hAnsiTheme="majorHAnsi" w:cstheme="majorHAnsi"/>
+          <w:noProof/>
+          <w:sz w:val="24"/>
+          <w:szCs w:val="24"/>
+          <w:lang w:val="pt-BR" w:bidi="ar-SA"/>
+        </w:rPr>
+        <w:t>- sistemas e subsistemas;</w:t>
+      </w:r>
+    </w:p>
+    <w:p>
+      <w:pPr>
+        <w:spacing w:after="0" w:line="240" w:lineRule="auto"/>
+        <w:jc w:val="both"/>
+        <w:rPr>
+          <w:rFonts w:asciiTheme="majorHAnsi" w:hAnsiTheme="majorHAnsi" w:cstheme="majorHAnsi"/>
+          <w:noProof/>
+          <w:sz w:val="24"/>
+          <w:szCs w:val="24"/>
+          <w:lang w:val="pt-BR" w:bidi="ar-SA"/>
+        </w:rPr>
+      </w:pPr>
+      <w:r>
+        <w:rPr>
+          <w:rFonts w:asciiTheme="majorHAnsi" w:hAnsiTheme="majorHAnsi" w:cstheme="majorHAnsi"/>
+          <w:noProof/>
+          <w:sz w:val="24"/>
+          <w:szCs w:val="24"/>
+          <w:lang w:val="pt-BR" w:bidi="ar-SA"/>
+        </w:rPr>
+        <w:t>- modelos;</w:t>
+      </w:r>
+    </w:p>
+    <w:p>
+      <w:pPr>
+        <w:spacing w:after="0" w:line="240" w:lineRule="auto"/>
+        <w:jc w:val="both"/>
+        <w:rPr>
+          <w:rFonts w:asciiTheme="majorHAnsi" w:hAnsiTheme="majorHAnsi" w:cstheme="majorHAnsi"/>
+          <w:noProof/>
+          <w:sz w:val="24"/>
+          <w:szCs w:val="24"/>
+          <w:lang w:val="pt-BR" w:bidi="ar-SA"/>
+        </w:rPr>
+      </w:pPr>
+      <w:r>
+        <w:rPr>
+          <w:rFonts w:asciiTheme="majorHAnsi" w:hAnsiTheme="majorHAnsi" w:cstheme="majorHAnsi"/>
+          <w:noProof/>
+          <w:sz w:val="24"/>
+          <w:szCs w:val="24"/>
+          <w:lang w:val="pt-BR" w:bidi="ar-SA"/>
+        </w:rPr>
+        <w:t>- tipos de modelos;</w:t>
+      </w:r>
+    </w:p>
+    <w:p>
+      <w:pPr>
+        <w:spacing w:after="0" w:line="240" w:lineRule="auto"/>
+        <w:jc w:val="both"/>
+        <w:rPr>
+          <w:rFonts w:asciiTheme="majorHAnsi" w:hAnsiTheme="majorHAnsi" w:cstheme="majorHAnsi"/>
+          <w:noProof/>
+          <w:sz w:val="24"/>
+          <w:szCs w:val="24"/>
+          <w:lang w:val="pt-BR" w:bidi="ar-SA"/>
+        </w:rPr>
+      </w:pPr>
+      <w:r>
+        <w:rPr>
+          <w:rFonts w:asciiTheme="majorHAnsi" w:hAnsiTheme="majorHAnsi" w:cstheme="majorHAnsi"/>
+          <w:noProof/>
+          <w:sz w:val="24"/>
+          <w:szCs w:val="24"/>
+          <w:lang w:val="pt-BR" w:bidi="ar-SA"/>
+        </w:rPr>
+        <w:t>- simulação.</w:t>
+      </w:r>
+    </w:p>
+    <w:p>
+      <w:pPr>
+        <w:spacing w:after="0" w:line="240" w:lineRule="auto"/>
+        <w:jc w:val="both"/>
+        <w:rPr>
+          <w:rFonts w:asciiTheme="majorHAnsi" w:hAnsiTheme="majorHAnsi" w:cstheme="majorHAnsi"/>
+          <w:noProof/>
+          <w:sz w:val="24"/>
+          <w:szCs w:val="24"/>
+          <w:lang w:val="pt-BR" w:bidi="ar-SA"/>
+        </w:rPr>
+      </w:pPr>
+    </w:p>
+    <w:p>
+      <w:pPr>
+        <w:spacing w:after="0" w:line="240" w:lineRule="auto"/>
+        <w:jc w:val="both"/>
+        <w:rPr>
+          <w:rFonts w:asciiTheme="majorHAnsi" w:hAnsiTheme="majorHAnsi" w:cstheme="majorHAnsi"/>
+          <w:noProof/>
+          <w:sz w:val="24"/>
+          <w:szCs w:val="24"/>
+          <w:lang w:val="pt-BR" w:bidi="ar-SA"/>
+        </w:rPr>
+      </w:pPr>
+      <w:r>
+        <w:rPr>
+          <w:rFonts w:asciiTheme="majorHAnsi" w:hAnsiTheme="majorHAnsi" w:cstheme="majorHAnsi"/>
+          <w:noProof/>
+          <w:sz w:val="24"/>
+          <w:szCs w:val="24"/>
+          <w:lang w:val="pt-BR" w:bidi="ar-SA"/>
+        </w:rPr>
+        <w:t>Sistema – é o conjunto de partes ou componentes que interagem entre si ou com meio para atingir um objetivo. Os próprios elementos e as relações entre eles determinam como o sistema trabalha.</w:t>
+      </w:r>
+    </w:p>
+    <w:p>
+      <w:pPr>
+        <w:spacing w:after="0" w:line="240" w:lineRule="auto"/>
+        <w:jc w:val="both"/>
+        <w:rPr>
+          <w:rFonts w:asciiTheme="majorHAnsi" w:hAnsiTheme="majorHAnsi" w:cstheme="majorHAnsi"/>
+          <w:noProof/>
+          <w:sz w:val="24"/>
+          <w:szCs w:val="24"/>
+          <w:lang w:val="pt-BR" w:bidi="ar-SA"/>
+        </w:rPr>
+      </w:pPr>
+      <w:r>
+        <w:rPr>
+          <w:rFonts w:asciiTheme="majorHAnsi" w:hAnsiTheme="majorHAnsi" w:cstheme="majorHAnsi"/>
+          <w:noProof/>
+          <w:sz w:val="24"/>
+          <w:szCs w:val="24"/>
+          <w:lang w:val="pt-BR" w:bidi="ar-SA"/>
+        </w:rPr>
+        <w:t>Na prática, são os objetivos de um particular estudo, que vão definir que objetivos devem constituir o sistema.</w:t>
+      </w:r>
+    </w:p>
+    <w:p>
+      <w:pPr>
+        <w:spacing w:after="0" w:line="240" w:lineRule="auto"/>
+        <w:jc w:val="both"/>
+        <w:rPr>
+          <w:rFonts w:asciiTheme="majorHAnsi" w:hAnsiTheme="majorHAnsi" w:cstheme="majorHAnsi"/>
+          <w:noProof/>
+          <w:sz w:val="24"/>
+          <w:szCs w:val="24"/>
+          <w:lang w:val="pt-BR" w:bidi="ar-SA"/>
+        </w:rPr>
+      </w:pPr>
+    </w:p>
+    <w:p>
+      <w:pPr>
+        <w:spacing w:after="0" w:line="240" w:lineRule="auto"/>
+        <w:jc w:val="both"/>
+        <w:rPr>
+          <w:rFonts w:asciiTheme="majorHAnsi" w:hAnsiTheme="majorHAnsi" w:cstheme="majorHAnsi"/>
+          <w:noProof/>
+          <w:sz w:val="24"/>
+          <w:szCs w:val="24"/>
+          <w:lang w:val="pt-BR" w:bidi="ar-SA"/>
+        </w:rPr>
+      </w:pPr>
+      <w:r>
+        <w:rPr>
+          <w:rFonts w:asciiTheme="majorHAnsi" w:hAnsiTheme="majorHAnsi" w:cstheme="majorHAnsi"/>
+          <w:noProof/>
+          <w:sz w:val="24"/>
+          <w:szCs w:val="24"/>
+          <w:lang w:val="pt-BR" w:bidi="ar-SA"/>
+        </w:rPr>
+        <w:t>Um modelo de sistema é uma abstração do mundo real.</w:t>
+      </w:r>
+    </w:p>
+    <w:p>
+      <w:pPr>
+        <w:spacing w:after="0" w:line="240" w:lineRule="auto"/>
+        <w:jc w:val="both"/>
+        <w:rPr>
+          <w:rFonts w:asciiTheme="majorHAnsi" w:hAnsiTheme="majorHAnsi" w:cstheme="majorHAnsi"/>
+          <w:noProof/>
+          <w:sz w:val="24"/>
+          <w:szCs w:val="24"/>
+          <w:lang w:val="pt-BR" w:bidi="ar-SA"/>
+        </w:rPr>
+      </w:pPr>
+    </w:p>
+    <w:p>
+      <w:pPr>
+        <w:spacing w:after="0" w:line="240" w:lineRule="auto"/>
+        <w:jc w:val="both"/>
+        <w:rPr>
+          <w:rFonts w:asciiTheme="majorHAnsi" w:hAnsiTheme="majorHAnsi" w:cstheme="majorHAnsi"/>
+          <w:noProof/>
+          <w:sz w:val="24"/>
+          <w:szCs w:val="24"/>
+          <w:lang w:val="pt-BR" w:bidi="ar-SA"/>
+        </w:rPr>
+      </w:pPr>
+      <w:r>
+        <w:rPr>
+          <w:rFonts w:asciiTheme="majorHAnsi" w:hAnsiTheme="majorHAnsi" w:cstheme="majorHAnsi"/>
+          <w:noProof/>
+          <w:sz w:val="24"/>
+          <w:szCs w:val="24"/>
+          <w:lang w:val="pt-BR" w:bidi="ar-SA"/>
+        </w:rPr>
+        <w:t>Representação dos sistemas: modelos</w:t>
+      </w:r>
+    </w:p>
+    <w:p>
+      <w:pPr>
+        <w:spacing w:after="0" w:line="240" w:lineRule="auto"/>
+        <w:jc w:val="both"/>
+        <w:rPr>
+          <w:rFonts w:asciiTheme="majorHAnsi" w:hAnsiTheme="majorHAnsi" w:cstheme="majorHAnsi"/>
+          <w:noProof/>
+          <w:sz w:val="24"/>
+          <w:szCs w:val="24"/>
+          <w:lang w:val="pt-BR" w:bidi="ar-SA"/>
+        </w:rPr>
+      </w:pPr>
+      <w:r>
+        <w:rPr>
+          <w:rFonts w:asciiTheme="majorHAnsi" w:hAnsiTheme="majorHAnsi" w:cstheme="majorHAnsi"/>
+          <w:noProof/>
+          <w:sz w:val="24"/>
+          <w:szCs w:val="24"/>
+          <w:lang w:val="pt-BR" w:bidi="ar-SA"/>
+        </w:rPr>
+        <w:t>Um modelo representa um sistema:</w:t>
+      </w:r>
+    </w:p>
+    <w:p>
+      <w:pPr>
+        <w:spacing w:after="0" w:line="240" w:lineRule="auto"/>
+        <w:jc w:val="both"/>
+        <w:rPr>
+          <w:rFonts w:asciiTheme="majorHAnsi" w:hAnsiTheme="majorHAnsi" w:cstheme="majorHAnsi"/>
+          <w:noProof/>
+          <w:sz w:val="24"/>
+          <w:szCs w:val="24"/>
+          <w:lang w:val="pt-BR" w:bidi="ar-SA"/>
+        </w:rPr>
+      </w:pPr>
+      <w:r>
+        <w:rPr>
+          <w:rFonts w:asciiTheme="majorHAnsi" w:hAnsiTheme="majorHAnsi" w:cstheme="majorHAnsi"/>
+          <w:noProof/>
+          <w:sz w:val="24"/>
+          <w:szCs w:val="24"/>
+          <w:lang w:val="pt-BR" w:bidi="ar-SA"/>
+        </w:rPr>
+        <w:t>- modelos mentais;</w:t>
+      </w:r>
+    </w:p>
+    <w:p>
+      <w:pPr>
+        <w:spacing w:after="0" w:line="240" w:lineRule="auto"/>
+        <w:jc w:val="both"/>
+        <w:rPr>
+          <w:rFonts w:asciiTheme="majorHAnsi" w:hAnsiTheme="majorHAnsi" w:cstheme="majorHAnsi"/>
+          <w:noProof/>
+          <w:sz w:val="24"/>
+          <w:szCs w:val="24"/>
+          <w:lang w:val="pt-BR" w:bidi="ar-SA"/>
+        </w:rPr>
+      </w:pPr>
+      <w:r>
+        <w:rPr>
+          <w:rFonts w:asciiTheme="majorHAnsi" w:hAnsiTheme="majorHAnsi" w:cstheme="majorHAnsi"/>
+          <w:noProof/>
+          <w:sz w:val="24"/>
+          <w:szCs w:val="24"/>
+          <w:lang w:val="pt-BR" w:bidi="ar-SA"/>
+        </w:rPr>
+        <w:t>- modelos físicos;</w:t>
+      </w:r>
+    </w:p>
+    <w:p>
+      <w:pPr>
+        <w:spacing w:after="0" w:line="240" w:lineRule="auto"/>
+        <w:jc w:val="both"/>
+        <w:rPr>
+          <w:rFonts w:asciiTheme="majorHAnsi" w:hAnsiTheme="majorHAnsi" w:cstheme="majorHAnsi"/>
+          <w:noProof/>
+          <w:sz w:val="24"/>
+          <w:szCs w:val="24"/>
+          <w:lang w:val="pt-BR" w:bidi="ar-SA"/>
+        </w:rPr>
+      </w:pPr>
+      <w:r>
+        <w:rPr>
+          <w:rFonts w:asciiTheme="majorHAnsi" w:hAnsiTheme="majorHAnsi" w:cstheme="majorHAnsi"/>
+          <w:noProof/>
+          <w:sz w:val="24"/>
+          <w:szCs w:val="24"/>
+          <w:lang w:val="pt-BR" w:bidi="ar-SA"/>
+        </w:rPr>
+        <w:t>- modelos matemátcos;</w:t>
+      </w:r>
+    </w:p>
+    <w:p>
+      <w:pPr>
+        <w:spacing w:after="0" w:line="240" w:lineRule="auto"/>
+        <w:jc w:val="both"/>
+        <w:rPr>
+          <w:rFonts w:asciiTheme="majorHAnsi" w:hAnsiTheme="majorHAnsi" w:cstheme="majorHAnsi"/>
+          <w:noProof/>
+          <w:sz w:val="24"/>
+          <w:szCs w:val="24"/>
+          <w:lang w:val="pt-BR" w:bidi="ar-SA"/>
+        </w:rPr>
+      </w:pPr>
+      <w:r>
+        <w:rPr>
+          <w:rFonts w:asciiTheme="majorHAnsi" w:hAnsiTheme="majorHAnsi" w:cstheme="majorHAnsi"/>
+          <w:noProof/>
+          <w:sz w:val="24"/>
+          <w:szCs w:val="24"/>
+          <w:lang w:val="pt-BR" w:bidi="ar-SA"/>
+        </w:rPr>
+        <w:t>- modelos gráficos.</w:t>
+      </w:r>
+    </w:p>
+    <w:p>
+      <w:pPr>
+        <w:spacing w:after="0" w:line="240" w:lineRule="auto"/>
+        <w:jc w:val="both"/>
+        <w:rPr>
+          <w:rFonts w:asciiTheme="majorHAnsi" w:hAnsiTheme="majorHAnsi" w:cstheme="majorHAnsi"/>
+          <w:noProof/>
+          <w:sz w:val="24"/>
+          <w:szCs w:val="24"/>
+          <w:lang w:val="pt-BR" w:bidi="ar-SA"/>
+        </w:rPr>
+      </w:pPr>
+    </w:p>
+    <w:p>
+      <w:pPr>
+        <w:spacing w:after="0" w:line="240" w:lineRule="auto"/>
+        <w:jc w:val="both"/>
+        <w:rPr>
+          <w:rFonts w:asciiTheme="majorHAnsi" w:hAnsiTheme="majorHAnsi" w:cstheme="majorHAnsi"/>
+          <w:noProof/>
+          <w:sz w:val="24"/>
+          <w:szCs w:val="24"/>
+          <w:lang w:val="pt-BR" w:bidi="ar-SA"/>
+        </w:rPr>
+      </w:pPr>
+      <w:r>
+        <w:rPr>
+          <w:rFonts w:asciiTheme="majorHAnsi" w:hAnsiTheme="majorHAnsi" w:cstheme="majorHAnsi"/>
+          <w:noProof/>
+          <w:sz w:val="24"/>
+          <w:szCs w:val="24"/>
+          <w:lang w:val="pt-BR" w:bidi="ar-SA"/>
+        </w:rPr>
+        <w:lastRenderedPageBreak/>
+        <w:t>Modelos mentais.</w:t>
+      </w:r>
+    </w:p>
+    <w:p>
+      <w:pPr>
+        <w:spacing w:after="0" w:line="240" w:lineRule="auto"/>
+        <w:jc w:val="both"/>
+        <w:rPr>
+          <w:rFonts w:asciiTheme="majorHAnsi" w:hAnsiTheme="majorHAnsi" w:cstheme="majorHAnsi"/>
+          <w:noProof/>
+          <w:sz w:val="24"/>
+          <w:szCs w:val="24"/>
+          <w:lang w:val="pt-BR" w:bidi="ar-SA"/>
+        </w:rPr>
+      </w:pPr>
+      <w:r>
+        <w:rPr>
+          <w:rFonts w:asciiTheme="majorHAnsi" w:hAnsiTheme="majorHAnsi" w:cstheme="majorHAnsi"/>
+          <w:noProof/>
+          <w:sz w:val="24"/>
+          <w:szCs w:val="24"/>
+          <w:lang w:val="pt-BR" w:bidi="ar-SA"/>
+        </w:rPr>
+        <w:t>- descritivos – descrição dos aspectos da realidade. Por exemplo, um modelo descritivo de um empreendimento pode auxiliar na identificação das etapas de um processo de negócio.</w:t>
+      </w:r>
+    </w:p>
+    <w:p>
+      <w:pPr>
+        <w:spacing w:after="0" w:line="240" w:lineRule="auto"/>
+        <w:jc w:val="both"/>
+        <w:rPr>
+          <w:rFonts w:asciiTheme="majorHAnsi" w:hAnsiTheme="majorHAnsi" w:cstheme="majorHAnsi"/>
+          <w:noProof/>
+          <w:sz w:val="24"/>
+          <w:szCs w:val="24"/>
+          <w:lang w:val="pt-BR" w:bidi="ar-SA"/>
+        </w:rPr>
+      </w:pPr>
+      <w:r>
+        <w:rPr>
+          <w:rFonts w:asciiTheme="majorHAnsi" w:hAnsiTheme="majorHAnsi" w:cstheme="majorHAnsi"/>
+          <w:noProof/>
+          <w:sz w:val="24"/>
+          <w:szCs w:val="24"/>
+          <w:lang w:val="pt-BR" w:bidi="ar-SA"/>
+        </w:rPr>
+        <w:t>- narrativos – narrativas dos aspectos da realidade. Uma pessoa pode, por exemplo, relatar um acontecimento ou um fato, sob sua visão de mundo.</w:t>
+      </w:r>
+    </w:p>
+    <w:p>
+      <w:pPr>
+        <w:spacing w:after="0" w:line="240" w:lineRule="auto"/>
+        <w:jc w:val="both"/>
+        <w:rPr>
+          <w:rFonts w:asciiTheme="majorHAnsi" w:hAnsiTheme="majorHAnsi" w:cstheme="majorHAnsi"/>
+          <w:noProof/>
+          <w:sz w:val="24"/>
+          <w:szCs w:val="24"/>
+          <w:lang w:val="pt-BR" w:bidi="ar-SA"/>
+        </w:rPr>
+      </w:pPr>
+      <w:r>
+        <w:rPr>
+          <w:rFonts w:asciiTheme="majorHAnsi" w:hAnsiTheme="majorHAnsi" w:cstheme="majorHAnsi"/>
+          <w:noProof/>
+          <w:sz w:val="24"/>
+          <w:szCs w:val="24"/>
+          <w:lang w:val="pt-BR" w:bidi="ar-SA"/>
+        </w:rPr>
+        <w:t>- conceituais – descrição qualitativa de sistemas físicos (planos em robótica, patologias clínicas – paranóia, esquizofrenia, etc.).</w:t>
+      </w:r>
+    </w:p>
+    <w:p>
+      <w:pPr>
+        <w:spacing w:after="0" w:line="240" w:lineRule="auto"/>
+        <w:jc w:val="both"/>
+        <w:rPr>
+          <w:rFonts w:asciiTheme="majorHAnsi" w:hAnsiTheme="majorHAnsi" w:cstheme="majorHAnsi"/>
+          <w:noProof/>
+          <w:sz w:val="24"/>
+          <w:szCs w:val="24"/>
+          <w:lang w:val="pt-BR" w:bidi="ar-SA"/>
+        </w:rPr>
+      </w:pPr>
+    </w:p>
+    <w:p>
+      <w:pPr>
+        <w:spacing w:after="0" w:line="240" w:lineRule="auto"/>
+        <w:jc w:val="both"/>
+        <w:rPr>
+          <w:rFonts w:asciiTheme="majorHAnsi" w:hAnsiTheme="majorHAnsi" w:cstheme="majorHAnsi"/>
+          <w:noProof/>
+          <w:sz w:val="24"/>
+          <w:szCs w:val="24"/>
+          <w:lang w:val="pt-BR" w:bidi="ar-SA"/>
+        </w:rPr>
+      </w:pPr>
+      <w:r>
+        <w:rPr>
+          <w:rFonts w:asciiTheme="majorHAnsi" w:hAnsiTheme="majorHAnsi" w:cstheme="majorHAnsi"/>
+          <w:noProof/>
+          <w:sz w:val="24"/>
+          <w:szCs w:val="24"/>
+          <w:lang w:val="pt-BR" w:bidi="ar-SA"/>
+        </w:rPr>
+        <w:t>Modelos físicos – São reproduções de um sistema real por outro sistema real.</w:t>
+      </w:r>
+    </w:p>
+    <w:p>
+      <w:pPr>
+        <w:spacing w:after="0" w:line="240" w:lineRule="auto"/>
+        <w:jc w:val="both"/>
+        <w:rPr>
+          <w:rFonts w:asciiTheme="majorHAnsi" w:hAnsiTheme="majorHAnsi" w:cstheme="majorHAnsi"/>
+          <w:noProof/>
+          <w:sz w:val="24"/>
+          <w:szCs w:val="24"/>
+          <w:lang w:val="pt-BR" w:bidi="ar-SA"/>
+        </w:rPr>
+      </w:pPr>
+      <w:r>
+        <w:rPr>
+          <w:rFonts w:asciiTheme="majorHAnsi" w:hAnsiTheme="majorHAnsi" w:cstheme="majorHAnsi"/>
+          <w:noProof/>
+          <w:sz w:val="24"/>
+          <w:szCs w:val="24"/>
+          <w:lang w:val="pt-BR" w:bidi="ar-SA"/>
+        </w:rPr>
+        <w:t>- físicos – análogos (quando o modelo é um sistema de natureza diferente mas possui um comportamento similar (sistemas massa-mola, etc.); reduzidos ou em escala (objeto real em uma escala diferente).</w:t>
+      </w:r>
+    </w:p>
+    <w:p>
+      <w:pPr>
+        <w:spacing w:after="0" w:line="240" w:lineRule="auto"/>
+        <w:jc w:val="both"/>
+        <w:rPr>
+          <w:rFonts w:asciiTheme="majorHAnsi" w:hAnsiTheme="majorHAnsi" w:cstheme="majorHAnsi"/>
+          <w:noProof/>
+          <w:sz w:val="24"/>
+          <w:szCs w:val="24"/>
+          <w:lang w:val="pt-BR" w:bidi="ar-SA"/>
+        </w:rPr>
+      </w:pPr>
+    </w:p>
+    <w:p>
+      <w:pPr>
+        <w:spacing w:after="0" w:line="240" w:lineRule="auto"/>
+        <w:jc w:val="both"/>
+        <w:rPr>
+          <w:rFonts w:asciiTheme="majorHAnsi" w:hAnsiTheme="majorHAnsi" w:cstheme="majorHAnsi"/>
+          <w:noProof/>
+          <w:sz w:val="24"/>
+          <w:szCs w:val="24"/>
+          <w:lang w:val="pt-BR" w:bidi="ar-SA"/>
+        </w:rPr>
+      </w:pPr>
+      <w:r>
+        <w:rPr>
+          <w:rFonts w:asciiTheme="majorHAnsi" w:hAnsiTheme="majorHAnsi" w:cstheme="majorHAnsi"/>
+          <w:noProof/>
+          <w:sz w:val="24"/>
+          <w:szCs w:val="24"/>
+          <w:lang w:val="pt-BR" w:bidi="ar-SA"/>
+        </w:rPr>
+        <w:t>Modelos matemáticos – simbolicos ou matemáticos (representado por relações analíticas entre variáveis relevantes ao sistema (equações, fórmulas, etc.).</w:t>
+      </w:r>
+    </w:p>
+    <w:p>
+      <w:pPr>
+        <w:spacing w:after="0" w:line="240" w:lineRule="auto"/>
+        <w:jc w:val="both"/>
+        <w:rPr>
+          <w:rFonts w:asciiTheme="majorHAnsi" w:hAnsiTheme="majorHAnsi" w:cstheme="majorHAnsi"/>
+          <w:noProof/>
+          <w:sz w:val="24"/>
+          <w:szCs w:val="24"/>
+          <w:lang w:val="pt-BR" w:bidi="ar-SA"/>
+        </w:rPr>
+      </w:pPr>
+    </w:p>
+    <w:p>
+      <w:pPr>
+        <w:spacing w:after="0" w:line="240" w:lineRule="auto"/>
+        <w:jc w:val="both"/>
+        <w:rPr>
+          <w:rFonts w:asciiTheme="majorHAnsi" w:hAnsiTheme="majorHAnsi" w:cstheme="majorHAnsi"/>
+          <w:noProof/>
+          <w:sz w:val="24"/>
+          <w:szCs w:val="24"/>
+          <w:lang w:val="pt-BR" w:bidi="ar-SA"/>
+        </w:rPr>
+      </w:pPr>
+      <w:r>
+        <w:rPr>
+          <w:rFonts w:asciiTheme="majorHAnsi" w:hAnsiTheme="majorHAnsi" w:cstheme="majorHAnsi"/>
+          <w:noProof/>
+          <w:sz w:val="24"/>
+          <w:szCs w:val="24"/>
+          <w:lang w:val="pt-BR" w:bidi="ar-SA"/>
+        </w:rPr>
+        <w:t>Modelos gráficos – modelos similares (são uma representação</w:t>
+      </w:r>
+      <w:r>
+        <w:rPr>
+          <w:rFonts w:asciiTheme="majorHAnsi" w:hAnsiTheme="majorHAnsi" w:cstheme="majorHAnsi"/>
+          <w:noProof/>
+          <w:sz w:val="24"/>
+          <w:szCs w:val="24"/>
+          <w:lang w:val="pt-BR" w:bidi="ar-SA"/>
+        </w:rPr>
+        <w:t xml:space="preserve"> gráfica da realidade (mapas)); modelos convencionados (são baseados em uma convenção gráfica, não necessariamente motivada pela realidade física e retêm geralmente muito pouco do objeto real a ser modelado (fluxogramas)).</w:t>
+      </w:r>
+    </w:p>
+    <w:p>
+      <w:pPr>
+        <w:spacing w:after="0" w:line="240" w:lineRule="auto"/>
+        <w:jc w:val="both"/>
+        <w:rPr>
+          <w:rFonts w:asciiTheme="majorHAnsi" w:hAnsiTheme="majorHAnsi" w:cstheme="majorHAnsi"/>
+          <w:noProof/>
+          <w:sz w:val="24"/>
+          <w:szCs w:val="24"/>
+          <w:lang w:val="pt-BR" w:bidi="ar-SA"/>
+        </w:rPr>
+      </w:pPr>
+    </w:p>
+    <w:p>
+      <w:pPr>
+        <w:spacing w:after="0" w:line="240" w:lineRule="auto"/>
+        <w:jc w:val="both"/>
+        <w:rPr>
+          <w:rFonts w:asciiTheme="majorHAnsi" w:hAnsiTheme="majorHAnsi" w:cstheme="majorHAnsi"/>
+          <w:noProof/>
+          <w:sz w:val="24"/>
+          <w:szCs w:val="24"/>
+          <w:lang w:val="pt-BR" w:bidi="ar-SA"/>
+        </w:rPr>
+      </w:pPr>
+      <w:r>
+        <w:rPr>
+          <w:rFonts w:asciiTheme="majorHAnsi" w:hAnsiTheme="majorHAnsi" w:cstheme="majorHAnsi"/>
+          <w:noProof/>
+          <w:sz w:val="24"/>
+          <w:szCs w:val="24"/>
+          <w:lang w:val="pt-BR" w:bidi="ar-SA"/>
+        </w:rPr>
+        <w:t>Experimentação com modelos: simulação</w:t>
+      </w:r>
+    </w:p>
+    <w:p>
+      <w:pPr>
+        <w:spacing w:after="0" w:line="240" w:lineRule="auto"/>
+        <w:jc w:val="both"/>
+        <w:rPr>
+          <w:rFonts w:asciiTheme="majorHAnsi" w:hAnsiTheme="majorHAnsi" w:cstheme="majorHAnsi"/>
+          <w:noProof/>
+          <w:sz w:val="24"/>
+          <w:szCs w:val="24"/>
+          <w:lang w:val="pt-BR" w:bidi="ar-SA"/>
+        </w:rPr>
+      </w:pPr>
+    </w:p>
+    <w:p>
+      <w:pPr>
+        <w:spacing w:after="0" w:line="240" w:lineRule="auto"/>
+        <w:jc w:val="both"/>
+        <w:rPr>
+          <w:rFonts w:asciiTheme="majorHAnsi" w:hAnsiTheme="majorHAnsi" w:cstheme="majorHAnsi"/>
+          <w:noProof/>
+          <w:sz w:val="24"/>
+          <w:szCs w:val="24"/>
+          <w:lang w:val="pt-BR" w:bidi="ar-SA"/>
+        </w:rPr>
+      </w:pPr>
+      <w:r>
+        <w:rPr>
+          <w:rFonts w:asciiTheme="majorHAnsi" w:hAnsiTheme="majorHAnsi" w:cstheme="majorHAnsi"/>
+          <w:noProof/>
+          <w:sz w:val="24"/>
+          <w:szCs w:val="24"/>
+          <w:lang w:val="pt-BR" w:bidi="ar-SA"/>
+        </w:rPr>
+        <w:t>É processo de construção de um modelo abstrato que</w:t>
+      </w:r>
+      <w:r>
+        <w:rPr>
+          <w:rFonts w:asciiTheme="majorHAnsi" w:hAnsiTheme="majorHAnsi" w:cstheme="majorHAnsi"/>
+          <w:noProof/>
+          <w:sz w:val="24"/>
+          <w:szCs w:val="24"/>
+          <w:lang w:val="pt-BR" w:bidi="ar-SA"/>
+        </w:rPr>
+        <w:t xml:space="preserve"> </w:t>
+      </w:r>
+      <w:r>
+        <w:rPr>
+          <w:rFonts w:asciiTheme="majorHAnsi" w:hAnsiTheme="majorHAnsi" w:cstheme="majorHAnsi"/>
+          <w:noProof/>
+          <w:sz w:val="24"/>
+          <w:szCs w:val="24"/>
+          <w:lang w:val="pt-BR" w:bidi="ar-SA"/>
+        </w:rPr>
+        <w:t>representa um sistema real (existente ou a ser</w:t>
+      </w:r>
+      <w:r>
+        <w:rPr>
+          <w:rFonts w:asciiTheme="majorHAnsi" w:hAnsiTheme="majorHAnsi" w:cstheme="majorHAnsi"/>
+          <w:noProof/>
+          <w:sz w:val="24"/>
+          <w:szCs w:val="24"/>
+          <w:lang w:val="pt-BR" w:bidi="ar-SA"/>
+        </w:rPr>
+        <w:t xml:space="preserve"> </w:t>
+      </w:r>
+      <w:r>
+        <w:rPr>
+          <w:rFonts w:asciiTheme="majorHAnsi" w:hAnsiTheme="majorHAnsi" w:cstheme="majorHAnsi"/>
+          <w:noProof/>
+          <w:sz w:val="24"/>
+          <w:szCs w:val="24"/>
+          <w:lang w:val="pt-BR" w:bidi="ar-SA"/>
+        </w:rPr>
+        <w:t>construído) e a experimentação do mesmo através de</w:t>
+      </w:r>
+      <w:r>
+        <w:rPr>
+          <w:rFonts w:asciiTheme="majorHAnsi" w:hAnsiTheme="majorHAnsi" w:cstheme="majorHAnsi"/>
+          <w:noProof/>
+          <w:sz w:val="24"/>
+          <w:szCs w:val="24"/>
+          <w:lang w:val="pt-BR" w:bidi="ar-SA"/>
+        </w:rPr>
+        <w:t xml:space="preserve"> </w:t>
+      </w:r>
+      <w:r>
+        <w:rPr>
+          <w:rFonts w:asciiTheme="majorHAnsi" w:hAnsiTheme="majorHAnsi" w:cstheme="majorHAnsi"/>
+          <w:noProof/>
+          <w:sz w:val="24"/>
+          <w:szCs w:val="24"/>
+          <w:lang w:val="pt-BR" w:bidi="ar-SA"/>
+        </w:rPr>
+        <w:t>técnicas, cujos resultados de tais experimentações,</w:t>
+      </w:r>
+      <w:r>
+        <w:rPr>
+          <w:rFonts w:asciiTheme="majorHAnsi" w:hAnsiTheme="majorHAnsi" w:cstheme="majorHAnsi"/>
+          <w:noProof/>
+          <w:sz w:val="24"/>
+          <w:szCs w:val="24"/>
+          <w:lang w:val="pt-BR" w:bidi="ar-SA"/>
+        </w:rPr>
+        <w:t xml:space="preserve"> </w:t>
+      </w:r>
+      <w:r>
+        <w:rPr>
+          <w:rFonts w:asciiTheme="majorHAnsi" w:hAnsiTheme="majorHAnsi" w:cstheme="majorHAnsi"/>
+          <w:noProof/>
+          <w:sz w:val="24"/>
+          <w:szCs w:val="24"/>
+          <w:lang w:val="pt-BR" w:bidi="ar-SA"/>
+        </w:rPr>
+        <w:t>após análises, apresentam uma visão futura</w:t>
+      </w:r>
+      <w:r>
+        <w:rPr>
+          <w:rFonts w:asciiTheme="majorHAnsi" w:hAnsiTheme="majorHAnsi" w:cstheme="majorHAnsi"/>
+          <w:noProof/>
+          <w:sz w:val="24"/>
+          <w:szCs w:val="24"/>
+          <w:lang w:val="pt-BR" w:bidi="ar-SA"/>
+        </w:rPr>
+        <w:t xml:space="preserve"> </w:t>
+      </w:r>
+      <w:r>
+        <w:rPr>
+          <w:rFonts w:asciiTheme="majorHAnsi" w:hAnsiTheme="majorHAnsi" w:cstheme="majorHAnsi"/>
+          <w:noProof/>
+          <w:sz w:val="24"/>
+          <w:szCs w:val="24"/>
+          <w:lang w:val="pt-BR" w:bidi="ar-SA"/>
+        </w:rPr>
+        <w:t>simplificada do sistema</w:t>
+      </w:r>
+    </w:p>
+    <w:p>
+      <w:pPr>
+        <w:spacing w:after="0" w:line="240" w:lineRule="auto"/>
+        <w:jc w:val="both"/>
+        <w:rPr>
+          <w:rFonts w:asciiTheme="majorHAnsi" w:hAnsiTheme="majorHAnsi" w:cstheme="majorHAnsi"/>
+          <w:noProof/>
+          <w:sz w:val="24"/>
+          <w:szCs w:val="24"/>
+          <w:lang w:val="pt-BR" w:bidi="ar-SA"/>
+        </w:rPr>
+      </w:pPr>
+    </w:p>
+    <w:p>
+      <w:pPr>
+        <w:spacing w:after="0" w:line="240" w:lineRule="auto"/>
+        <w:jc w:val="both"/>
+        <w:rPr>
+          <w:rFonts w:asciiTheme="majorHAnsi" w:hAnsiTheme="majorHAnsi" w:cstheme="majorHAnsi"/>
+          <w:noProof/>
+          <w:sz w:val="24"/>
+          <w:szCs w:val="24"/>
+          <w:lang w:val="pt-BR" w:bidi="ar-SA"/>
+        </w:rPr>
+      </w:pPr>
+      <w:r>
+        <w:rPr>
+          <w:rFonts w:asciiTheme="majorHAnsi" w:hAnsiTheme="majorHAnsi" w:cstheme="majorHAnsi"/>
+          <w:noProof/>
+          <w:sz w:val="24"/>
+          <w:szCs w:val="24"/>
+          <w:lang w:val="pt-BR" w:bidi="ar-SA"/>
+        </w:rPr>
+        <w:t>Simulação = modelagem + experimentação</w:t>
+      </w:r>
+    </w:p>
+    <w:p>
+      <w:pPr>
+        <w:spacing w:after="0" w:line="240" w:lineRule="auto"/>
+        <w:jc w:val="both"/>
+        <w:rPr>
+          <w:rFonts w:asciiTheme="majorHAnsi" w:hAnsiTheme="majorHAnsi" w:cstheme="majorHAnsi"/>
+          <w:noProof/>
+          <w:sz w:val="24"/>
+          <w:szCs w:val="24"/>
+          <w:lang w:val="pt-BR" w:bidi="ar-SA"/>
+        </w:rPr>
+      </w:pPr>
+    </w:p>
+    <w:p>
+      <w:pPr>
+        <w:spacing w:after="0" w:line="240" w:lineRule="auto"/>
+        <w:jc w:val="both"/>
+        <w:rPr>
+          <w:rFonts w:asciiTheme="majorHAnsi" w:hAnsiTheme="majorHAnsi" w:cstheme="majorHAnsi"/>
+          <w:noProof/>
+          <w:sz w:val="24"/>
+          <w:szCs w:val="24"/>
+          <w:lang w:val="pt-BR" w:bidi="ar-SA"/>
+        </w:rPr>
+      </w:pPr>
+      <w:r>
+        <w:rPr>
+          <w:rFonts w:asciiTheme="majorHAnsi" w:hAnsiTheme="majorHAnsi" w:cstheme="majorHAnsi"/>
+          <w:noProof/>
+          <w:sz w:val="24"/>
+          <w:szCs w:val="24"/>
+          <w:lang w:val="pt-BR" w:bidi="ar-SA"/>
+        </w:rPr>
+        <w:t xml:space="preserve">Modelagem sintátia da informação – a sintaxe refere-se ao estudo das regras que regem a construção de frases nas línguas naturais e artificiais. </w:t>
+      </w:r>
+    </w:p>
+    <w:p>
+      <w:pPr>
+        <w:spacing w:after="0" w:line="240" w:lineRule="auto"/>
+        <w:jc w:val="both"/>
+        <w:rPr>
+          <w:rFonts w:asciiTheme="majorHAnsi" w:hAnsiTheme="majorHAnsi" w:cstheme="majorHAnsi"/>
+          <w:noProof/>
+          <w:sz w:val="24"/>
+          <w:szCs w:val="24"/>
+          <w:lang w:val="pt-BR" w:bidi="ar-SA"/>
+        </w:rPr>
+      </w:pPr>
+      <w:r>
+        <w:rPr>
+          <w:rFonts w:asciiTheme="majorHAnsi" w:hAnsiTheme="majorHAnsi" w:cstheme="majorHAnsi"/>
+          <w:noProof/>
+          <w:sz w:val="24"/>
+          <w:szCs w:val="24"/>
+          <w:lang w:val="pt-BR" w:bidi="ar-SA"/>
+        </w:rPr>
+        <w:t>- refere-se a estrutura, a forma da linguagem;</w:t>
+      </w:r>
+    </w:p>
+    <w:p>
+      <w:pPr>
+        <w:spacing w:after="0" w:line="240" w:lineRule="auto"/>
+        <w:jc w:val="both"/>
+        <w:rPr>
+          <w:rFonts w:asciiTheme="majorHAnsi" w:hAnsiTheme="majorHAnsi" w:cstheme="majorHAnsi"/>
+          <w:noProof/>
+          <w:sz w:val="24"/>
+          <w:szCs w:val="24"/>
+          <w:lang w:val="pt-BR" w:bidi="ar-SA"/>
+        </w:rPr>
+      </w:pPr>
+      <w:r>
+        <w:rPr>
+          <w:rFonts w:asciiTheme="majorHAnsi" w:hAnsiTheme="majorHAnsi" w:cstheme="majorHAnsi"/>
+          <w:noProof/>
+          <w:sz w:val="24"/>
+          <w:szCs w:val="24"/>
+          <w:lang w:val="pt-BR" w:bidi="ar-SA"/>
+        </w:rPr>
+        <w:t>- na modelagem da informação no computador as regras de linguagem e nomenclatura de banco de dados são exemplos de modelos puramente sintáticos.</w:t>
+      </w:r>
+    </w:p>
+    <w:p>
+      <w:pPr>
+        <w:spacing w:after="0" w:line="240" w:lineRule="auto"/>
+        <w:jc w:val="both"/>
+        <w:rPr>
+          <w:rFonts w:asciiTheme="majorHAnsi" w:hAnsiTheme="majorHAnsi" w:cstheme="majorHAnsi"/>
+          <w:noProof/>
+          <w:sz w:val="24"/>
+          <w:szCs w:val="24"/>
+          <w:lang w:val="pt-BR" w:bidi="ar-SA"/>
+        </w:rPr>
+      </w:pPr>
+    </w:p>
+    <w:p>
+      <w:pPr>
+        <w:spacing w:after="0" w:line="240" w:lineRule="auto"/>
+        <w:jc w:val="both"/>
+        <w:rPr>
+          <w:rFonts w:asciiTheme="majorHAnsi" w:hAnsiTheme="majorHAnsi" w:cstheme="majorHAnsi"/>
+          <w:noProof/>
+          <w:sz w:val="24"/>
+          <w:szCs w:val="24"/>
+          <w:lang w:val="pt-BR" w:bidi="ar-SA"/>
+        </w:rPr>
+      </w:pPr>
+      <w:r>
+        <w:rPr>
+          <w:rFonts w:asciiTheme="majorHAnsi" w:hAnsiTheme="majorHAnsi" w:cstheme="majorHAnsi"/>
+          <w:noProof/>
+          <w:sz w:val="24"/>
+          <w:szCs w:val="24"/>
+          <w:lang w:val="pt-BR" w:bidi="ar-SA"/>
+        </w:rPr>
+        <w:t>Hierarquia de dados:</w:t>
+      </w:r>
+    </w:p>
+    <w:p>
+      <w:pPr>
+        <w:spacing w:after="0" w:line="240" w:lineRule="auto"/>
+        <w:jc w:val="both"/>
+        <w:rPr>
+          <w:rFonts w:asciiTheme="majorHAnsi" w:hAnsiTheme="majorHAnsi" w:cstheme="majorHAnsi"/>
+          <w:noProof/>
+          <w:sz w:val="24"/>
+          <w:szCs w:val="24"/>
+          <w:lang w:val="pt-BR" w:bidi="ar-SA"/>
+        </w:rPr>
+      </w:pPr>
+      <w:r>
+        <w:rPr>
+          <w:rFonts w:asciiTheme="majorHAnsi" w:hAnsiTheme="majorHAnsi" w:cstheme="majorHAnsi"/>
+          <w:noProof/>
+          <w:sz w:val="24"/>
+          <w:szCs w:val="24"/>
+          <w:lang w:val="pt-BR" w:bidi="ar-SA"/>
+        </w:rPr>
+        <w:t>- bit – digito binário é a menor unidade de informação (1 ou 0);</w:t>
+      </w:r>
+    </w:p>
+    <w:p>
+      <w:pPr>
+        <w:spacing w:after="0" w:line="240" w:lineRule="auto"/>
+        <w:jc w:val="both"/>
+        <w:rPr>
+          <w:rFonts w:asciiTheme="majorHAnsi" w:hAnsiTheme="majorHAnsi" w:cstheme="majorHAnsi"/>
+          <w:noProof/>
+          <w:sz w:val="24"/>
+          <w:szCs w:val="24"/>
+          <w:lang w:val="pt-BR" w:bidi="ar-SA"/>
+        </w:rPr>
+      </w:pPr>
+      <w:r>
+        <w:rPr>
+          <w:rFonts w:asciiTheme="majorHAnsi" w:hAnsiTheme="majorHAnsi" w:cstheme="majorHAnsi"/>
+          <w:noProof/>
+          <w:sz w:val="24"/>
+          <w:szCs w:val="24"/>
+          <w:lang w:val="pt-BR" w:bidi="ar-SA"/>
+        </w:rPr>
+        <w:t>- bytes – conjunto de 8 bits;</w:t>
+      </w:r>
+    </w:p>
+    <w:p>
+      <w:pPr>
+        <w:spacing w:after="0" w:line="240" w:lineRule="auto"/>
+        <w:jc w:val="both"/>
+        <w:rPr>
+          <w:rFonts w:asciiTheme="majorHAnsi" w:hAnsiTheme="majorHAnsi" w:cstheme="majorHAnsi"/>
+          <w:noProof/>
+          <w:sz w:val="24"/>
+          <w:szCs w:val="24"/>
+          <w:lang w:val="pt-BR" w:bidi="ar-SA"/>
+        </w:rPr>
+      </w:pPr>
+      <w:r>
+        <w:rPr>
+          <w:rFonts w:asciiTheme="majorHAnsi" w:hAnsiTheme="majorHAnsi" w:cstheme="majorHAnsi"/>
+          <w:noProof/>
+          <w:sz w:val="24"/>
+          <w:szCs w:val="24"/>
+          <w:lang w:val="pt-BR" w:bidi="ar-SA"/>
+        </w:rPr>
+        <w:t>- caractere – formado por bytes: letras, símbolos;</w:t>
+      </w:r>
+    </w:p>
+    <w:p>
+      <w:pPr>
+        <w:spacing w:after="0" w:line="240" w:lineRule="auto"/>
+        <w:jc w:val="both"/>
+        <w:rPr>
+          <w:rFonts w:asciiTheme="majorHAnsi" w:hAnsiTheme="majorHAnsi" w:cstheme="majorHAnsi"/>
+          <w:noProof/>
+          <w:sz w:val="24"/>
+          <w:szCs w:val="24"/>
+          <w:lang w:val="pt-BR" w:bidi="ar-SA"/>
+        </w:rPr>
+      </w:pPr>
+      <w:r>
+        <w:rPr>
+          <w:rFonts w:asciiTheme="majorHAnsi" w:hAnsiTheme="majorHAnsi" w:cstheme="majorHAnsi"/>
+          <w:noProof/>
+          <w:sz w:val="24"/>
+          <w:szCs w:val="24"/>
+          <w:lang w:val="pt-BR" w:bidi="ar-SA"/>
+        </w:rPr>
+        <w:t>- campo – conjunto de caracteres que descrevem um aspecto ou atividade corporativa (nome, etc);</w:t>
+      </w:r>
+    </w:p>
+    <w:p>
+      <w:pPr>
+        <w:spacing w:after="0" w:line="240" w:lineRule="auto"/>
+        <w:jc w:val="both"/>
+        <w:rPr>
+          <w:rFonts w:asciiTheme="majorHAnsi" w:hAnsiTheme="majorHAnsi" w:cstheme="majorHAnsi"/>
+          <w:noProof/>
+          <w:sz w:val="24"/>
+          <w:szCs w:val="24"/>
+          <w:lang w:val="pt-BR" w:bidi="ar-SA"/>
+        </w:rPr>
+      </w:pPr>
+      <w:r>
+        <w:rPr>
+          <w:rFonts w:asciiTheme="majorHAnsi" w:hAnsiTheme="majorHAnsi" w:cstheme="majorHAnsi"/>
+          <w:noProof/>
+          <w:sz w:val="24"/>
+          <w:szCs w:val="24"/>
+          <w:lang w:val="pt-BR" w:bidi="ar-SA"/>
+        </w:rPr>
+        <w:lastRenderedPageBreak/>
+        <w:t>- registro – conjunto de campos relacionados que combinam a descrição dos vários aspectos de um objeto ou atividade (o regitro de um cliente que reúne campos relativos a um nome);</w:t>
+      </w:r>
+    </w:p>
+    <w:p>
+      <w:pPr>
+        <w:spacing w:after="0" w:line="240" w:lineRule="auto"/>
+        <w:jc w:val="both"/>
+        <w:rPr>
+          <w:rFonts w:asciiTheme="majorHAnsi" w:hAnsiTheme="majorHAnsi" w:cstheme="majorHAnsi"/>
+          <w:noProof/>
+          <w:sz w:val="24"/>
+          <w:szCs w:val="24"/>
+          <w:lang w:val="pt-BR" w:bidi="ar-SA"/>
+        </w:rPr>
+      </w:pPr>
+      <w:r>
+        <w:rPr>
+          <w:rFonts w:asciiTheme="majorHAnsi" w:hAnsiTheme="majorHAnsi" w:cstheme="majorHAnsi"/>
+          <w:noProof/>
+          <w:sz w:val="24"/>
+          <w:szCs w:val="24"/>
+          <w:lang w:val="pt-BR" w:bidi="ar-SA"/>
+        </w:rPr>
+        <w:t>- arquivo – conjunto de registros (contém o registro de todos os clientes de uma empresa).</w:t>
+      </w:r>
+    </w:p>
+    <w:p>
+      <w:pPr>
+        <w:spacing w:after="0" w:line="240" w:lineRule="auto"/>
+        <w:jc w:val="both"/>
+        <w:rPr>
+          <w:rFonts w:asciiTheme="majorHAnsi" w:hAnsiTheme="majorHAnsi" w:cstheme="majorHAnsi"/>
+          <w:noProof/>
+          <w:sz w:val="24"/>
+          <w:szCs w:val="24"/>
+          <w:lang w:val="pt-BR" w:bidi="ar-SA"/>
+        </w:rPr>
+      </w:pPr>
+    </w:p>
+    <w:p>
+      <w:pPr>
+        <w:spacing w:after="0" w:line="240" w:lineRule="auto"/>
+        <w:jc w:val="both"/>
+        <w:rPr>
+          <w:rFonts w:asciiTheme="majorHAnsi" w:hAnsiTheme="majorHAnsi" w:cstheme="majorHAnsi"/>
+          <w:noProof/>
+          <w:sz w:val="24"/>
+          <w:szCs w:val="24"/>
+          <w:lang w:val="pt-BR" w:bidi="ar-SA"/>
+        </w:rPr>
+      </w:pPr>
+      <w:r>
+        <w:rPr>
+          <w:rFonts w:asciiTheme="majorHAnsi" w:hAnsiTheme="majorHAnsi" w:cstheme="majorHAnsi"/>
+          <w:noProof/>
+          <w:sz w:val="24"/>
+          <w:szCs w:val="24"/>
+          <w:lang w:val="pt-BR" w:bidi="ar-SA"/>
+        </w:rPr>
+        <w:t>Banco de dados – conjunto de arquivos. Hospeda não somente todos os níveis de dados, mas os relacionamentos entre eles.</w:t>
+      </w:r>
+    </w:p>
+    <w:p>
+      <w:pPr>
+        <w:spacing w:after="0" w:line="240" w:lineRule="auto"/>
+        <w:jc w:val="both"/>
+        <w:rPr>
+          <w:rFonts w:asciiTheme="majorHAnsi" w:hAnsiTheme="majorHAnsi" w:cstheme="majorHAnsi"/>
+          <w:noProof/>
+          <w:sz w:val="24"/>
+          <w:szCs w:val="24"/>
+          <w:lang w:val="pt-BR" w:bidi="ar-SA"/>
+        </w:rPr>
+      </w:pPr>
+      <w:r>
+        <w:rPr>
+          <w:rFonts w:asciiTheme="majorHAnsi" w:hAnsiTheme="majorHAnsi" w:cstheme="majorHAnsi"/>
+          <w:noProof/>
+          <w:sz w:val="24"/>
+          <w:szCs w:val="24"/>
+          <w:lang w:val="pt-BR" w:bidi="ar-SA"/>
+        </w:rPr>
+        <w:t>- entidade – é uma pessoa, lugar, objeto ou coisa sobre a qual se mantêm informações;</w:t>
+      </w:r>
+    </w:p>
+    <w:p>
+      <w:pPr>
+        <w:spacing w:after="0" w:line="240" w:lineRule="auto"/>
+        <w:jc w:val="both"/>
+        <w:rPr>
+          <w:rFonts w:asciiTheme="majorHAnsi" w:hAnsiTheme="majorHAnsi" w:cstheme="majorHAnsi"/>
+          <w:noProof/>
+          <w:sz w:val="24"/>
+          <w:szCs w:val="24"/>
+          <w:lang w:val="pt-BR" w:bidi="ar-SA"/>
+        </w:rPr>
+      </w:pPr>
+      <w:r>
+        <w:rPr>
+          <w:rFonts w:asciiTheme="majorHAnsi" w:hAnsiTheme="majorHAnsi" w:cstheme="majorHAnsi"/>
+          <w:noProof/>
+          <w:sz w:val="24"/>
+          <w:szCs w:val="24"/>
+          <w:lang w:val="pt-BR" w:bidi="ar-SA"/>
+        </w:rPr>
+        <w:t>- atributos – é cada característica ou qualidade que descreve uma entidade;</w:t>
+      </w:r>
+    </w:p>
+    <w:p>
+      <w:pPr>
+        <w:spacing w:after="0" w:line="240" w:lineRule="auto"/>
+        <w:jc w:val="both"/>
+        <w:rPr>
+          <w:rFonts w:asciiTheme="majorHAnsi" w:hAnsiTheme="majorHAnsi" w:cstheme="majorHAnsi"/>
+          <w:noProof/>
+          <w:sz w:val="24"/>
+          <w:szCs w:val="24"/>
+          <w:lang w:val="pt-BR" w:bidi="ar-SA"/>
+        </w:rPr>
+      </w:pPr>
+      <w:r>
+        <w:rPr>
+          <w:rFonts w:asciiTheme="majorHAnsi" w:hAnsiTheme="majorHAnsi" w:cstheme="majorHAnsi"/>
+          <w:noProof/>
+          <w:sz w:val="24"/>
+          <w:szCs w:val="24"/>
+          <w:lang w:val="pt-BR" w:bidi="ar-SA"/>
+        </w:rPr>
+        <w:t>- campo-chave – campo que identifica de maneira única um registro de modo que ele possa recuperar, atualizar ou ordenar.</w:t>
+      </w:r>
+    </w:p>
+    <w:p>
+      <w:pPr>
+        <w:spacing w:after="0" w:line="240" w:lineRule="auto"/>
+        <w:jc w:val="both"/>
+        <w:rPr>
+          <w:rFonts w:asciiTheme="majorHAnsi" w:hAnsiTheme="majorHAnsi" w:cstheme="majorHAnsi"/>
+          <w:noProof/>
+          <w:sz w:val="24"/>
+          <w:szCs w:val="24"/>
+          <w:lang w:val="pt-BR" w:bidi="ar-SA"/>
+        </w:rPr>
+      </w:pPr>
+    </w:p>
+    <w:p>
+      <w:pPr>
+        <w:spacing w:after="0" w:line="240" w:lineRule="auto"/>
+        <w:jc w:val="both"/>
+        <w:rPr>
+          <w:rFonts w:asciiTheme="majorHAnsi" w:hAnsiTheme="majorHAnsi" w:cstheme="majorHAnsi"/>
+          <w:noProof/>
+          <w:sz w:val="24"/>
+          <w:szCs w:val="24"/>
+          <w:lang w:val="pt-BR" w:bidi="ar-SA"/>
+        </w:rPr>
+      </w:pPr>
+      <w:r>
+        <w:rPr>
+          <w:rFonts w:asciiTheme="majorHAnsi" w:hAnsiTheme="majorHAnsi" w:cstheme="majorHAnsi"/>
+          <w:noProof/>
+          <w:sz w:val="24"/>
+          <w:szCs w:val="24"/>
+          <w:lang w:val="pt-BR" w:bidi="ar-SA"/>
+        </w:rPr>
+        <w:t>Modelos de banco de dados</w:t>
+      </w:r>
+    </w:p>
+    <w:p>
+      <w:pPr>
+        <w:spacing w:after="0" w:line="240" w:lineRule="auto"/>
+        <w:jc w:val="both"/>
+        <w:rPr>
+          <w:rFonts w:asciiTheme="majorHAnsi" w:hAnsiTheme="majorHAnsi" w:cstheme="majorHAnsi"/>
+          <w:noProof/>
+          <w:sz w:val="24"/>
+          <w:szCs w:val="24"/>
+          <w:lang w:val="pt-BR" w:bidi="ar-SA"/>
+        </w:rPr>
+      </w:pPr>
+      <w:r>
+        <w:rPr>
+          <w:rFonts w:asciiTheme="majorHAnsi" w:hAnsiTheme="majorHAnsi" w:cstheme="majorHAnsi"/>
+          <w:noProof/>
+          <w:sz w:val="24"/>
+          <w:szCs w:val="24"/>
+          <w:lang w:val="pt-BR" w:bidi="ar-SA"/>
+        </w:rPr>
+        <w:t>- basicamente um conjunto de conceitos utilizados para descrever um banco de dados;</w:t>
+      </w:r>
+    </w:p>
+    <w:p>
+      <w:pPr>
+        <w:spacing w:after="0" w:line="240" w:lineRule="auto"/>
+        <w:jc w:val="both"/>
+        <w:rPr>
+          <w:rFonts w:asciiTheme="majorHAnsi" w:hAnsiTheme="majorHAnsi" w:cstheme="majorHAnsi"/>
+          <w:noProof/>
+          <w:sz w:val="24"/>
+          <w:szCs w:val="24"/>
+          <w:lang w:val="pt-BR" w:bidi="ar-SA"/>
+        </w:rPr>
+      </w:pPr>
+      <w:r>
+        <w:rPr>
+          <w:rFonts w:asciiTheme="majorHAnsi" w:hAnsiTheme="majorHAnsi" w:cstheme="majorHAnsi"/>
+          <w:noProof/>
+          <w:sz w:val="24"/>
+          <w:szCs w:val="24"/>
+          <w:lang w:val="pt-BR" w:bidi="ar-SA"/>
+        </w:rPr>
+        <w:t>- refere-se à maneira pela qual uma ou mais fontes de dados são organizadas para apoiar a análise e visualização;</w:t>
+      </w:r>
+    </w:p>
+    <w:p>
+      <w:pPr>
+        <w:spacing w:after="0" w:line="240" w:lineRule="auto"/>
+        <w:jc w:val="both"/>
+        <w:rPr>
+          <w:rFonts w:asciiTheme="majorHAnsi" w:hAnsiTheme="majorHAnsi" w:cstheme="majorHAnsi"/>
+          <w:noProof/>
+          <w:sz w:val="24"/>
+          <w:szCs w:val="24"/>
+          <w:lang w:val="pt-BR" w:bidi="ar-SA"/>
+        </w:rPr>
+      </w:pPr>
+      <w:r>
+        <w:rPr>
+          <w:rFonts w:asciiTheme="majorHAnsi" w:hAnsiTheme="majorHAnsi" w:cstheme="majorHAnsi"/>
+          <w:noProof/>
+          <w:sz w:val="24"/>
+          <w:szCs w:val="24"/>
+          <w:lang w:val="pt-BR" w:bidi="ar-SA"/>
+        </w:rPr>
+        <w:t>- visa mostrar os relacionamentos lógicos entre os dados;</w:t>
+      </w:r>
+    </w:p>
+    <w:p>
+      <w:pPr>
+        <w:spacing w:after="0" w:line="240" w:lineRule="auto"/>
+        <w:jc w:val="both"/>
+        <w:rPr>
+          <w:rFonts w:asciiTheme="majorHAnsi" w:hAnsiTheme="majorHAnsi" w:cstheme="majorHAnsi"/>
+          <w:noProof/>
+          <w:sz w:val="24"/>
+          <w:szCs w:val="24"/>
+          <w:lang w:val="pt-BR" w:bidi="ar-SA"/>
+        </w:rPr>
+      </w:pPr>
+      <w:r>
+        <w:rPr>
+          <w:rFonts w:asciiTheme="majorHAnsi" w:hAnsiTheme="majorHAnsi" w:cstheme="majorHAnsi"/>
+          <w:noProof/>
+          <w:sz w:val="24"/>
+          <w:szCs w:val="24"/>
+          <w:lang w:val="pt-BR" w:bidi="ar-SA"/>
+        </w:rPr>
+        <w:t>- corresponde a um mapa ou diagrama de entidades e seus relacionamentos (nem sempre);</w:t>
+      </w:r>
+    </w:p>
+    <w:p>
+      <w:pPr>
+        <w:spacing w:after="0" w:line="240" w:lineRule="auto"/>
+        <w:jc w:val="both"/>
+        <w:rPr>
+          <w:rFonts w:asciiTheme="majorHAnsi" w:hAnsiTheme="majorHAnsi" w:cstheme="majorHAnsi"/>
+          <w:noProof/>
+          <w:sz w:val="24"/>
+          <w:szCs w:val="24"/>
+          <w:lang w:val="pt-BR" w:bidi="ar-SA"/>
+        </w:rPr>
+      </w:pPr>
+      <w:r>
+        <w:rPr>
+          <w:rFonts w:asciiTheme="majorHAnsi" w:hAnsiTheme="majorHAnsi" w:cstheme="majorHAnsi"/>
+          <w:noProof/>
+          <w:sz w:val="24"/>
+          <w:szCs w:val="24"/>
+          <w:lang w:val="pt-BR" w:bidi="ar-SA"/>
+        </w:rPr>
+        <w:t xml:space="preserve">- </w:t>
+      </w:r>
+      <w:r>
+        <w:rPr>
+          <w:rFonts w:asciiTheme="majorHAnsi" w:hAnsiTheme="majorHAnsi" w:cstheme="majorHAnsi"/>
+          <w:noProof/>
+          <w:sz w:val="24"/>
+          <w:szCs w:val="24"/>
+          <w:lang w:val="pt-BR" w:bidi="ar-SA"/>
+        </w:rPr>
+        <w:t>não existe uma única forma de representação deste modelo, porém qualquer forma que permita a correta compreensão das estruturas de dados compreendidas no Banco de dados, pode ser considerada adequada.</w:t>
+      </w:r>
+    </w:p>
+    <w:p>
+      <w:pPr>
+        <w:spacing w:after="0" w:line="240" w:lineRule="auto"/>
+        <w:jc w:val="both"/>
+        <w:rPr>
+          <w:rFonts w:asciiTheme="majorHAnsi" w:hAnsiTheme="majorHAnsi" w:cstheme="majorHAnsi"/>
+          <w:noProof/>
+          <w:sz w:val="24"/>
+          <w:szCs w:val="24"/>
+          <w:lang w:val="pt-BR" w:bidi="ar-SA"/>
+        </w:rPr>
+      </w:pPr>
+    </w:p>
+    <w:p>
+      <w:pPr>
+        <w:spacing w:after="0" w:line="240" w:lineRule="auto"/>
+        <w:jc w:val="both"/>
+        <w:rPr>
+          <w:rFonts w:asciiTheme="majorHAnsi" w:hAnsiTheme="majorHAnsi" w:cstheme="majorHAnsi"/>
+          <w:noProof/>
+          <w:sz w:val="24"/>
+          <w:szCs w:val="24"/>
+          <w:lang w:val="pt-BR" w:bidi="ar-SA"/>
+        </w:rPr>
+      </w:pPr>
+      <w:r>
+        <w:rPr>
+          <w:rFonts w:asciiTheme="majorHAnsi" w:hAnsiTheme="majorHAnsi" w:cstheme="majorHAnsi"/>
+          <w:noProof/>
+          <w:sz w:val="24"/>
+          <w:szCs w:val="24"/>
+          <w:lang w:val="pt-BR" w:bidi="ar-SA"/>
+        </w:rPr>
+        <w:t>MODELO DE DADOS</w:t>
+      </w:r>
+    </w:p>
+    <w:p>
+      <w:pPr>
+        <w:spacing w:after="0" w:line="240" w:lineRule="auto"/>
+        <w:jc w:val="both"/>
+        <w:rPr>
+          <w:rFonts w:asciiTheme="majorHAnsi" w:hAnsiTheme="majorHAnsi" w:cstheme="majorHAnsi"/>
+          <w:noProof/>
+          <w:sz w:val="24"/>
+          <w:szCs w:val="24"/>
+          <w:lang w:val="pt-BR" w:bidi="ar-SA"/>
+        </w:rPr>
+      </w:pPr>
+      <w:r>
+        <w:rPr>
+          <w:rFonts w:asciiTheme="majorHAnsi" w:hAnsiTheme="majorHAnsi" w:cstheme="majorHAnsi"/>
+          <w:noProof/>
+          <w:sz w:val="24"/>
+          <w:szCs w:val="24"/>
+          <w:lang w:val="pt-BR" w:bidi="ar-SA"/>
+        </w:rPr>
+        <w:t>1. Modelo de Dados Hierárquico</w:t>
+      </w:r>
+    </w:p>
+    <w:p>
+      <w:pPr>
+        <w:spacing w:after="0" w:line="240" w:lineRule="auto"/>
+        <w:jc w:val="both"/>
+        <w:rPr>
+          <w:rFonts w:asciiTheme="majorHAnsi" w:hAnsiTheme="majorHAnsi" w:cstheme="majorHAnsi"/>
+          <w:noProof/>
+          <w:sz w:val="24"/>
+          <w:szCs w:val="24"/>
+          <w:lang w:val="pt-BR" w:bidi="ar-SA"/>
+        </w:rPr>
+      </w:pPr>
+      <w:r>
+        <w:rPr>
+          <w:rFonts w:asciiTheme="majorHAnsi" w:hAnsiTheme="majorHAnsi" w:cstheme="majorHAnsi"/>
+          <w:noProof/>
+          <w:sz w:val="24"/>
+          <w:szCs w:val="24"/>
+          <w:lang w:val="pt-BR" w:bidi="ar-SA"/>
+        </w:rPr>
+        <w:t>2. Modelo de Dados Em Redes</w:t>
+      </w:r>
+    </w:p>
+    <w:p>
+      <w:pPr>
+        <w:spacing w:after="0" w:line="240" w:lineRule="auto"/>
+        <w:jc w:val="both"/>
+        <w:rPr>
+          <w:rFonts w:asciiTheme="majorHAnsi" w:hAnsiTheme="majorHAnsi" w:cstheme="majorHAnsi"/>
+          <w:noProof/>
+          <w:sz w:val="24"/>
+          <w:szCs w:val="24"/>
+          <w:lang w:val="pt-BR" w:bidi="ar-SA"/>
+        </w:rPr>
+      </w:pPr>
+      <w:r>
+        <w:rPr>
+          <w:rFonts w:asciiTheme="majorHAnsi" w:hAnsiTheme="majorHAnsi" w:cstheme="majorHAnsi"/>
+          <w:noProof/>
+          <w:sz w:val="24"/>
+          <w:szCs w:val="24"/>
+          <w:lang w:val="pt-BR" w:bidi="ar-SA"/>
+        </w:rPr>
+        <w:t>3. Modelo Relacional</w:t>
+      </w:r>
+    </w:p>
+    <w:p>
+      <w:pPr>
+        <w:spacing w:after="0" w:line="240" w:lineRule="auto"/>
+        <w:jc w:val="both"/>
+        <w:rPr>
+          <w:rFonts w:asciiTheme="majorHAnsi" w:hAnsiTheme="majorHAnsi" w:cstheme="majorHAnsi"/>
+          <w:noProof/>
+          <w:sz w:val="24"/>
+          <w:szCs w:val="24"/>
+          <w:lang w:val="pt-BR" w:bidi="ar-SA"/>
+        </w:rPr>
+      </w:pPr>
+      <w:r>
+        <w:rPr>
+          <w:rFonts w:asciiTheme="majorHAnsi" w:hAnsiTheme="majorHAnsi" w:cstheme="majorHAnsi"/>
+          <w:noProof/>
+          <w:sz w:val="24"/>
+          <w:szCs w:val="24"/>
+          <w:lang w:val="pt-BR" w:bidi="ar-SA"/>
+        </w:rPr>
+        <w:t>4. Modelo Orientado a Objetos</w:t>
+      </w:r>
+    </w:p>
+    <w:p>
+      <w:pPr>
+        <w:spacing w:after="0" w:line="240" w:lineRule="auto"/>
+        <w:jc w:val="both"/>
+        <w:rPr>
+          <w:rFonts w:asciiTheme="majorHAnsi" w:hAnsiTheme="majorHAnsi" w:cstheme="majorHAnsi"/>
+          <w:noProof/>
+          <w:sz w:val="24"/>
+          <w:szCs w:val="24"/>
+          <w:lang w:val="pt-BR" w:bidi="ar-SA"/>
+        </w:rPr>
+      </w:pPr>
+      <w:r>
+        <w:rPr>
+          <w:rFonts w:asciiTheme="majorHAnsi" w:hAnsiTheme="majorHAnsi" w:cstheme="majorHAnsi"/>
+          <w:noProof/>
+          <w:sz w:val="24"/>
+          <w:szCs w:val="24"/>
+          <w:lang w:val="pt-BR" w:bidi="ar-SA"/>
+        </w:rPr>
+        <w:t>5. Modelo Objeto-relacional</w:t>
+      </w:r>
+    </w:p>
+    <w:p>
+      <w:pPr>
+        <w:spacing w:after="0" w:line="240" w:lineRule="auto"/>
+        <w:jc w:val="both"/>
+        <w:rPr>
+          <w:rFonts w:asciiTheme="majorHAnsi" w:hAnsiTheme="majorHAnsi" w:cstheme="majorHAnsi"/>
+          <w:noProof/>
+          <w:sz w:val="24"/>
+          <w:szCs w:val="24"/>
+          <w:lang w:val="pt-BR" w:bidi="ar-SA"/>
+        </w:rPr>
+      </w:pPr>
+      <w:r>
+        <w:rPr>
+          <w:rFonts w:asciiTheme="majorHAnsi" w:hAnsiTheme="majorHAnsi" w:cstheme="majorHAnsi"/>
+          <w:noProof/>
+          <w:sz w:val="24"/>
+          <w:szCs w:val="24"/>
+          <w:lang w:val="pt-BR" w:bidi="ar-SA"/>
+        </w:rPr>
+        <w:t>6. Modelo de Dados Operacionais</w:t>
+      </w:r>
+    </w:p>
+    <w:p>
+      <w:pPr>
+        <w:spacing w:after="0" w:line="240" w:lineRule="auto"/>
+        <w:jc w:val="both"/>
+        <w:rPr>
+          <w:rFonts w:asciiTheme="majorHAnsi" w:hAnsiTheme="majorHAnsi" w:cstheme="majorHAnsi"/>
+          <w:noProof/>
+          <w:sz w:val="24"/>
+          <w:szCs w:val="24"/>
+          <w:lang w:val="pt-BR" w:bidi="ar-SA"/>
+        </w:rPr>
+      </w:pPr>
+      <w:r>
+        <w:rPr>
+          <w:rFonts w:asciiTheme="majorHAnsi" w:hAnsiTheme="majorHAnsi" w:cstheme="majorHAnsi"/>
+          <w:noProof/>
+          <w:sz w:val="24"/>
+          <w:szCs w:val="24"/>
+          <w:lang w:val="pt-BR" w:bidi="ar-SA"/>
+        </w:rPr>
+        <w:t>7. Modelo de Dados de Hipermídia</w:t>
+      </w:r>
+    </w:p>
+    <w:p>
+      <w:pPr>
+        <w:spacing w:after="0" w:line="240" w:lineRule="auto"/>
+        <w:jc w:val="both"/>
+        <w:rPr>
+          <w:rFonts w:asciiTheme="majorHAnsi" w:hAnsiTheme="majorHAnsi" w:cstheme="majorHAnsi"/>
+          <w:noProof/>
+          <w:sz w:val="24"/>
+          <w:szCs w:val="24"/>
+          <w:lang w:val="pt-BR" w:bidi="ar-SA"/>
+        </w:rPr>
+      </w:pPr>
+      <w:r>
+        <w:rPr>
+          <w:rFonts w:asciiTheme="majorHAnsi" w:hAnsiTheme="majorHAnsi" w:cstheme="majorHAnsi"/>
+          <w:noProof/>
+          <w:sz w:val="24"/>
+          <w:szCs w:val="24"/>
+          <w:lang w:val="pt-BR" w:bidi="ar-SA"/>
+        </w:rPr>
+        <w:t>8. Modelo Nosql</w:t>
+      </w:r>
+    </w:p>
+    <w:p>
+      <w:pPr>
+        <w:spacing w:after="0" w:line="240" w:lineRule="auto"/>
+        <w:jc w:val="both"/>
+        <w:rPr>
+          <w:rFonts w:asciiTheme="majorHAnsi" w:hAnsiTheme="majorHAnsi" w:cstheme="majorHAnsi"/>
+          <w:noProof/>
+          <w:sz w:val="24"/>
+          <w:szCs w:val="24"/>
+          <w:lang w:val="pt-BR" w:bidi="ar-SA"/>
+        </w:rPr>
+      </w:pPr>
+    </w:p>
+    <w:p>
+      <w:pPr>
+        <w:spacing w:after="0" w:line="240" w:lineRule="auto"/>
+        <w:jc w:val="both"/>
+        <w:rPr>
+          <w:rFonts w:asciiTheme="majorHAnsi" w:hAnsiTheme="majorHAnsi" w:cstheme="majorHAnsi"/>
+          <w:noProof/>
+          <w:sz w:val="24"/>
+          <w:szCs w:val="24"/>
+          <w:lang w:val="pt-BR" w:bidi="ar-SA"/>
+        </w:rPr>
+      </w:pPr>
       <w:bookmarkStart w:id="0" w:name="_GoBack"/>
       <w:bookmarkEnd w:id="0"/>
     </w:p>
@@ -1640,157 +3287,146 @@
         <w:jc w:val="both"/>
         <w:rPr>
           <w:rFonts w:asciiTheme="majorHAnsi" w:hAnsiTheme="majorHAnsi" w:cstheme="majorHAnsi"/>
+          <w:noProof/>
+          <w:sz w:val="24"/>
+          <w:szCs w:val="24"/>
+          <w:lang w:val="pt-BR" w:bidi="ar-SA"/>
+        </w:rPr>
+      </w:pPr>
+    </w:p>
+    <w:p>
+      <w:pPr>
+        <w:spacing w:after="0" w:line="240" w:lineRule="auto"/>
+        <w:jc w:val="both"/>
+        <w:rPr>
+          <w:rFonts w:asciiTheme="majorHAnsi" w:hAnsiTheme="majorHAnsi" w:cstheme="majorHAnsi"/>
+          <w:noProof/>
+          <w:sz w:val="24"/>
+          <w:szCs w:val="24"/>
+          <w:lang w:val="pt-BR" w:bidi="ar-SA"/>
+        </w:rPr>
+      </w:pPr>
+    </w:p>
+    <w:p>
+      <w:pPr>
+        <w:spacing w:after="0" w:line="240" w:lineRule="auto"/>
+        <w:jc w:val="both"/>
+        <w:rPr>
+          <w:rFonts w:asciiTheme="majorHAnsi" w:hAnsiTheme="majorHAnsi" w:cstheme="majorHAnsi"/>
+          <w:noProof/>
+          <w:sz w:val="24"/>
+          <w:szCs w:val="24"/>
+          <w:lang w:val="pt-BR" w:bidi="ar-SA"/>
+        </w:rPr>
+      </w:pPr>
+    </w:p>
+    <w:p>
+      <w:pPr>
+        <w:spacing w:after="0" w:line="240" w:lineRule="auto"/>
+        <w:jc w:val="both"/>
+        <w:rPr>
+          <w:rFonts w:asciiTheme="majorHAnsi" w:hAnsiTheme="majorHAnsi" w:cstheme="majorHAnsi"/>
+          <w:noProof/>
+          <w:sz w:val="24"/>
+          <w:szCs w:val="24"/>
+          <w:lang w:val="pt-BR" w:bidi="ar-SA"/>
+        </w:rPr>
+      </w:pPr>
+    </w:p>
+    <w:p>
+      <w:pPr>
+        <w:spacing w:after="0" w:line="240" w:lineRule="auto"/>
+        <w:jc w:val="both"/>
+        <w:rPr>
+          <w:rFonts w:asciiTheme="majorHAnsi" w:hAnsiTheme="majorHAnsi" w:cstheme="majorHAnsi"/>
+          <w:noProof/>
+          <w:sz w:val="24"/>
+          <w:szCs w:val="24"/>
+          <w:lang w:val="pt-BR" w:bidi="ar-SA"/>
+        </w:rPr>
+      </w:pPr>
+      <w:r>
+        <w:rPr>
+          <w:rFonts w:asciiTheme="majorHAnsi" w:hAnsiTheme="majorHAnsi" w:cstheme="majorHAnsi"/>
           <w:b/>
           <w:noProof/>
           <w:sz w:val="24"/>
           <w:szCs w:val="24"/>
           <w:lang w:val="pt-BR" w:bidi="ar-SA"/>
         </w:rPr>
-      </w:pPr>
-      <w:r>
+        <w:t>Unidade 03 – Modelagem topográfica</w:t>
+      </w:r>
+      <w:r>
+        <w:rPr>
+          <w:rFonts w:asciiTheme="majorHAnsi" w:hAnsiTheme="majorHAnsi" w:cstheme="majorHAnsi"/>
+          <w:noProof/>
+          <w:sz w:val="24"/>
+          <w:szCs w:val="24"/>
+          <w:lang w:val="pt-BR" w:bidi="ar-SA"/>
+        </w:rPr>
+        <w:t xml:space="preserve"> </w:t>
+      </w:r>
+    </w:p>
+    <w:p>
+      <w:pPr>
+        <w:spacing w:after="0" w:line="240" w:lineRule="auto"/>
+        <w:jc w:val="both"/>
+        <w:rPr>
+          <w:rFonts w:asciiTheme="majorHAnsi" w:hAnsiTheme="majorHAnsi" w:cstheme="majorHAnsi"/>
+          <w:noProof/>
+          <w:sz w:val="24"/>
+          <w:szCs w:val="24"/>
+          <w:lang w:val="pt-BR" w:bidi="ar-SA"/>
+        </w:rPr>
+      </w:pPr>
+    </w:p>
+    <w:p>
+      <w:pPr>
+        <w:spacing w:after="0" w:line="240" w:lineRule="auto"/>
+        <w:jc w:val="both"/>
+        <w:rPr>
+          <w:rFonts w:asciiTheme="majorHAnsi" w:hAnsiTheme="majorHAnsi" w:cstheme="majorHAnsi"/>
+          <w:noProof/>
+          <w:sz w:val="24"/>
+          <w:szCs w:val="24"/>
+          <w:lang w:val="pt-BR" w:bidi="ar-SA"/>
+        </w:rPr>
+      </w:pPr>
+    </w:p>
+    <w:p>
+      <w:pPr>
+        <w:spacing w:after="0" w:line="240" w:lineRule="auto"/>
+        <w:jc w:val="both"/>
+        <w:rPr>
+          <w:rFonts w:asciiTheme="majorHAnsi" w:hAnsiTheme="majorHAnsi" w:cstheme="majorHAnsi"/>
+          <w:noProof/>
+          <w:sz w:val="24"/>
+          <w:szCs w:val="24"/>
+          <w:lang w:val="pt-BR" w:bidi="ar-SA"/>
+        </w:rPr>
+      </w:pPr>
+    </w:p>
+    <w:p>
+      <w:pPr>
+        <w:spacing w:after="0" w:line="240" w:lineRule="auto"/>
+        <w:jc w:val="both"/>
         <w:rPr>
           <w:rFonts w:asciiTheme="majorHAnsi" w:hAnsiTheme="majorHAnsi" w:cstheme="majorHAnsi"/>
           <w:b/>
-          <w:noProof/>
-          <w:sz w:val="24"/>
-          <w:szCs w:val="24"/>
-          <w:lang w:val="pt-BR" w:bidi="ar-SA"/>
-        </w:rPr>
-        <w:t>Unidade 02 – Arquivos templetes</w:t>
-      </w:r>
-    </w:p>
-    <w:p>
-      <w:pPr>
-        <w:spacing w:after="0" w:line="240" w:lineRule="auto"/>
-        <w:jc w:val="both"/>
-        <w:rPr>
-          <w:rFonts w:asciiTheme="majorHAnsi" w:hAnsiTheme="majorHAnsi" w:cstheme="majorHAnsi"/>
-          <w:noProof/>
-          <w:sz w:val="24"/>
-          <w:szCs w:val="24"/>
-          <w:lang w:val="pt-BR" w:bidi="ar-SA"/>
-        </w:rPr>
-      </w:pPr>
-    </w:p>
-    <w:p>
-      <w:pPr>
-        <w:spacing w:after="0" w:line="240" w:lineRule="auto"/>
-        <w:jc w:val="both"/>
-        <w:rPr>
-          <w:rFonts w:asciiTheme="majorHAnsi" w:hAnsiTheme="majorHAnsi" w:cstheme="majorHAnsi"/>
-          <w:noProof/>
-          <w:sz w:val="24"/>
-          <w:szCs w:val="24"/>
-          <w:lang w:val="pt-BR" w:bidi="ar-SA"/>
-        </w:rPr>
-      </w:pPr>
-    </w:p>
-    <w:p>
-      <w:pPr>
-        <w:spacing w:after="0" w:line="240" w:lineRule="auto"/>
-        <w:jc w:val="both"/>
-        <w:rPr>
-          <w:rFonts w:asciiTheme="majorHAnsi" w:hAnsiTheme="majorHAnsi" w:cstheme="majorHAnsi"/>
-          <w:noProof/>
-          <w:sz w:val="24"/>
-          <w:szCs w:val="24"/>
-          <w:lang w:val="pt-BR" w:bidi="ar-SA"/>
-        </w:rPr>
-      </w:pPr>
-    </w:p>
-    <w:p>
-      <w:pPr>
-        <w:spacing w:after="0" w:line="240" w:lineRule="auto"/>
-        <w:jc w:val="both"/>
-        <w:rPr>
-          <w:rFonts w:asciiTheme="majorHAnsi" w:hAnsiTheme="majorHAnsi" w:cstheme="majorHAnsi"/>
-          <w:noProof/>
-          <w:sz w:val="24"/>
-          <w:szCs w:val="24"/>
-          <w:lang w:val="pt-BR" w:bidi="ar-SA"/>
+          <w:sz w:val="24"/>
+          <w:szCs w:val="24"/>
+          <w:lang w:val="pt-BR"/>
         </w:rPr>
       </w:pPr>
       <w:r>
         <w:rPr>
           <w:rFonts w:asciiTheme="majorHAnsi" w:hAnsiTheme="majorHAnsi" w:cstheme="majorHAnsi"/>
           <w:b/>
-          <w:noProof/>
-          <w:sz w:val="24"/>
-          <w:szCs w:val="24"/>
-          <w:lang w:val="pt-BR" w:bidi="ar-SA"/>
-        </w:rPr>
-        <w:t>Unidade 03 – Modelagem topográfica</w:t>
-      </w:r>
-      <w:r>
-        <w:rPr>
-          <w:rFonts w:asciiTheme="majorHAnsi" w:hAnsiTheme="majorHAnsi" w:cstheme="majorHAnsi"/>
-          <w:noProof/>
-          <w:sz w:val="24"/>
-          <w:szCs w:val="24"/>
-          <w:lang w:val="pt-BR" w:bidi="ar-SA"/>
-        </w:rPr>
-        <w:t xml:space="preserve"> </w:t>
-      </w:r>
-    </w:p>
-    <w:p>
-      <w:pPr>
-        <w:spacing w:after="0" w:line="240" w:lineRule="auto"/>
-        <w:jc w:val="both"/>
-        <w:rPr>
-          <w:rFonts w:asciiTheme="majorHAnsi" w:hAnsiTheme="majorHAnsi" w:cstheme="majorHAnsi"/>
-          <w:noProof/>
-          <w:sz w:val="24"/>
-          <w:szCs w:val="24"/>
-          <w:lang w:val="pt-BR" w:bidi="ar-SA"/>
-        </w:rPr>
-      </w:pPr>
-    </w:p>
-    <w:p>
-      <w:pPr>
-        <w:spacing w:after="0" w:line="240" w:lineRule="auto"/>
-        <w:jc w:val="both"/>
-        <w:rPr>
-          <w:rFonts w:asciiTheme="majorHAnsi" w:hAnsiTheme="majorHAnsi" w:cstheme="majorHAnsi"/>
-          <w:noProof/>
-          <w:sz w:val="24"/>
-          <w:szCs w:val="24"/>
-          <w:lang w:val="pt-BR" w:bidi="ar-SA"/>
-        </w:rPr>
-      </w:pPr>
-    </w:p>
-    <w:p>
-      <w:pPr>
-        <w:spacing w:after="0" w:line="240" w:lineRule="auto"/>
-        <w:jc w:val="both"/>
-        <w:rPr>
-          <w:rFonts w:asciiTheme="majorHAnsi" w:hAnsiTheme="majorHAnsi" w:cstheme="majorHAnsi"/>
-          <w:noProof/>
-          <w:sz w:val="24"/>
-          <w:szCs w:val="24"/>
-          <w:lang w:val="pt-BR" w:bidi="ar-SA"/>
-        </w:rPr>
-      </w:pPr>
-    </w:p>
-    <w:p>
-      <w:pPr>
-        <w:spacing w:after="0" w:line="240" w:lineRule="auto"/>
-        <w:jc w:val="both"/>
-        <w:rPr>
-          <w:rFonts w:asciiTheme="majorHAnsi" w:hAnsiTheme="majorHAnsi" w:cstheme="majorHAnsi"/>
-          <w:b/>
           <w:sz w:val="24"/>
           <w:szCs w:val="24"/>
           <w:lang w:val="pt-BR"/>
         </w:rPr>
-      </w:pPr>
-      <w:r>
-        <w:rPr>
-          <w:rFonts w:asciiTheme="majorHAnsi" w:hAnsiTheme="majorHAnsi" w:cstheme="majorHAnsi"/>
-          <w:b/>
-          <w:sz w:val="24"/>
-          <w:szCs w:val="24"/>
-          <w:lang w:val="pt-BR"/>
-        </w:rPr>
+        <w:lastRenderedPageBreak/>
         <w:t>Atividade Objetiva 01</w:t>
       </w:r>
     </w:p>
@@ -2442,6 +4078,7 @@
                 <w:szCs w:val="20"/>
                 <w:lang w:val="pt-BR"/>
               </w:rPr>
+              <w:lastRenderedPageBreak/>
               <w:t>Assinale a opção correta:</w:t>
             </w:r>
           </w:p>
@@ -6948,7 +8585,7 @@
   <a:extraClrSchemeLst/>
   <a:extLst>
     <a:ext uri="{05A4C25C-085E-4340-85A3-A5531E510DB2}">
-      <thm15:themeFamily xmlns="" xmlns:thm15="http://schemas.microsoft.com/office/thememl/2012/main" name="Office Theme" id="{62F939B6-93AF-4DB8-9C6B-D6C7DFDC589F}" vid="{4A3C46E8-61CC-4603-A589-7422A47A8E4A}"/>
+      <thm15:themeFamily xmlns:thm15="http://schemas.microsoft.com/office/thememl/2012/main" xmlns="" name="Office Theme" id="{62F939B6-93AF-4DB8-9C6B-D6C7DFDC589F}" vid="{4A3C46E8-61CC-4603-A589-7422A47A8E4A}"/>
     </a:ext>
   </a:extLst>
 </a:theme>
@@ -6959,7 +8596,7 @@
 </file>
 
 <file path=customXml/itemProps1.xml><?xml version="1.0" encoding="utf-8"?>
-<ds:datastoreItem xmlns:ds="http://schemas.openxmlformats.org/officeDocument/2006/customXml" ds:itemID="{45580242-F670-4FFC-82AB-B97CE4CC28FC}">
+<ds:datastoreItem xmlns:ds="http://schemas.openxmlformats.org/officeDocument/2006/customXml" ds:itemID="{1B5885CF-254D-480D-9318-4E0D6E777E48}">
   <ds:schemaRefs>
     <ds:schemaRef ds:uri="http://schemas.openxmlformats.org/officeDocument/2006/bibliography"/>
   </ds:schemaRefs>

</xml_diff>

<commit_message>
notas unidades 2 modelos informacinais
</commit_message>
<xml_diff>
--- a/02_modelos_informacionais/modelos_informacionais_notas_aula.docx
+++ b/02_modelos_informacionais/modelos_informacionais_notas_aula.docx
@@ -3265,6 +3265,840 @@
           <w:lang w:val="pt-BR" w:bidi="ar-SA"/>
         </w:rPr>
       </w:pPr>
+      <w:r>
+        <w:rPr>
+          <w:rFonts w:asciiTheme="majorHAnsi" w:hAnsiTheme="majorHAnsi" w:cstheme="majorHAnsi"/>
+          <w:noProof/>
+          <w:sz w:val="24"/>
+          <w:szCs w:val="24"/>
+          <w:lang w:val="pt-BR" w:bidi="ar-SA"/>
+        </w:rPr>
+        <w:t>Modelo orientado a objetos – armazena dados como objetos que podem ser recuperados, reutilizados e compartilhados.</w:t>
+      </w:r>
+    </w:p>
+    <w:p>
+      <w:pPr>
+        <w:spacing w:after="0" w:line="240" w:lineRule="auto"/>
+        <w:jc w:val="both"/>
+        <w:rPr>
+          <w:rFonts w:asciiTheme="majorHAnsi" w:hAnsiTheme="majorHAnsi" w:cstheme="majorHAnsi"/>
+          <w:noProof/>
+          <w:sz w:val="24"/>
+          <w:szCs w:val="24"/>
+          <w:lang w:val="pt-BR" w:bidi="ar-SA"/>
+        </w:rPr>
+      </w:pPr>
+      <w:r>
+        <w:rPr>
+          <w:rFonts w:asciiTheme="majorHAnsi" w:hAnsiTheme="majorHAnsi" w:cstheme="majorHAnsi"/>
+          <w:noProof/>
+          <w:sz w:val="24"/>
+          <w:szCs w:val="24"/>
+          <w:lang w:val="pt-BR" w:bidi="ar-SA"/>
+        </w:rPr>
+        <w:t>Incluídas no objeto estão instruções de processamento para completar cada transação do banco de dados.</w:t>
+      </w:r>
+    </w:p>
+    <w:p>
+      <w:pPr>
+        <w:spacing w:after="0" w:line="240" w:lineRule="auto"/>
+        <w:jc w:val="both"/>
+        <w:rPr>
+          <w:rFonts w:asciiTheme="majorHAnsi" w:hAnsiTheme="majorHAnsi" w:cstheme="majorHAnsi"/>
+          <w:noProof/>
+          <w:sz w:val="24"/>
+          <w:szCs w:val="24"/>
+          <w:lang w:val="pt-BR" w:bidi="ar-SA"/>
+        </w:rPr>
+      </w:pPr>
+      <w:r>
+        <w:rPr>
+          <w:rFonts w:asciiTheme="majorHAnsi" w:hAnsiTheme="majorHAnsi" w:cstheme="majorHAnsi"/>
+          <w:noProof/>
+          <w:sz w:val="24"/>
+          <w:szCs w:val="24"/>
+          <w:lang w:val="pt-BR" w:bidi="ar-SA"/>
+        </w:rPr>
+        <w:t>Esses objetos podem conter diversos tipos de dados, inclusive sons, gráficos e vídeo, bem como dados tradicionais e procedimentos de processamento.</w:t>
+      </w:r>
+    </w:p>
+    <w:p>
+      <w:pPr>
+        <w:spacing w:after="0" w:line="240" w:lineRule="auto"/>
+        <w:jc w:val="both"/>
+        <w:rPr>
+          <w:rFonts w:asciiTheme="majorHAnsi" w:hAnsiTheme="majorHAnsi" w:cstheme="majorHAnsi"/>
+          <w:noProof/>
+          <w:sz w:val="24"/>
+          <w:szCs w:val="24"/>
+          <w:lang w:val="pt-BR" w:bidi="ar-SA"/>
+        </w:rPr>
+      </w:pPr>
+    </w:p>
+    <w:p>
+      <w:pPr>
+        <w:spacing w:after="0" w:line="240" w:lineRule="auto"/>
+        <w:jc w:val="both"/>
+        <w:rPr>
+          <w:rFonts w:asciiTheme="majorHAnsi" w:hAnsiTheme="majorHAnsi" w:cstheme="majorHAnsi"/>
+          <w:noProof/>
+          <w:sz w:val="24"/>
+          <w:szCs w:val="24"/>
+          <w:lang w:val="pt-BR" w:bidi="ar-SA"/>
+        </w:rPr>
+      </w:pPr>
+      <w:r>
+        <w:rPr>
+          <w:rFonts w:asciiTheme="majorHAnsi" w:hAnsiTheme="majorHAnsi" w:cstheme="majorHAnsi"/>
+          <w:noProof/>
+          <w:sz w:val="24"/>
+          <w:szCs w:val="24"/>
+          <w:lang w:val="pt-BR" w:bidi="ar-SA"/>
+        </w:rPr>
+        <w:t>Modelo OO:</w:t>
+      </w:r>
+    </w:p>
+    <w:p>
+      <w:pPr>
+        <w:spacing w:after="0" w:line="240" w:lineRule="auto"/>
+        <w:jc w:val="both"/>
+        <w:rPr>
+          <w:rFonts w:asciiTheme="majorHAnsi" w:hAnsiTheme="majorHAnsi" w:cstheme="majorHAnsi"/>
+          <w:noProof/>
+          <w:sz w:val="24"/>
+          <w:szCs w:val="24"/>
+          <w:lang w:val="pt-BR" w:bidi="ar-SA"/>
+        </w:rPr>
+      </w:pPr>
+      <w:r>
+        <w:rPr>
+          <w:rFonts w:asciiTheme="majorHAnsi" w:hAnsiTheme="majorHAnsi" w:cstheme="majorHAnsi"/>
+          <w:noProof/>
+          <w:sz w:val="24"/>
+          <w:szCs w:val="24"/>
+          <w:lang w:val="pt-BR" w:bidi="ar-SA"/>
+        </w:rPr>
+        <w:t>- parte superior: contém o nome da classe. Esta parte é sempre necessária para descrever um objeto;</w:t>
+      </w:r>
+    </w:p>
+    <w:p>
+      <w:pPr>
+        <w:spacing w:after="0" w:line="240" w:lineRule="auto"/>
+        <w:jc w:val="both"/>
+        <w:rPr>
+          <w:rFonts w:asciiTheme="majorHAnsi" w:hAnsiTheme="majorHAnsi" w:cstheme="majorHAnsi"/>
+          <w:noProof/>
+          <w:sz w:val="24"/>
+          <w:szCs w:val="24"/>
+          <w:lang w:val="pt-BR" w:bidi="ar-SA"/>
+        </w:rPr>
+      </w:pPr>
+      <w:r>
+        <w:rPr>
+          <w:rFonts w:asciiTheme="majorHAnsi" w:hAnsiTheme="majorHAnsi" w:cstheme="majorHAnsi"/>
+          <w:noProof/>
+          <w:sz w:val="24"/>
+          <w:szCs w:val="24"/>
+          <w:lang w:val="pt-BR" w:bidi="ar-SA"/>
+        </w:rPr>
+        <w:lastRenderedPageBreak/>
+        <w:t>- parte do meio: contém os atributos da classe. Esta parte descreve as qualidades da classe;</w:t>
+      </w:r>
+    </w:p>
+    <w:p>
+      <w:pPr>
+        <w:spacing w:after="0" w:line="240" w:lineRule="auto"/>
+        <w:jc w:val="both"/>
+        <w:rPr>
+          <w:rFonts w:asciiTheme="majorHAnsi" w:hAnsiTheme="majorHAnsi" w:cstheme="majorHAnsi"/>
+          <w:noProof/>
+          <w:sz w:val="24"/>
+          <w:szCs w:val="24"/>
+          <w:lang w:val="pt-BR" w:bidi="ar-SA"/>
+        </w:rPr>
+      </w:pPr>
+      <w:r>
+        <w:rPr>
+          <w:rFonts w:asciiTheme="majorHAnsi" w:hAnsiTheme="majorHAnsi" w:cstheme="majorHAnsi"/>
+          <w:noProof/>
+          <w:sz w:val="24"/>
+          <w:szCs w:val="24"/>
+          <w:lang w:val="pt-BR" w:bidi="ar-SA"/>
+        </w:rPr>
+        <w:t>- parte inferior: inclui as operações da classe (métodos). Exibido em formato de lista, cada operação ocupa sua própria linha;</w:t>
+      </w:r>
+    </w:p>
+    <w:p>
+      <w:pPr>
+        <w:spacing w:after="0" w:line="240" w:lineRule="auto"/>
+        <w:jc w:val="both"/>
+        <w:rPr>
+          <w:rFonts w:asciiTheme="majorHAnsi" w:hAnsiTheme="majorHAnsi" w:cstheme="majorHAnsi"/>
+          <w:noProof/>
+          <w:sz w:val="24"/>
+          <w:szCs w:val="24"/>
+          <w:lang w:val="pt-BR" w:bidi="ar-SA"/>
+        </w:rPr>
+      </w:pPr>
+      <w:r>
+        <w:rPr>
+          <w:rFonts w:asciiTheme="majorHAnsi" w:hAnsiTheme="majorHAnsi" w:cstheme="majorHAnsi"/>
+          <w:noProof/>
+          <w:sz w:val="24"/>
+          <w:szCs w:val="24"/>
+          <w:lang w:val="pt-BR" w:bidi="ar-SA"/>
+        </w:rPr>
+        <w:t>- as operações descrevem como uma classe interage com dados.</w:t>
+      </w:r>
+    </w:p>
+    <w:p>
+      <w:pPr>
+        <w:spacing w:after="0" w:line="240" w:lineRule="auto"/>
+        <w:jc w:val="both"/>
+        <w:rPr>
+          <w:rFonts w:asciiTheme="majorHAnsi" w:hAnsiTheme="majorHAnsi" w:cstheme="majorHAnsi"/>
+          <w:noProof/>
+          <w:sz w:val="24"/>
+          <w:szCs w:val="24"/>
+          <w:lang w:val="pt-BR" w:bidi="ar-SA"/>
+        </w:rPr>
+      </w:pPr>
+    </w:p>
+    <w:p>
+      <w:pPr>
+        <w:spacing w:after="0" w:line="240" w:lineRule="auto"/>
+        <w:jc w:val="both"/>
+        <w:rPr>
+          <w:rFonts w:asciiTheme="majorHAnsi" w:hAnsiTheme="majorHAnsi" w:cstheme="majorHAnsi"/>
+          <w:noProof/>
+          <w:sz w:val="24"/>
+          <w:szCs w:val="24"/>
+          <w:lang w:val="pt-BR" w:bidi="ar-SA"/>
+        </w:rPr>
+      </w:pPr>
+      <w:r>
+        <w:rPr>
+          <w:rFonts w:asciiTheme="majorHAnsi" w:hAnsiTheme="majorHAnsi" w:cstheme="majorHAnsi"/>
+          <w:noProof/>
+          <w:sz w:val="24"/>
+          <w:szCs w:val="24"/>
+          <w:lang w:val="pt-BR" w:bidi="ar-SA"/>
+        </w:rPr>
+        <w:t>Modelo objeto-relacional – prevê a implementação de uma camada de abstração de dados em cima dos métodos relacionais, o que torna possível a manipulação de dados mais complexos.</w:t>
+      </w:r>
+    </w:p>
+    <w:p>
+      <w:pPr>
+        <w:spacing w:after="0" w:line="240" w:lineRule="auto"/>
+        <w:jc w:val="both"/>
+        <w:rPr>
+          <w:rFonts w:asciiTheme="majorHAnsi" w:hAnsiTheme="majorHAnsi" w:cstheme="majorHAnsi"/>
+          <w:noProof/>
+          <w:sz w:val="24"/>
+          <w:szCs w:val="24"/>
+          <w:lang w:val="pt-BR" w:bidi="ar-SA"/>
+        </w:rPr>
+      </w:pPr>
+      <w:r>
+        <w:rPr>
+          <w:rFonts w:asciiTheme="majorHAnsi" w:hAnsiTheme="majorHAnsi" w:cstheme="majorHAnsi"/>
+          <w:noProof/>
+          <w:sz w:val="24"/>
+          <w:szCs w:val="24"/>
+          <w:lang w:val="pt-BR" w:bidi="ar-SA"/>
+        </w:rPr>
+        <w:t>Semelhante a um banco de dados relacional, porém comum modelo de banco de dados orientado a objetos.</w:t>
+      </w:r>
+    </w:p>
+    <w:p>
+      <w:pPr>
+        <w:spacing w:after="0" w:line="240" w:lineRule="auto"/>
+        <w:jc w:val="both"/>
+        <w:rPr>
+          <w:rFonts w:asciiTheme="majorHAnsi" w:hAnsiTheme="majorHAnsi" w:cstheme="majorHAnsi"/>
+          <w:noProof/>
+          <w:sz w:val="24"/>
+          <w:szCs w:val="24"/>
+          <w:lang w:val="pt-BR" w:bidi="ar-SA"/>
+        </w:rPr>
+      </w:pPr>
+      <w:r>
+        <w:rPr>
+          <w:rFonts w:asciiTheme="majorHAnsi" w:hAnsiTheme="majorHAnsi" w:cstheme="majorHAnsi"/>
+          <w:noProof/>
+          <w:sz w:val="24"/>
+          <w:szCs w:val="24"/>
+          <w:lang w:val="pt-BR" w:bidi="ar-SA"/>
+        </w:rPr>
+        <w:t>Suporta extensão do modelo de dados com a personlização de tipos de dados e métodos.</w:t>
+      </w:r>
+    </w:p>
+    <w:p>
+      <w:pPr>
+        <w:spacing w:after="0" w:line="240" w:lineRule="auto"/>
+        <w:jc w:val="both"/>
+        <w:rPr>
+          <w:rFonts w:asciiTheme="majorHAnsi" w:hAnsiTheme="majorHAnsi" w:cstheme="majorHAnsi"/>
+          <w:noProof/>
+          <w:sz w:val="24"/>
+          <w:szCs w:val="24"/>
+          <w:lang w:val="pt-BR" w:bidi="ar-SA"/>
+        </w:rPr>
+      </w:pPr>
+    </w:p>
+    <w:p>
+      <w:pPr>
+        <w:spacing w:after="0" w:line="240" w:lineRule="auto"/>
+        <w:jc w:val="both"/>
+        <w:rPr>
+          <w:rFonts w:asciiTheme="majorHAnsi" w:hAnsiTheme="majorHAnsi" w:cstheme="majorHAnsi"/>
+          <w:noProof/>
+          <w:sz w:val="24"/>
+          <w:szCs w:val="24"/>
+          <w:lang w:val="pt-BR" w:bidi="ar-SA"/>
+        </w:rPr>
+      </w:pPr>
+      <w:r>
+        <w:rPr>
+          <w:rFonts w:asciiTheme="majorHAnsi" w:hAnsiTheme="majorHAnsi" w:cstheme="majorHAnsi"/>
+          <w:noProof/>
+          <w:sz w:val="24"/>
+          <w:szCs w:val="24"/>
+          <w:lang w:val="pt-BR" w:bidi="ar-SA"/>
+        </w:rPr>
+        <w:t>Sistema de gerenciamento de BD – é um sistema de software genérico para manipular bancos de dados.</w:t>
+      </w:r>
+    </w:p>
+    <w:p>
+      <w:pPr>
+        <w:spacing w:after="0" w:line="240" w:lineRule="auto"/>
+        <w:jc w:val="both"/>
+        <w:rPr>
+          <w:rFonts w:asciiTheme="majorHAnsi" w:hAnsiTheme="majorHAnsi" w:cstheme="majorHAnsi"/>
+          <w:noProof/>
+          <w:sz w:val="24"/>
+          <w:szCs w:val="24"/>
+          <w:lang w:val="pt-BR" w:bidi="ar-SA"/>
+        </w:rPr>
+      </w:pPr>
+    </w:p>
+    <w:p>
+      <w:pPr>
+        <w:spacing w:after="0" w:line="240" w:lineRule="auto"/>
+        <w:jc w:val="both"/>
+        <w:rPr>
+          <w:rFonts w:asciiTheme="majorHAnsi" w:hAnsiTheme="majorHAnsi" w:cstheme="majorHAnsi"/>
+          <w:noProof/>
+          <w:sz w:val="24"/>
+          <w:szCs w:val="24"/>
+          <w:lang w:val="pt-BR" w:bidi="ar-SA"/>
+        </w:rPr>
+      </w:pPr>
+      <w:r>
+        <w:rPr>
+          <w:rFonts w:asciiTheme="majorHAnsi" w:hAnsiTheme="majorHAnsi" w:cstheme="majorHAnsi"/>
+          <w:noProof/>
+          <w:sz w:val="24"/>
+          <w:szCs w:val="24"/>
+          <w:lang w:val="pt-BR" w:bidi="ar-SA"/>
+        </w:rPr>
+        <w:t>Bancos de dados BIM – requer um banco de dados incluindo propriedades semânticas e de objetos para criar e gerenciar informações significativas sobre a construção. Os pacotes BIM permitem que os usuários colaborem eletronicamente em diferentes níveis com uma troca de informações digitais.</w:t>
+      </w:r>
+    </w:p>
+    <w:p>
+      <w:pPr>
+        <w:spacing w:after="0" w:line="240" w:lineRule="auto"/>
+        <w:jc w:val="both"/>
+        <w:rPr>
+          <w:rFonts w:asciiTheme="majorHAnsi" w:hAnsiTheme="majorHAnsi" w:cstheme="majorHAnsi"/>
+          <w:noProof/>
+          <w:sz w:val="24"/>
+          <w:szCs w:val="24"/>
+          <w:lang w:val="pt-BR" w:bidi="ar-SA"/>
+        </w:rPr>
+      </w:pPr>
+    </w:p>
+    <w:p>
+      <w:pPr>
+        <w:spacing w:after="0" w:line="240" w:lineRule="auto"/>
+        <w:jc w:val="both"/>
+        <w:rPr>
+          <w:rFonts w:asciiTheme="majorHAnsi" w:hAnsiTheme="majorHAnsi" w:cstheme="majorHAnsi"/>
+          <w:noProof/>
+          <w:sz w:val="24"/>
+          <w:szCs w:val="24"/>
+          <w:lang w:val="pt-BR" w:bidi="ar-SA"/>
+        </w:rPr>
+      </w:pPr>
+      <w:r>
+        <w:rPr>
+          <w:rFonts w:asciiTheme="majorHAnsi" w:hAnsiTheme="majorHAnsi" w:cstheme="majorHAnsi"/>
+          <w:noProof/>
+          <w:sz w:val="24"/>
+          <w:szCs w:val="24"/>
+          <w:lang w:val="pt-BR" w:bidi="ar-SA"/>
+        </w:rPr>
+        <w:t>Em BIM, cria-se um banco de dados de informações usando todos os dados inseridos simultaneamente com sua representação 3D.</w:t>
+      </w:r>
+    </w:p>
+    <w:p>
+      <w:pPr>
+        <w:spacing w:after="0" w:line="240" w:lineRule="auto"/>
+        <w:jc w:val="both"/>
+        <w:rPr>
+          <w:rFonts w:asciiTheme="majorHAnsi" w:hAnsiTheme="majorHAnsi" w:cstheme="majorHAnsi"/>
+          <w:noProof/>
+          <w:sz w:val="24"/>
+          <w:szCs w:val="24"/>
+          <w:lang w:val="pt-BR" w:bidi="ar-SA"/>
+        </w:rPr>
+      </w:pPr>
+    </w:p>
+    <w:p>
+      <w:pPr>
+        <w:spacing w:after="0" w:line="240" w:lineRule="auto"/>
+        <w:jc w:val="both"/>
+        <w:rPr>
+          <w:rFonts w:asciiTheme="majorHAnsi" w:hAnsiTheme="majorHAnsi" w:cstheme="majorHAnsi"/>
+          <w:noProof/>
+          <w:sz w:val="24"/>
+          <w:szCs w:val="24"/>
+          <w:lang w:val="pt-BR" w:bidi="ar-SA"/>
+        </w:rPr>
+      </w:pPr>
+      <w:r>
+        <w:rPr>
+          <w:rFonts w:asciiTheme="majorHAnsi" w:hAnsiTheme="majorHAnsi" w:cstheme="majorHAnsi"/>
+          <w:noProof/>
+          <w:sz w:val="24"/>
+          <w:szCs w:val="24"/>
+          <w:lang w:val="pt-BR" w:bidi="ar-SA"/>
+        </w:rPr>
+        <w:t>Os modelos BIM fornecem um conjunto completo de informações sobre os produtos de construção.</w:t>
+      </w:r>
+    </w:p>
+    <w:p>
+      <w:pPr>
+        <w:spacing w:after="0" w:line="240" w:lineRule="auto"/>
+        <w:jc w:val="both"/>
+        <w:rPr>
+          <w:rFonts w:asciiTheme="majorHAnsi" w:hAnsiTheme="majorHAnsi" w:cstheme="majorHAnsi"/>
+          <w:noProof/>
+          <w:sz w:val="24"/>
+          <w:szCs w:val="24"/>
+          <w:lang w:val="pt-BR" w:bidi="ar-SA"/>
+        </w:rPr>
+      </w:pPr>
+      <w:r>
+        <w:rPr>
+          <w:rFonts w:asciiTheme="majorHAnsi" w:hAnsiTheme="majorHAnsi" w:cstheme="majorHAnsi"/>
+          <w:noProof/>
+          <w:sz w:val="24"/>
+          <w:szCs w:val="24"/>
+          <w:lang w:val="pt-BR" w:bidi="ar-SA"/>
+        </w:rPr>
+        <w:t>Na geometria 3D de um sistema de construção o produto, por exemplo, é um subconjunto essencial do BIM.</w:t>
+      </w:r>
+    </w:p>
+    <w:p>
+      <w:pPr>
+        <w:spacing w:after="0" w:line="240" w:lineRule="auto"/>
+        <w:jc w:val="both"/>
+        <w:rPr>
+          <w:rFonts w:asciiTheme="majorHAnsi" w:hAnsiTheme="majorHAnsi" w:cstheme="majorHAnsi"/>
+          <w:noProof/>
+          <w:sz w:val="24"/>
+          <w:szCs w:val="24"/>
+          <w:lang w:val="pt-BR" w:bidi="ar-SA"/>
+        </w:rPr>
+      </w:pPr>
+      <w:r>
+        <w:rPr>
+          <w:rFonts w:asciiTheme="majorHAnsi" w:hAnsiTheme="majorHAnsi" w:cstheme="majorHAnsi"/>
+          <w:noProof/>
+          <w:sz w:val="24"/>
+          <w:szCs w:val="24"/>
+          <w:lang w:val="pt-BR" w:bidi="ar-SA"/>
+        </w:rPr>
+        <w:t>No Revit, cada componente do modelo é referido como um elemento de construção.</w:t>
+      </w:r>
+    </w:p>
+    <w:p>
+      <w:pPr>
+        <w:spacing w:after="0" w:line="240" w:lineRule="auto"/>
+        <w:jc w:val="both"/>
+        <w:rPr>
+          <w:rFonts w:asciiTheme="majorHAnsi" w:hAnsiTheme="majorHAnsi" w:cstheme="majorHAnsi"/>
+          <w:noProof/>
+          <w:sz w:val="24"/>
+          <w:szCs w:val="24"/>
+          <w:lang w:val="pt-BR" w:bidi="ar-SA"/>
+        </w:rPr>
+      </w:pPr>
+      <w:r>
+        <w:rPr>
+          <w:rFonts w:asciiTheme="majorHAnsi" w:hAnsiTheme="majorHAnsi" w:cstheme="majorHAnsi"/>
+          <w:noProof/>
+          <w:sz w:val="24"/>
+          <w:szCs w:val="24"/>
+          <w:lang w:val="pt-BR" w:bidi="ar-SA"/>
+        </w:rPr>
+        <w:t>Um elemento de construção é um modelo de geometria 3D que faz parte da construção. Exemplos de elementos de construção incluem paredes, janelas, portas e telhados.</w:t>
+      </w:r>
+    </w:p>
+    <w:p>
+      <w:pPr>
+        <w:spacing w:after="0" w:line="240" w:lineRule="auto"/>
+        <w:jc w:val="both"/>
+        <w:rPr>
+          <w:rFonts w:asciiTheme="majorHAnsi" w:hAnsiTheme="majorHAnsi" w:cstheme="majorHAnsi"/>
+          <w:noProof/>
+          <w:sz w:val="24"/>
+          <w:szCs w:val="24"/>
+          <w:lang w:val="pt-BR" w:bidi="ar-SA"/>
+        </w:rPr>
+      </w:pPr>
+    </w:p>
+    <w:p>
+      <w:pPr>
+        <w:spacing w:after="0" w:line="240" w:lineRule="auto"/>
+        <w:jc w:val="both"/>
+        <w:rPr>
+          <w:rFonts w:asciiTheme="majorHAnsi" w:hAnsiTheme="majorHAnsi" w:cstheme="majorHAnsi"/>
+          <w:noProof/>
+          <w:sz w:val="24"/>
+          <w:szCs w:val="24"/>
+          <w:lang w:val="pt-BR" w:bidi="ar-SA"/>
+        </w:rPr>
+      </w:pPr>
+      <w:r>
+        <w:rPr>
+          <w:rFonts w:asciiTheme="majorHAnsi" w:hAnsiTheme="majorHAnsi" w:cstheme="majorHAnsi"/>
+          <w:noProof/>
+          <w:sz w:val="24"/>
+          <w:szCs w:val="24"/>
+          <w:lang w:val="pt-BR" w:bidi="ar-SA"/>
+        </w:rPr>
+        <w:t>Banco de dados BIM:</w:t>
+      </w:r>
+    </w:p>
+    <w:p>
+      <w:pPr>
+        <w:spacing w:after="0" w:line="240" w:lineRule="auto"/>
+        <w:jc w:val="both"/>
+        <w:rPr>
+          <w:rFonts w:asciiTheme="majorHAnsi" w:hAnsiTheme="majorHAnsi" w:cstheme="majorHAnsi"/>
+          <w:noProof/>
+          <w:sz w:val="24"/>
+          <w:szCs w:val="24"/>
+          <w:lang w:val="pt-BR" w:bidi="ar-SA"/>
+        </w:rPr>
+      </w:pPr>
+      <w:r>
+        <w:rPr>
+          <w:rFonts w:asciiTheme="majorHAnsi" w:hAnsiTheme="majorHAnsi" w:cstheme="majorHAnsi"/>
+          <w:noProof/>
+          <w:sz w:val="24"/>
+          <w:szCs w:val="24"/>
+          <w:lang w:val="pt-BR" w:bidi="ar-SA"/>
+        </w:rPr>
+        <w:t>- fluxo de trabalho de uso de um plug-in do Revit para gerenciar a composição dos objetos tridimensionais e as informações relacionadas a eles;</w:t>
+      </w:r>
+    </w:p>
+    <w:p>
+      <w:pPr>
+        <w:spacing w:after="0" w:line="240" w:lineRule="auto"/>
+        <w:jc w:val="both"/>
+        <w:rPr>
+          <w:rFonts w:asciiTheme="majorHAnsi" w:hAnsiTheme="majorHAnsi" w:cstheme="majorHAnsi"/>
+          <w:noProof/>
+          <w:sz w:val="24"/>
+          <w:szCs w:val="24"/>
+          <w:lang w:val="pt-BR" w:bidi="ar-SA"/>
+        </w:rPr>
+      </w:pPr>
+      <w:r>
+        <w:rPr>
+          <w:rFonts w:asciiTheme="majorHAnsi" w:hAnsiTheme="majorHAnsi" w:cstheme="majorHAnsi"/>
+          <w:noProof/>
+          <w:sz w:val="24"/>
+          <w:szCs w:val="24"/>
+          <w:lang w:val="pt-BR" w:bidi="ar-SA"/>
+        </w:rPr>
+        <w:t>- o RFA é um arquivo de familia Revit com propriedades comum (parâmetros) e representação gráfica relacionada;</w:t>
+      </w:r>
+    </w:p>
+    <w:p>
+      <w:pPr>
+        <w:spacing w:after="0" w:line="240" w:lineRule="auto"/>
+        <w:jc w:val="both"/>
+        <w:rPr>
+          <w:rFonts w:asciiTheme="majorHAnsi" w:hAnsiTheme="majorHAnsi" w:cstheme="majorHAnsi"/>
+          <w:noProof/>
+          <w:sz w:val="24"/>
+          <w:szCs w:val="24"/>
+          <w:lang w:val="pt-BR" w:bidi="ar-SA"/>
+        </w:rPr>
+      </w:pPr>
+      <w:r>
+        <w:rPr>
+          <w:rFonts w:asciiTheme="majorHAnsi" w:hAnsiTheme="majorHAnsi" w:cstheme="majorHAnsi"/>
+          <w:noProof/>
+          <w:sz w:val="24"/>
+          <w:szCs w:val="24"/>
+          <w:lang w:val="pt-BR" w:bidi="ar-SA"/>
+        </w:rPr>
+        <w:t>- as variações na família são chamadas de modelos e tipos;</w:t>
+      </w:r>
+    </w:p>
+    <w:p>
+      <w:pPr>
+        <w:spacing w:after="0" w:line="240" w:lineRule="auto"/>
+        <w:jc w:val="both"/>
+        <w:rPr>
+          <w:rFonts w:asciiTheme="majorHAnsi" w:hAnsiTheme="majorHAnsi" w:cstheme="majorHAnsi"/>
+          <w:noProof/>
+          <w:sz w:val="24"/>
+          <w:szCs w:val="24"/>
+          <w:lang w:val="pt-BR" w:bidi="ar-SA"/>
+        </w:rPr>
+      </w:pPr>
+      <w:r>
+        <w:rPr>
+          <w:rFonts w:asciiTheme="majorHAnsi" w:hAnsiTheme="majorHAnsi" w:cstheme="majorHAnsi"/>
+          <w:noProof/>
+          <w:sz w:val="24"/>
+          <w:szCs w:val="24"/>
+          <w:lang w:val="pt-BR" w:bidi="ar-SA"/>
+        </w:rPr>
+        <w:t>- esses arquivos RFA são geralmente classificados como arquivos de dados que contêm um ou mais modelos 3D que podem ser importados para uma cena tridimensional e foram criadas e salvos usando o Editor de família Revit.</w:t>
+      </w:r>
+    </w:p>
+    <w:p>
+      <w:pPr>
+        <w:spacing w:after="0" w:line="240" w:lineRule="auto"/>
+        <w:jc w:val="both"/>
+        <w:rPr>
+          <w:rFonts w:asciiTheme="majorHAnsi" w:hAnsiTheme="majorHAnsi" w:cstheme="majorHAnsi"/>
+          <w:noProof/>
+          <w:sz w:val="24"/>
+          <w:szCs w:val="24"/>
+          <w:lang w:val="pt-BR" w:bidi="ar-SA"/>
+        </w:rPr>
+      </w:pPr>
+    </w:p>
+    <w:p>
+      <w:pPr>
+        <w:spacing w:after="0" w:line="240" w:lineRule="auto"/>
+        <w:jc w:val="both"/>
+        <w:rPr>
+          <w:rFonts w:asciiTheme="majorHAnsi" w:hAnsiTheme="majorHAnsi" w:cstheme="majorHAnsi"/>
+          <w:noProof/>
+          <w:sz w:val="24"/>
+          <w:szCs w:val="24"/>
+          <w:lang w:val="pt-BR" w:bidi="ar-SA"/>
+        </w:rPr>
+      </w:pPr>
+      <w:r>
+        <w:rPr>
+          <w:rFonts w:asciiTheme="majorHAnsi" w:hAnsiTheme="majorHAnsi" w:cstheme="majorHAnsi"/>
+          <w:noProof/>
+          <w:sz w:val="24"/>
+          <w:szCs w:val="24"/>
+          <w:lang w:val="pt-BR" w:bidi="ar-SA"/>
+        </w:rPr>
+        <w:lastRenderedPageBreak/>
+        <w:t>MODELAGEM SEMÂNTICA DA INFORMAÇÃO</w:t>
+      </w:r>
+    </w:p>
+    <w:p>
+      <w:pPr>
+        <w:spacing w:after="0" w:line="240" w:lineRule="auto"/>
+        <w:jc w:val="both"/>
+        <w:rPr>
+          <w:rFonts w:asciiTheme="majorHAnsi" w:hAnsiTheme="majorHAnsi" w:cstheme="majorHAnsi"/>
+          <w:noProof/>
+          <w:sz w:val="24"/>
+          <w:szCs w:val="24"/>
+          <w:lang w:val="pt-BR" w:bidi="ar-SA"/>
+        </w:rPr>
+      </w:pPr>
+      <w:r>
+        <w:rPr>
+          <w:rFonts w:asciiTheme="majorHAnsi" w:hAnsiTheme="majorHAnsi" w:cstheme="majorHAnsi"/>
+          <w:noProof/>
+          <w:sz w:val="24"/>
+          <w:szCs w:val="24"/>
+          <w:lang w:val="pt-BR" w:bidi="ar-SA"/>
+        </w:rPr>
+        <w:t>Entender a semântica de algo é independente da sintaxe, pois</w:t>
+      </w:r>
+      <w:r>
+        <w:rPr>
+          <w:rFonts w:asciiTheme="majorHAnsi" w:hAnsiTheme="majorHAnsi" w:cstheme="majorHAnsi"/>
+          <w:noProof/>
+          <w:sz w:val="24"/>
+          <w:szCs w:val="24"/>
+          <w:lang w:val="pt-BR" w:bidi="ar-SA"/>
+        </w:rPr>
+        <w:t xml:space="preserve"> </w:t>
+      </w:r>
+      <w:r>
+        <w:rPr>
+          <w:rFonts w:asciiTheme="majorHAnsi" w:hAnsiTheme="majorHAnsi" w:cstheme="majorHAnsi"/>
+          <w:noProof/>
+          <w:sz w:val="24"/>
+          <w:szCs w:val="24"/>
+          <w:lang w:val="pt-BR" w:bidi="ar-SA"/>
+        </w:rPr>
+        <w:t>dependerá do contexto.</w:t>
+      </w:r>
+      <w:r>
+        <w:rPr>
+          <w:rFonts w:asciiTheme="majorHAnsi" w:hAnsiTheme="majorHAnsi" w:cstheme="majorHAnsi"/>
+          <w:noProof/>
+          <w:sz w:val="24"/>
+          <w:szCs w:val="24"/>
+          <w:lang w:val="pt-BR" w:bidi="ar-SA"/>
+        </w:rPr>
+        <w:t xml:space="preserve"> </w:t>
+      </w:r>
+      <w:r>
+        <w:rPr>
+          <w:rFonts w:asciiTheme="majorHAnsi" w:hAnsiTheme="majorHAnsi" w:cstheme="majorHAnsi"/>
+          <w:noProof/>
+          <w:sz w:val="24"/>
+          <w:szCs w:val="24"/>
+          <w:lang w:val="pt-BR" w:bidi="ar-SA"/>
+        </w:rPr>
+        <w:t>A base do estado cognitivo se desenvolve no entendimento de</w:t>
+      </w:r>
+      <w:r>
+        <w:rPr>
+          <w:rFonts w:asciiTheme="majorHAnsi" w:hAnsiTheme="majorHAnsi" w:cstheme="majorHAnsi"/>
+          <w:noProof/>
+          <w:sz w:val="24"/>
+          <w:szCs w:val="24"/>
+          <w:lang w:val="pt-BR" w:bidi="ar-SA"/>
+        </w:rPr>
+        <w:t xml:space="preserve"> </w:t>
+      </w:r>
+      <w:r>
+        <w:rPr>
+          <w:rFonts w:asciiTheme="majorHAnsi" w:hAnsiTheme="majorHAnsi" w:cstheme="majorHAnsi"/>
+          <w:noProof/>
+          <w:sz w:val="24"/>
+          <w:szCs w:val="24"/>
+          <w:lang w:val="pt-BR" w:bidi="ar-SA"/>
+        </w:rPr>
+        <w:t>um significado que depende do contexto.</w:t>
+      </w:r>
+      <w:r>
+        <w:rPr>
+          <w:rFonts w:asciiTheme="majorHAnsi" w:hAnsiTheme="majorHAnsi" w:cstheme="majorHAnsi"/>
+          <w:noProof/>
+          <w:sz w:val="24"/>
+          <w:szCs w:val="24"/>
+          <w:lang w:val="pt-BR" w:bidi="ar-SA"/>
+        </w:rPr>
+        <w:t xml:space="preserve"> </w:t>
+      </w:r>
+      <w:r>
+        <w:rPr>
+          <w:rFonts w:asciiTheme="majorHAnsi" w:hAnsiTheme="majorHAnsi" w:cstheme="majorHAnsi"/>
+          <w:noProof/>
+          <w:sz w:val="24"/>
+          <w:szCs w:val="24"/>
+          <w:lang w:val="pt-BR" w:bidi="ar-SA"/>
+        </w:rPr>
+        <w:t>Observando-se exemplos do uso da palavra "manga", o primeiro</w:t>
+      </w:r>
+      <w:r>
+        <w:rPr>
+          <w:rFonts w:asciiTheme="majorHAnsi" w:hAnsiTheme="majorHAnsi" w:cstheme="majorHAnsi"/>
+          <w:noProof/>
+          <w:sz w:val="24"/>
+          <w:szCs w:val="24"/>
+          <w:lang w:val="pt-BR" w:bidi="ar-SA"/>
+        </w:rPr>
+        <w:t xml:space="preserve"> </w:t>
+      </w:r>
+      <w:r>
+        <w:rPr>
+          <w:rFonts w:asciiTheme="majorHAnsi" w:hAnsiTheme="majorHAnsi" w:cstheme="majorHAnsi"/>
+          <w:noProof/>
+          <w:sz w:val="24"/>
+          <w:szCs w:val="24"/>
+          <w:lang w:val="pt-BR" w:bidi="ar-SA"/>
+        </w:rPr>
+        <w:t>no contexto das frutas e segundo no contexto das roupas. As</w:t>
+      </w:r>
+      <w:r>
+        <w:rPr>
+          <w:rFonts w:asciiTheme="majorHAnsi" w:hAnsiTheme="majorHAnsi" w:cstheme="majorHAnsi"/>
+          <w:noProof/>
+          <w:sz w:val="24"/>
+          <w:szCs w:val="24"/>
+          <w:lang w:val="pt-BR" w:bidi="ar-SA"/>
+        </w:rPr>
+        <w:t xml:space="preserve"> </w:t>
+      </w:r>
+      <w:r>
+        <w:rPr>
+          <w:rFonts w:asciiTheme="majorHAnsi" w:hAnsiTheme="majorHAnsi" w:cstheme="majorHAnsi"/>
+          <w:noProof/>
+          <w:sz w:val="24"/>
+          <w:szCs w:val="24"/>
+          <w:lang w:val="pt-BR" w:bidi="ar-SA"/>
+        </w:rPr>
+        <w:t>duas pessoas (P1 e P2) utilizam palavras sintaticamente iguais,</w:t>
+      </w:r>
+      <w:r>
+        <w:rPr>
+          <w:rFonts w:asciiTheme="majorHAnsi" w:hAnsiTheme="majorHAnsi" w:cstheme="majorHAnsi"/>
+          <w:noProof/>
+          <w:sz w:val="24"/>
+          <w:szCs w:val="24"/>
+          <w:lang w:val="pt-BR" w:bidi="ar-SA"/>
+        </w:rPr>
+        <w:t xml:space="preserve"> </w:t>
+      </w:r>
+      <w:r>
+        <w:rPr>
+          <w:rFonts w:asciiTheme="majorHAnsi" w:hAnsiTheme="majorHAnsi" w:cstheme="majorHAnsi"/>
+          <w:noProof/>
+          <w:sz w:val="24"/>
+          <w:szCs w:val="24"/>
+          <w:lang w:val="pt-BR" w:bidi="ar-SA"/>
+        </w:rPr>
+        <w:t>mas de diferentes significados:</w:t>
+      </w:r>
+    </w:p>
+    <w:p>
+      <w:pPr>
+        <w:spacing w:after="0" w:line="240" w:lineRule="auto"/>
+        <w:jc w:val="both"/>
+        <w:rPr>
+          <w:rFonts w:asciiTheme="majorHAnsi" w:hAnsiTheme="majorHAnsi" w:cstheme="majorHAnsi"/>
+          <w:noProof/>
+          <w:sz w:val="24"/>
+          <w:szCs w:val="24"/>
+          <w:lang w:val="pt-BR" w:bidi="ar-SA"/>
+        </w:rPr>
+      </w:pPr>
+    </w:p>
+    <w:p>
+      <w:pPr>
+        <w:spacing w:after="0" w:line="240" w:lineRule="auto"/>
+        <w:jc w:val="both"/>
+        <w:rPr>
+          <w:rFonts w:asciiTheme="majorHAnsi" w:hAnsiTheme="majorHAnsi" w:cstheme="majorHAnsi"/>
+          <w:noProof/>
+          <w:sz w:val="24"/>
+          <w:szCs w:val="24"/>
+          <w:lang w:val="pt-BR" w:bidi="ar-SA"/>
+        </w:rPr>
+      </w:pPr>
       <w:bookmarkStart w:id="0" w:name="_GoBack"/>
       <w:bookmarkEnd w:id="0"/>
     </w:p>
@@ -3332,19 +4166,6 @@
           <w:lang w:val="pt-BR" w:bidi="ar-SA"/>
         </w:rPr>
       </w:pPr>
-    </w:p>
-    <w:p>
-      <w:pPr>
-        <w:spacing w:after="0" w:line="240" w:lineRule="auto"/>
-        <w:jc w:val="both"/>
-        <w:rPr>
-          <w:rFonts w:asciiTheme="majorHAnsi" w:hAnsiTheme="majorHAnsi" w:cstheme="majorHAnsi"/>
-          <w:noProof/>
-          <w:sz w:val="24"/>
-          <w:szCs w:val="24"/>
-          <w:lang w:val="pt-BR" w:bidi="ar-SA"/>
-        </w:rPr>
-      </w:pPr>
       <w:r>
         <w:rPr>
           <w:rFonts w:asciiTheme="majorHAnsi" w:hAnsiTheme="majorHAnsi" w:cstheme="majorHAnsi"/>
@@ -3426,7 +4247,6 @@
           <w:szCs w:val="24"/>
           <w:lang w:val="pt-BR"/>
         </w:rPr>
-        <w:lastRenderedPageBreak/>
         <w:t>Atividade Objetiva 01</w:t>
       </w:r>
     </w:p>
@@ -4078,7 +4898,6 @@
                 <w:szCs w:val="20"/>
                 <w:lang w:val="pt-BR"/>
               </w:rPr>
-              <w:lastRenderedPageBreak/>
               <w:t>Assinale a opção correta:</w:t>
             </w:r>
           </w:p>
@@ -8596,7 +9415,7 @@
 </file>
 
 <file path=customXml/itemProps1.xml><?xml version="1.0" encoding="utf-8"?>
-<ds:datastoreItem xmlns:ds="http://schemas.openxmlformats.org/officeDocument/2006/customXml" ds:itemID="{1B5885CF-254D-480D-9318-4E0D6E777E48}">
+<ds:datastoreItem xmlns:ds="http://schemas.openxmlformats.org/officeDocument/2006/customXml" ds:itemID="{5AD000AB-2ACD-4473-B9E4-5077521DF055}">
   <ds:schemaRefs>
     <ds:schemaRef ds:uri="http://schemas.openxmlformats.org/officeDocument/2006/bibliography"/>
   </ds:schemaRefs>

</xml_diff>

<commit_message>
teste 3 modelos informacionais
</commit_message>
<xml_diff>
--- a/02_modelos_informacionais/modelos_informacionais_notas_aula.docx
+++ b/02_modelos_informacionais/modelos_informacionais_notas_aula.docx
@@ -4099,73 +4099,6 @@
           <w:lang w:val="pt-BR" w:bidi="ar-SA"/>
         </w:rPr>
       </w:pPr>
-      <w:bookmarkStart w:id="0" w:name="_GoBack"/>
-      <w:bookmarkEnd w:id="0"/>
-    </w:p>
-    <w:p>
-      <w:pPr>
-        <w:spacing w:after="0" w:line="240" w:lineRule="auto"/>
-        <w:jc w:val="both"/>
-        <w:rPr>
-          <w:rFonts w:asciiTheme="majorHAnsi" w:hAnsiTheme="majorHAnsi" w:cstheme="majorHAnsi"/>
-          <w:noProof/>
-          <w:sz w:val="24"/>
-          <w:szCs w:val="24"/>
-          <w:lang w:val="pt-BR" w:bidi="ar-SA"/>
-        </w:rPr>
-      </w:pPr>
-    </w:p>
-    <w:p>
-      <w:pPr>
-        <w:spacing w:after="0" w:line="240" w:lineRule="auto"/>
-        <w:jc w:val="both"/>
-        <w:rPr>
-          <w:rFonts w:asciiTheme="majorHAnsi" w:hAnsiTheme="majorHAnsi" w:cstheme="majorHAnsi"/>
-          <w:noProof/>
-          <w:sz w:val="24"/>
-          <w:szCs w:val="24"/>
-          <w:lang w:val="pt-BR" w:bidi="ar-SA"/>
-        </w:rPr>
-      </w:pPr>
-    </w:p>
-    <w:p>
-      <w:pPr>
-        <w:spacing w:after="0" w:line="240" w:lineRule="auto"/>
-        <w:jc w:val="both"/>
-        <w:rPr>
-          <w:rFonts w:asciiTheme="majorHAnsi" w:hAnsiTheme="majorHAnsi" w:cstheme="majorHAnsi"/>
-          <w:noProof/>
-          <w:sz w:val="24"/>
-          <w:szCs w:val="24"/>
-          <w:lang w:val="pt-BR" w:bidi="ar-SA"/>
-        </w:rPr>
-      </w:pPr>
-    </w:p>
-    <w:p>
-      <w:pPr>
-        <w:spacing w:after="0" w:line="240" w:lineRule="auto"/>
-        <w:jc w:val="both"/>
-        <w:rPr>
-          <w:rFonts w:asciiTheme="majorHAnsi" w:hAnsiTheme="majorHAnsi" w:cstheme="majorHAnsi"/>
-          <w:noProof/>
-          <w:sz w:val="24"/>
-          <w:szCs w:val="24"/>
-          <w:lang w:val="pt-BR" w:bidi="ar-SA"/>
-        </w:rPr>
-      </w:pPr>
-    </w:p>
-    <w:p>
-      <w:pPr>
-        <w:spacing w:after="0" w:line="240" w:lineRule="auto"/>
-        <w:jc w:val="both"/>
-        <w:rPr>
-          <w:rFonts w:asciiTheme="majorHAnsi" w:hAnsiTheme="majorHAnsi" w:cstheme="majorHAnsi"/>
-          <w:noProof/>
-          <w:sz w:val="24"/>
-          <w:szCs w:val="24"/>
-          <w:lang w:val="pt-BR" w:bidi="ar-SA"/>
-        </w:rPr>
-      </w:pPr>
       <w:r>
         <w:rPr>
           <w:rFonts w:asciiTheme="majorHAnsi" w:hAnsiTheme="majorHAnsi" w:cstheme="majorHAnsi"/>
@@ -4175,7 +4108,74 @@
           <w:szCs w:val="24"/>
           <w:lang w:val="pt-BR" w:bidi="ar-SA"/>
         </w:rPr>
-        <w:t>Unidade 03 – Modelagem topográfica</w:t>
+        <w:t xml:space="preserve">Unidade 03 – </w:t>
+      </w:r>
+      <w:r>
+        <w:rPr>
+          <w:rFonts w:asciiTheme="majorHAnsi" w:hAnsiTheme="majorHAnsi" w:cstheme="majorHAnsi"/>
+          <w:b/>
+          <w:noProof/>
+          <w:sz w:val="24"/>
+          <w:szCs w:val="24"/>
+          <w:lang w:val="pt-BR" w:bidi="ar-SA"/>
+        </w:rPr>
+        <w:t>SISTEMAS DE INFORMAÇÃO</w:t>
+      </w:r>
+    </w:p>
+    <w:p>
+      <w:pPr>
+        <w:spacing w:after="0" w:line="240" w:lineRule="auto"/>
+        <w:jc w:val="both"/>
+        <w:rPr>
+          <w:rFonts w:asciiTheme="majorHAnsi" w:hAnsiTheme="majorHAnsi" w:cstheme="majorHAnsi"/>
+          <w:noProof/>
+          <w:sz w:val="24"/>
+          <w:szCs w:val="24"/>
+          <w:lang w:val="pt-BR" w:bidi="ar-SA"/>
+        </w:rPr>
+      </w:pPr>
+    </w:p>
+    <w:p>
+      <w:pPr>
+        <w:spacing w:after="0" w:line="240" w:lineRule="auto"/>
+        <w:jc w:val="both"/>
+        <w:rPr>
+          <w:rFonts w:asciiTheme="majorHAnsi" w:hAnsiTheme="majorHAnsi" w:cstheme="majorHAnsi"/>
+          <w:noProof/>
+          <w:sz w:val="24"/>
+          <w:szCs w:val="24"/>
+          <w:lang w:val="pt-BR" w:bidi="ar-SA"/>
+        </w:rPr>
+      </w:pPr>
+      <w:r>
+        <w:rPr>
+          <w:rFonts w:asciiTheme="majorHAnsi" w:hAnsiTheme="majorHAnsi" w:cstheme="majorHAnsi"/>
+          <w:noProof/>
+          <w:sz w:val="24"/>
+          <w:szCs w:val="24"/>
+          <w:lang w:val="pt-BR" w:bidi="ar-SA"/>
+        </w:rPr>
+        <w:t>SISTEMAS DE INFORMAÇÃO (SI)</w:t>
+      </w:r>
+      <w:r>
+        <w:rPr>
+          <w:rFonts w:asciiTheme="majorHAnsi" w:hAnsiTheme="majorHAnsi" w:cstheme="majorHAnsi"/>
+          <w:noProof/>
+          <w:sz w:val="24"/>
+          <w:szCs w:val="24"/>
+          <w:lang w:val="pt-BR" w:bidi="ar-SA"/>
+        </w:rPr>
+        <w:t xml:space="preserve">- </w:t>
+      </w:r>
+      <w:r>
+        <w:rPr>
+          <w:rFonts w:asciiTheme="majorHAnsi" w:hAnsiTheme="majorHAnsi" w:cstheme="majorHAnsi"/>
+          <w:noProof/>
+          <w:sz w:val="24"/>
+          <w:szCs w:val="24"/>
+          <w:lang w:val="pt-BR" w:bidi="ar-SA"/>
+        </w:rPr>
+        <w:t>É um tipo especializado de sistema que pode ser</w:t>
       </w:r>
       <w:r>
         <w:rPr>
@@ -4187,19 +4187,427 @@
         </w:rPr>
         <w:t xml:space="preserve"> </w:t>
       </w:r>
-    </w:p>
-    <w:p>
-      <w:pPr>
-        <w:spacing w:after="0" w:line="240" w:lineRule="auto"/>
-        <w:jc w:val="both"/>
-        <w:rPr>
-          <w:rFonts w:asciiTheme="majorHAnsi" w:hAnsiTheme="majorHAnsi" w:cstheme="majorHAnsi"/>
-          <w:noProof/>
-          <w:sz w:val="24"/>
-          <w:szCs w:val="24"/>
-          <w:lang w:val="pt-BR" w:bidi="ar-SA"/>
-        </w:rPr>
-      </w:pPr>
+      <w:r>
+        <w:rPr>
+          <w:rFonts w:asciiTheme="majorHAnsi" w:hAnsiTheme="majorHAnsi" w:cstheme="majorHAnsi"/>
+          <w:noProof/>
+          <w:sz w:val="24"/>
+          <w:szCs w:val="24"/>
+          <w:lang w:val="pt-BR" w:bidi="ar-SA"/>
+        </w:rPr>
+        <w:t>definido de inúmeros modos. Um Sistema de</w:t>
+      </w:r>
+      <w:r>
+        <w:rPr>
+          <w:rFonts w:asciiTheme="majorHAnsi" w:hAnsiTheme="majorHAnsi" w:cstheme="majorHAnsi"/>
+          <w:noProof/>
+          <w:sz w:val="24"/>
+          <w:szCs w:val="24"/>
+          <w:lang w:val="pt-BR" w:bidi="ar-SA"/>
+        </w:rPr>
+        <w:t xml:space="preserve"> </w:t>
+      </w:r>
+      <w:r>
+        <w:rPr>
+          <w:rFonts w:asciiTheme="majorHAnsi" w:hAnsiTheme="majorHAnsi" w:cstheme="majorHAnsi"/>
+          <w:noProof/>
+          <w:sz w:val="24"/>
+          <w:szCs w:val="24"/>
+          <w:lang w:val="pt-BR" w:bidi="ar-SA"/>
+        </w:rPr>
+        <w:t>Informação (SI) é uma série de elementos ou</w:t>
+      </w:r>
+      <w:r>
+        <w:rPr>
+          <w:rFonts w:asciiTheme="majorHAnsi" w:hAnsiTheme="majorHAnsi" w:cstheme="majorHAnsi"/>
+          <w:noProof/>
+          <w:sz w:val="24"/>
+          <w:szCs w:val="24"/>
+          <w:lang w:val="pt-BR" w:bidi="ar-SA"/>
+        </w:rPr>
+        <w:t xml:space="preserve"> </w:t>
+      </w:r>
+      <w:r>
+        <w:rPr>
+          <w:rFonts w:asciiTheme="majorHAnsi" w:hAnsiTheme="majorHAnsi" w:cstheme="majorHAnsi"/>
+          <w:noProof/>
+          <w:sz w:val="24"/>
+          <w:szCs w:val="24"/>
+          <w:lang w:val="pt-BR" w:bidi="ar-SA"/>
+        </w:rPr>
+        <w:t>componentes inter-relacionados que coletam</w:t>
+      </w:r>
+      <w:r>
+        <w:rPr>
+          <w:rFonts w:asciiTheme="majorHAnsi" w:hAnsiTheme="majorHAnsi" w:cstheme="majorHAnsi"/>
+          <w:noProof/>
+          <w:sz w:val="24"/>
+          <w:szCs w:val="24"/>
+          <w:lang w:val="pt-BR" w:bidi="ar-SA"/>
+        </w:rPr>
+        <w:t xml:space="preserve"> </w:t>
+      </w:r>
+      <w:r>
+        <w:rPr>
+          <w:rFonts w:asciiTheme="majorHAnsi" w:hAnsiTheme="majorHAnsi" w:cstheme="majorHAnsi"/>
+          <w:noProof/>
+          <w:sz w:val="24"/>
+          <w:szCs w:val="24"/>
+          <w:lang w:val="pt-BR" w:bidi="ar-SA"/>
+        </w:rPr>
+        <w:t>(entrada), manipulam e armazenam (processo) e</w:t>
+      </w:r>
+      <w:r>
+        <w:rPr>
+          <w:rFonts w:asciiTheme="majorHAnsi" w:hAnsiTheme="majorHAnsi" w:cstheme="majorHAnsi"/>
+          <w:noProof/>
+          <w:sz w:val="24"/>
+          <w:szCs w:val="24"/>
+          <w:lang w:val="pt-BR" w:bidi="ar-SA"/>
+        </w:rPr>
+        <w:t xml:space="preserve"> </w:t>
+      </w:r>
+      <w:r>
+        <w:rPr>
+          <w:rFonts w:asciiTheme="majorHAnsi" w:hAnsiTheme="majorHAnsi" w:cstheme="majorHAnsi"/>
+          <w:noProof/>
+          <w:sz w:val="24"/>
+          <w:szCs w:val="24"/>
+          <w:lang w:val="pt-BR" w:bidi="ar-SA"/>
+        </w:rPr>
+        <w:t>disseminam (saída) de dados e informações e</w:t>
+      </w:r>
+      <w:r>
+        <w:rPr>
+          <w:rFonts w:asciiTheme="majorHAnsi" w:hAnsiTheme="majorHAnsi" w:cstheme="majorHAnsi"/>
+          <w:noProof/>
+          <w:sz w:val="24"/>
+          <w:szCs w:val="24"/>
+          <w:lang w:val="pt-BR" w:bidi="ar-SA"/>
+        </w:rPr>
+        <w:t xml:space="preserve"> </w:t>
+      </w:r>
+      <w:r>
+        <w:rPr>
+          <w:rFonts w:asciiTheme="majorHAnsi" w:hAnsiTheme="majorHAnsi" w:cstheme="majorHAnsi"/>
+          <w:noProof/>
+          <w:sz w:val="24"/>
+          <w:szCs w:val="24"/>
+          <w:lang w:val="pt-BR" w:bidi="ar-SA"/>
+        </w:rPr>
+        <w:t>fornecem um mecanismo de realimentação</w:t>
+      </w:r>
+      <w:r>
+        <w:rPr>
+          <w:rFonts w:asciiTheme="majorHAnsi" w:hAnsiTheme="majorHAnsi" w:cstheme="majorHAnsi"/>
+          <w:noProof/>
+          <w:sz w:val="24"/>
+          <w:szCs w:val="24"/>
+          <w:lang w:val="pt-BR" w:bidi="ar-SA"/>
+        </w:rPr>
+        <w:t xml:space="preserve"> </w:t>
+      </w:r>
+      <w:r>
+        <w:rPr>
+          <w:rFonts w:asciiTheme="majorHAnsi" w:hAnsiTheme="majorHAnsi" w:cstheme="majorHAnsi"/>
+          <w:noProof/>
+          <w:sz w:val="24"/>
+          <w:szCs w:val="24"/>
+          <w:lang w:val="pt-BR" w:bidi="ar-SA"/>
+        </w:rPr>
+        <w:t>(feedback).</w:t>
+      </w:r>
+    </w:p>
+    <w:p>
+      <w:pPr>
+        <w:spacing w:after="0" w:line="240" w:lineRule="auto"/>
+        <w:jc w:val="both"/>
+        <w:rPr>
+          <w:rFonts w:asciiTheme="majorHAnsi" w:hAnsiTheme="majorHAnsi" w:cstheme="majorHAnsi"/>
+          <w:noProof/>
+          <w:sz w:val="24"/>
+          <w:szCs w:val="24"/>
+          <w:lang w:val="pt-BR" w:bidi="ar-SA"/>
+        </w:rPr>
+      </w:pPr>
+    </w:p>
+    <w:p>
+      <w:pPr>
+        <w:spacing w:after="0" w:line="240" w:lineRule="auto"/>
+        <w:jc w:val="both"/>
+        <w:rPr>
+          <w:rFonts w:asciiTheme="majorHAnsi" w:hAnsiTheme="majorHAnsi" w:cstheme="majorHAnsi"/>
+          <w:noProof/>
+          <w:sz w:val="24"/>
+          <w:szCs w:val="24"/>
+          <w:lang w:val="pt-BR" w:bidi="ar-SA"/>
+        </w:rPr>
+      </w:pPr>
+      <w:r>
+        <w:rPr>
+          <w:rFonts w:asciiTheme="majorHAnsi" w:hAnsiTheme="majorHAnsi" w:cstheme="majorHAnsi"/>
+          <w:b/>
+          <w:noProof/>
+          <w:sz w:val="24"/>
+          <w:szCs w:val="24"/>
+          <w:lang w:val="pt-BR" w:bidi="ar-SA"/>
+        </w:rPr>
+        <w:t>Unidade 0</w:t>
+      </w:r>
+      <w:r>
+        <w:rPr>
+          <w:rFonts w:asciiTheme="majorHAnsi" w:hAnsiTheme="majorHAnsi" w:cstheme="majorHAnsi"/>
+          <w:b/>
+          <w:noProof/>
+          <w:sz w:val="24"/>
+          <w:szCs w:val="24"/>
+          <w:lang w:val="pt-BR" w:bidi="ar-SA"/>
+        </w:rPr>
+        <w:t>4</w:t>
+      </w:r>
+      <w:r>
+        <w:rPr>
+          <w:rFonts w:asciiTheme="majorHAnsi" w:hAnsiTheme="majorHAnsi" w:cstheme="majorHAnsi"/>
+          <w:b/>
+          <w:noProof/>
+          <w:sz w:val="24"/>
+          <w:szCs w:val="24"/>
+          <w:lang w:val="pt-BR" w:bidi="ar-SA"/>
+        </w:rPr>
+        <w:t xml:space="preserve"> – Modelagem topográfica</w:t>
+      </w:r>
+      <w:r>
+        <w:rPr>
+          <w:rFonts w:asciiTheme="majorHAnsi" w:hAnsiTheme="majorHAnsi" w:cstheme="majorHAnsi"/>
+          <w:noProof/>
+          <w:sz w:val="24"/>
+          <w:szCs w:val="24"/>
+          <w:lang w:val="pt-BR" w:bidi="ar-SA"/>
+        </w:rPr>
+        <w:t xml:space="preserve"> </w:t>
+      </w:r>
+    </w:p>
+    <w:p>
+      <w:pPr>
+        <w:spacing w:after="0" w:line="240" w:lineRule="auto"/>
+        <w:jc w:val="both"/>
+        <w:rPr>
+          <w:rFonts w:asciiTheme="majorHAnsi" w:hAnsiTheme="majorHAnsi" w:cstheme="majorHAnsi"/>
+          <w:noProof/>
+          <w:sz w:val="24"/>
+          <w:szCs w:val="24"/>
+          <w:lang w:val="pt-BR" w:bidi="ar-SA"/>
+        </w:rPr>
+      </w:pPr>
+    </w:p>
+    <w:p>
+      <w:pPr>
+        <w:spacing w:after="0" w:line="240" w:lineRule="auto"/>
+        <w:jc w:val="both"/>
+        <w:rPr>
+          <w:rFonts w:asciiTheme="majorHAnsi" w:hAnsiTheme="majorHAnsi" w:cstheme="majorHAnsi"/>
+          <w:noProof/>
+          <w:sz w:val="24"/>
+          <w:szCs w:val="24"/>
+          <w:lang w:val="pt-BR" w:bidi="ar-SA"/>
+        </w:rPr>
+      </w:pPr>
+      <w:r>
+        <w:rPr>
+          <w:rFonts w:asciiTheme="majorHAnsi" w:hAnsiTheme="majorHAnsi" w:cstheme="majorHAnsi"/>
+          <w:noProof/>
+          <w:sz w:val="24"/>
+          <w:szCs w:val="24"/>
+          <w:lang w:val="pt-BR" w:bidi="ar-SA"/>
+        </w:rPr>
+        <w:t>SISTEMA DE SUPORTE À DECISÃO (SSD)</w:t>
+      </w:r>
+      <w:r>
+        <w:rPr>
+          <w:rFonts w:asciiTheme="majorHAnsi" w:hAnsiTheme="majorHAnsi" w:cstheme="majorHAnsi"/>
+          <w:noProof/>
+          <w:sz w:val="24"/>
+          <w:szCs w:val="24"/>
+          <w:lang w:val="pt-BR" w:bidi="ar-SA"/>
+        </w:rPr>
+        <w:t xml:space="preserve"> - </w:t>
+      </w:r>
+      <w:r>
+        <w:rPr>
+          <w:rFonts w:asciiTheme="majorHAnsi" w:hAnsiTheme="majorHAnsi" w:cstheme="majorHAnsi"/>
+          <w:noProof/>
+          <w:sz w:val="24"/>
+          <w:szCs w:val="24"/>
+          <w:lang w:val="pt-BR" w:bidi="ar-SA"/>
+        </w:rPr>
+        <w:t>Conhecidos como SAD, DSS, Sistemas de apoio</w:t>
+      </w:r>
+    </w:p>
+    <w:p>
+      <w:pPr>
+        <w:spacing w:after="0" w:line="240" w:lineRule="auto"/>
+        <w:jc w:val="both"/>
+        <w:rPr>
+          <w:rFonts w:asciiTheme="majorHAnsi" w:hAnsiTheme="majorHAnsi" w:cstheme="majorHAnsi"/>
+          <w:noProof/>
+          <w:sz w:val="24"/>
+          <w:szCs w:val="24"/>
+          <w:lang w:val="pt-BR" w:bidi="ar-SA"/>
+        </w:rPr>
+      </w:pPr>
+      <w:r>
+        <w:rPr>
+          <w:rFonts w:asciiTheme="majorHAnsi" w:hAnsiTheme="majorHAnsi" w:cstheme="majorHAnsi"/>
+          <w:noProof/>
+          <w:sz w:val="24"/>
+          <w:szCs w:val="24"/>
+          <w:lang w:val="pt-BR" w:bidi="ar-SA"/>
+        </w:rPr>
+        <w:t>especializado, como os sistemas de apoio a grupo</w:t>
+      </w:r>
+      <w:r>
+        <w:rPr>
+          <w:rFonts w:asciiTheme="majorHAnsi" w:hAnsiTheme="majorHAnsi" w:cstheme="majorHAnsi"/>
+          <w:noProof/>
+          <w:sz w:val="24"/>
+          <w:szCs w:val="24"/>
+          <w:lang w:val="pt-BR" w:bidi="ar-SA"/>
+        </w:rPr>
+        <w:t xml:space="preserve"> </w:t>
+      </w:r>
+      <w:r>
+        <w:rPr>
+          <w:rFonts w:asciiTheme="majorHAnsi" w:hAnsiTheme="majorHAnsi" w:cstheme="majorHAnsi"/>
+          <w:noProof/>
+          <w:sz w:val="24"/>
+          <w:szCs w:val="24"/>
+          <w:lang w:val="pt-BR" w:bidi="ar-SA"/>
+        </w:rPr>
+        <w:t>(GSSs,</w:t>
+      </w:r>
+      <w:r>
+        <w:rPr>
+          <w:rFonts w:asciiTheme="majorHAnsi" w:hAnsiTheme="majorHAnsi" w:cstheme="majorHAnsi"/>
+          <w:noProof/>
+          <w:sz w:val="24"/>
+          <w:szCs w:val="24"/>
+          <w:lang w:val="pt-BR" w:bidi="ar-SA"/>
+        </w:rPr>
+        <w:t xml:space="preserve"> </w:t>
+      </w:r>
+      <w:r>
+        <w:rPr>
+          <w:rFonts w:asciiTheme="majorHAnsi" w:hAnsiTheme="majorHAnsi" w:cstheme="majorHAnsi"/>
+          <w:noProof/>
+          <w:sz w:val="24"/>
+          <w:szCs w:val="24"/>
+          <w:lang w:val="pt-BR" w:bidi="ar-SA"/>
+        </w:rPr>
+        <w:t>“Group Support Systems”) e sistemas de apoio a</w:t>
+      </w:r>
+      <w:r>
+        <w:rPr>
+          <w:rFonts w:asciiTheme="majorHAnsi" w:hAnsiTheme="majorHAnsi" w:cstheme="majorHAnsi"/>
+          <w:noProof/>
+          <w:sz w:val="24"/>
+          <w:szCs w:val="24"/>
+          <w:lang w:val="pt-BR" w:bidi="ar-SA"/>
+        </w:rPr>
+        <w:t xml:space="preserve"> </w:t>
+      </w:r>
+      <w:r>
+        <w:rPr>
+          <w:rFonts w:asciiTheme="majorHAnsi" w:hAnsiTheme="majorHAnsi" w:cstheme="majorHAnsi"/>
+          <w:noProof/>
+          <w:sz w:val="24"/>
+          <w:szCs w:val="24"/>
+          <w:lang w:val="pt-BR" w:bidi="ar-SA"/>
+        </w:rPr>
+        <w:t>executivos (ESSs,</w:t>
+      </w:r>
+      <w:r>
+        <w:rPr>
+          <w:rFonts w:asciiTheme="majorHAnsi" w:hAnsiTheme="majorHAnsi" w:cstheme="majorHAnsi"/>
+          <w:noProof/>
+          <w:sz w:val="24"/>
+          <w:szCs w:val="24"/>
+          <w:lang w:val="pt-BR" w:bidi="ar-SA"/>
+        </w:rPr>
+        <w:t xml:space="preserve"> </w:t>
+      </w:r>
+      <w:r>
+        <w:rPr>
+          <w:rFonts w:asciiTheme="majorHAnsi" w:hAnsiTheme="majorHAnsi" w:cstheme="majorHAnsi"/>
+          <w:noProof/>
+          <w:sz w:val="24"/>
+          <w:szCs w:val="24"/>
+          <w:lang w:val="pt-BR" w:bidi="ar-SA"/>
+        </w:rPr>
+        <w:t>“Executive Support Systems”)</w:t>
+      </w:r>
+      <w:r>
+        <w:rPr>
+          <w:rFonts w:asciiTheme="majorHAnsi" w:hAnsiTheme="majorHAnsi" w:cstheme="majorHAnsi"/>
+          <w:noProof/>
+          <w:sz w:val="24"/>
+          <w:szCs w:val="24"/>
+          <w:lang w:val="pt-BR" w:bidi="ar-SA"/>
+        </w:rPr>
+        <w:t xml:space="preserve"> - </w:t>
+      </w:r>
+      <w:r>
+        <w:rPr>
+          <w:rFonts w:asciiTheme="majorHAnsi" w:hAnsiTheme="majorHAnsi" w:cstheme="majorHAnsi"/>
+          <w:noProof/>
+          <w:sz w:val="24"/>
+          <w:szCs w:val="24"/>
+          <w:lang w:val="pt-BR" w:bidi="ar-SA"/>
+        </w:rPr>
+        <w:t>Auxiliam na análise de dados de um banco de dados e</w:t>
+      </w:r>
+      <w:r>
+        <w:rPr>
+          <w:rFonts w:asciiTheme="majorHAnsi" w:hAnsiTheme="majorHAnsi" w:cstheme="majorHAnsi"/>
+          <w:noProof/>
+          <w:sz w:val="24"/>
+          <w:szCs w:val="24"/>
+          <w:lang w:val="pt-BR" w:bidi="ar-SA"/>
+        </w:rPr>
+        <w:t xml:space="preserve"> </w:t>
+      </w:r>
+      <w:r>
+        <w:rPr>
+          <w:rFonts w:asciiTheme="majorHAnsi" w:hAnsiTheme="majorHAnsi" w:cstheme="majorHAnsi"/>
+          <w:noProof/>
+          <w:sz w:val="24"/>
+          <w:szCs w:val="24"/>
+          <w:lang w:val="pt-BR" w:bidi="ar-SA"/>
+        </w:rPr>
+        <w:t>oferecem resultados alternativos aos usuários nos</w:t>
+      </w:r>
+    </w:p>
+    <w:p>
+      <w:pPr>
+        <w:spacing w:after="0" w:line="240" w:lineRule="auto"/>
+        <w:jc w:val="both"/>
+        <w:rPr>
+          <w:rFonts w:asciiTheme="majorHAnsi" w:hAnsiTheme="majorHAnsi" w:cstheme="majorHAnsi"/>
+          <w:noProof/>
+          <w:sz w:val="24"/>
+          <w:szCs w:val="24"/>
+          <w:lang w:val="pt-BR" w:bidi="ar-SA"/>
+        </w:rPr>
+      </w:pPr>
+      <w:r>
+        <w:rPr>
+          <w:rFonts w:asciiTheme="majorHAnsi" w:hAnsiTheme="majorHAnsi" w:cstheme="majorHAnsi"/>
+          <w:noProof/>
+          <w:sz w:val="24"/>
+          <w:szCs w:val="24"/>
+          <w:lang w:val="pt-BR" w:bidi="ar-SA"/>
+        </w:rPr>
+        <w:t>níveis táticos e estratégicos em uma organização.</w:t>
+      </w:r>
     </w:p>
     <w:p>
       <w:pPr>
@@ -4591,6 +4999,7 @@
                 <w:szCs w:val="20"/>
                 <w:lang w:val="pt-BR"/>
               </w:rPr>
+              <w:lastRenderedPageBreak/>
               <w:t>I – Os dados estruturados bem definidos são dados em formato determinado, em geral, binários que estão bem definidos e em conformidade com um padrão estabelecido.</w:t>
             </w:r>
           </w:p>
@@ -5119,6 +5528,148 @@
                 <w:lang w:val="pt-BR"/>
               </w:rPr>
             </w:pPr>
+            <w:r>
+              <w:rPr>
+                <w:rFonts w:asciiTheme="majorHAnsi" w:hAnsiTheme="majorHAnsi" w:cstheme="majorHAnsi"/>
+                <w:sz w:val="20"/>
+                <w:szCs w:val="20"/>
+                <w:lang w:val="pt-BR"/>
+              </w:rPr>
+              <w:t xml:space="preserve">01 - </w:t>
+            </w:r>
+            <w:r>
+              <w:rPr>
+                <w:rFonts w:asciiTheme="majorHAnsi" w:hAnsiTheme="majorHAnsi" w:cstheme="majorHAnsi"/>
+                <w:sz w:val="20"/>
+                <w:szCs w:val="20"/>
+                <w:lang w:val="pt-BR"/>
+              </w:rPr>
+              <w:t xml:space="preserve">Dadas as sentenças a seguir: </w:t>
+            </w:r>
+          </w:p>
+          <w:p>
+            <w:pPr>
+              <w:spacing w:after="0" w:line="360" w:lineRule="auto"/>
+              <w:jc w:val="both"/>
+              <w:rPr>
+                <w:rFonts w:asciiTheme="majorHAnsi" w:hAnsiTheme="majorHAnsi" w:cstheme="majorHAnsi"/>
+                <w:sz w:val="20"/>
+                <w:szCs w:val="20"/>
+                <w:lang w:val="pt-BR"/>
+              </w:rPr>
+            </w:pPr>
+            <w:r>
+              <w:rPr>
+                <w:rFonts w:asciiTheme="majorHAnsi" w:hAnsiTheme="majorHAnsi" w:cstheme="majorHAnsi"/>
+                <w:sz w:val="20"/>
+                <w:szCs w:val="20"/>
+                <w:lang w:val="pt-BR"/>
+              </w:rPr>
+              <w:t>I - Modelos físicos são reproduções de um sistema real por outro sistema real.</w:t>
+            </w:r>
+          </w:p>
+          <w:p>
+            <w:pPr>
+              <w:spacing w:after="0" w:line="360" w:lineRule="auto"/>
+              <w:jc w:val="both"/>
+              <w:rPr>
+                <w:rFonts w:asciiTheme="majorHAnsi" w:hAnsiTheme="majorHAnsi" w:cstheme="majorHAnsi"/>
+                <w:sz w:val="20"/>
+                <w:szCs w:val="20"/>
+                <w:lang w:val="pt-BR"/>
+              </w:rPr>
+            </w:pPr>
+            <w:r>
+              <w:rPr>
+                <w:rFonts w:asciiTheme="majorHAnsi" w:hAnsiTheme="majorHAnsi" w:cstheme="majorHAnsi"/>
+                <w:sz w:val="20"/>
+                <w:szCs w:val="20"/>
+                <w:lang w:val="pt-BR"/>
+              </w:rPr>
+              <w:t>II – Cada modelo é útil dependendo do caso específico.</w:t>
+            </w:r>
+          </w:p>
+          <w:p>
+            <w:pPr>
+              <w:spacing w:after="0" w:line="360" w:lineRule="auto"/>
+              <w:jc w:val="both"/>
+              <w:rPr>
+                <w:rFonts w:asciiTheme="majorHAnsi" w:hAnsiTheme="majorHAnsi" w:cstheme="majorHAnsi"/>
+                <w:sz w:val="20"/>
+                <w:szCs w:val="20"/>
+                <w:lang w:val="pt-BR"/>
+              </w:rPr>
+            </w:pPr>
+            <w:r>
+              <w:rPr>
+                <w:rFonts w:asciiTheme="majorHAnsi" w:hAnsiTheme="majorHAnsi" w:cstheme="majorHAnsi"/>
+                <w:sz w:val="20"/>
+                <w:szCs w:val="20"/>
+                <w:lang w:val="pt-BR"/>
+              </w:rPr>
+              <w:t>III – Modelos análogos são reproduções do objeto real em uma escala diferente.</w:t>
+            </w:r>
+          </w:p>
+          <w:p>
+            <w:pPr>
+              <w:spacing w:after="0" w:line="360" w:lineRule="auto"/>
+              <w:jc w:val="both"/>
+              <w:rPr>
+                <w:rFonts w:asciiTheme="majorHAnsi" w:hAnsiTheme="majorHAnsi" w:cstheme="majorHAnsi"/>
+                <w:sz w:val="20"/>
+                <w:szCs w:val="20"/>
+                <w:lang w:val="pt-BR"/>
+              </w:rPr>
+            </w:pPr>
+            <w:r>
+              <w:rPr>
+                <w:rFonts w:asciiTheme="majorHAnsi" w:hAnsiTheme="majorHAnsi" w:cstheme="majorHAnsi"/>
+                <w:sz w:val="20"/>
+                <w:szCs w:val="20"/>
+                <w:lang w:val="pt-BR"/>
+              </w:rPr>
+              <w:t>Assinale a opção correta.</w:t>
+            </w:r>
+            <w:r>
+              <w:rPr>
+                <w:rFonts w:asciiTheme="majorHAnsi" w:hAnsiTheme="majorHAnsi" w:cstheme="majorHAnsi"/>
+                <w:sz w:val="20"/>
+                <w:szCs w:val="20"/>
+                <w:lang w:val="pt-BR"/>
+              </w:rPr>
+              <w:t xml:space="preserve"> </w:t>
+            </w:r>
+          </w:p>
+          <w:p>
+            <w:pPr>
+              <w:spacing w:after="0" w:line="360" w:lineRule="auto"/>
+              <w:jc w:val="both"/>
+              <w:rPr>
+                <w:rFonts w:asciiTheme="majorHAnsi" w:hAnsiTheme="majorHAnsi" w:cstheme="majorHAnsi"/>
+                <w:sz w:val="20"/>
+                <w:szCs w:val="20"/>
+                <w:lang w:val="pt-BR"/>
+              </w:rPr>
+            </w:pPr>
+            <w:r>
+              <w:rPr>
+                <w:rFonts w:asciiTheme="majorHAnsi" w:hAnsiTheme="majorHAnsi" w:cstheme="majorHAnsi"/>
+                <w:sz w:val="20"/>
+                <w:szCs w:val="20"/>
+                <w:lang w:val="pt-BR"/>
+              </w:rPr>
+              <w:lastRenderedPageBreak/>
+              <w:t xml:space="preserve">Responder: </w:t>
+            </w:r>
+            <w:r>
+              <w:rPr>
+                <w:rFonts w:asciiTheme="majorHAnsi" w:hAnsiTheme="majorHAnsi" w:cstheme="majorHAnsi"/>
+                <w:sz w:val="20"/>
+                <w:szCs w:val="20"/>
+                <w:lang w:val="pt-BR"/>
+              </w:rPr>
+              <w:t>As afirmativas I e II são verdadeiras e a afirmativa III é falsa.</w:t>
+            </w:r>
           </w:p>
           <w:p>
             <w:pPr>
@@ -5143,6 +5694,733 @@
                 <w:lang w:val="pt-BR"/>
               </w:rPr>
             </w:pPr>
+            <w:r>
+              <w:rPr>
+                <w:rFonts w:asciiTheme="majorHAnsi" w:hAnsiTheme="majorHAnsi" w:cstheme="majorHAnsi"/>
+                <w:sz w:val="20"/>
+                <w:szCs w:val="20"/>
+                <w:lang w:val="pt-BR"/>
+              </w:rPr>
+              <w:t xml:space="preserve">02 - </w:t>
+            </w:r>
+            <w:r>
+              <w:rPr>
+                <w:rFonts w:asciiTheme="majorHAnsi" w:hAnsiTheme="majorHAnsi" w:cstheme="majorHAnsi"/>
+                <w:sz w:val="20"/>
+                <w:szCs w:val="20"/>
+                <w:lang w:val="pt-BR"/>
+              </w:rPr>
+              <w:t>O Modelo de Dados é basicamente um conjunto de conceitos utilizados para descrever um Banco de Dados</w:t>
+            </w:r>
+            <w:r>
+              <w:rPr>
+                <w:rFonts w:asciiTheme="majorHAnsi" w:hAnsiTheme="majorHAnsi" w:cstheme="majorHAnsi"/>
+                <w:sz w:val="20"/>
+                <w:szCs w:val="20"/>
+                <w:lang w:val="pt-BR"/>
+              </w:rPr>
+              <w:t xml:space="preserve">. </w:t>
+            </w:r>
+            <w:r>
+              <w:rPr>
+                <w:rFonts w:asciiTheme="majorHAnsi" w:hAnsiTheme="majorHAnsi" w:cstheme="majorHAnsi"/>
+                <w:sz w:val="20"/>
+                <w:szCs w:val="20"/>
+                <w:lang w:val="pt-BR"/>
+              </w:rPr>
+              <w:t>Assinale a opção incorreta:</w:t>
+            </w:r>
+          </w:p>
+          <w:p>
+            <w:pPr>
+              <w:spacing w:after="0" w:line="360" w:lineRule="auto"/>
+              <w:jc w:val="both"/>
+              <w:rPr>
+                <w:rFonts w:asciiTheme="majorHAnsi" w:hAnsiTheme="majorHAnsi" w:cstheme="majorHAnsi"/>
+                <w:sz w:val="20"/>
+                <w:szCs w:val="20"/>
+                <w:lang w:val="pt-BR"/>
+              </w:rPr>
+            </w:pPr>
+            <w:r>
+              <w:rPr>
+                <w:rFonts w:asciiTheme="majorHAnsi" w:hAnsiTheme="majorHAnsi" w:cstheme="majorHAnsi"/>
+                <w:sz w:val="20"/>
+                <w:szCs w:val="20"/>
+                <w:lang w:val="pt-BR"/>
+              </w:rPr>
+              <w:t xml:space="preserve">Resposta: </w:t>
+            </w:r>
+            <w:r>
+              <w:rPr>
+                <w:rFonts w:asciiTheme="majorHAnsi" w:hAnsiTheme="majorHAnsi" w:cstheme="majorHAnsi"/>
+                <w:sz w:val="20"/>
+                <w:szCs w:val="20"/>
+                <w:lang w:val="pt-BR"/>
+              </w:rPr>
+              <w:t>Os modelos de dados de hipermídia produzem bancos que armazenam dados na forma hierárquica ou em árvore.</w:t>
+            </w:r>
+          </w:p>
+          <w:p>
+            <w:pPr>
+              <w:spacing w:after="0" w:line="360" w:lineRule="auto"/>
+              <w:jc w:val="both"/>
+              <w:rPr>
+                <w:rFonts w:asciiTheme="majorHAnsi" w:hAnsiTheme="majorHAnsi" w:cstheme="majorHAnsi"/>
+                <w:sz w:val="20"/>
+                <w:szCs w:val="20"/>
+                <w:lang w:val="pt-BR"/>
+              </w:rPr>
+            </w:pPr>
+          </w:p>
+          <w:p>
+            <w:pPr>
+              <w:spacing w:after="0" w:line="360" w:lineRule="auto"/>
+              <w:jc w:val="both"/>
+              <w:rPr>
+                <w:rFonts w:asciiTheme="majorHAnsi" w:hAnsiTheme="majorHAnsi" w:cstheme="majorHAnsi"/>
+                <w:sz w:val="20"/>
+                <w:szCs w:val="20"/>
+                <w:lang w:val="pt-BR"/>
+              </w:rPr>
+            </w:pPr>
+            <w:r>
+              <w:rPr>
+                <w:rFonts w:asciiTheme="majorHAnsi" w:hAnsiTheme="majorHAnsi" w:cstheme="majorHAnsi"/>
+                <w:sz w:val="20"/>
+                <w:szCs w:val="20"/>
+                <w:lang w:val="pt-BR"/>
+              </w:rPr>
+              <w:t xml:space="preserve">03 - </w:t>
+            </w:r>
+            <w:r>
+              <w:rPr>
+                <w:rFonts w:asciiTheme="majorHAnsi" w:hAnsiTheme="majorHAnsi" w:cstheme="majorHAnsi"/>
+                <w:sz w:val="20"/>
+                <w:szCs w:val="20"/>
+                <w:lang w:val="pt-BR"/>
+              </w:rPr>
+              <w:t>Em sentido mais amplo, podemos considerar que um modelo BIM desenvolvido em uma ferramenta de autoria representará um sistema real (por exemplo, um prédio existente ou não).</w:t>
+            </w:r>
+          </w:p>
+          <w:p>
+            <w:pPr>
+              <w:spacing w:after="0" w:line="360" w:lineRule="auto"/>
+              <w:jc w:val="both"/>
+              <w:rPr>
+                <w:rFonts w:asciiTheme="majorHAnsi" w:hAnsiTheme="majorHAnsi" w:cstheme="majorHAnsi"/>
+                <w:sz w:val="20"/>
+                <w:szCs w:val="20"/>
+                <w:lang w:val="pt-BR"/>
+              </w:rPr>
+            </w:pPr>
+            <w:r>
+              <w:rPr>
+                <w:rFonts w:asciiTheme="majorHAnsi" w:hAnsiTheme="majorHAnsi" w:cstheme="majorHAnsi"/>
+                <w:sz w:val="20"/>
+                <w:szCs w:val="20"/>
+                <w:lang w:val="pt-BR"/>
+              </w:rPr>
+              <w:t>Dadas as afirmativas a seguir:</w:t>
+            </w:r>
+          </w:p>
+          <w:p>
+            <w:pPr>
+              <w:spacing w:after="0" w:line="360" w:lineRule="auto"/>
+              <w:jc w:val="both"/>
+              <w:rPr>
+                <w:rFonts w:asciiTheme="majorHAnsi" w:hAnsiTheme="majorHAnsi" w:cstheme="majorHAnsi"/>
+                <w:sz w:val="20"/>
+                <w:szCs w:val="20"/>
+                <w:lang w:val="pt-BR"/>
+              </w:rPr>
+            </w:pPr>
+            <w:r>
+              <w:rPr>
+                <w:rFonts w:asciiTheme="majorHAnsi" w:hAnsiTheme="majorHAnsi" w:cstheme="majorHAnsi"/>
+                <w:sz w:val="20"/>
+                <w:szCs w:val="20"/>
+                <w:lang w:val="pt-BR"/>
+              </w:rPr>
+              <w:t>I - O BIM não pode ser visto como uma ferramenta isolada, mas como um sistema onde estão incluídos pessoas, dados, processos e saídas.</w:t>
+            </w:r>
+          </w:p>
+          <w:p>
+            <w:pPr>
+              <w:spacing w:after="0" w:line="360" w:lineRule="auto"/>
+              <w:jc w:val="both"/>
+              <w:rPr>
+                <w:rFonts w:asciiTheme="majorHAnsi" w:hAnsiTheme="majorHAnsi" w:cstheme="majorHAnsi"/>
+                <w:sz w:val="20"/>
+                <w:szCs w:val="20"/>
+                <w:lang w:val="pt-BR"/>
+              </w:rPr>
+            </w:pPr>
+            <w:r>
+              <w:rPr>
+                <w:rFonts w:asciiTheme="majorHAnsi" w:hAnsiTheme="majorHAnsi" w:cstheme="majorHAnsi"/>
+                <w:sz w:val="20"/>
+                <w:szCs w:val="20"/>
+                <w:lang w:val="pt-BR"/>
+              </w:rPr>
+              <w:t>II - Os objetos BIM podem ser vistos como modelos gráficos.</w:t>
+            </w:r>
+          </w:p>
+          <w:p>
+            <w:pPr>
+              <w:spacing w:after="0" w:line="360" w:lineRule="auto"/>
+              <w:jc w:val="both"/>
+              <w:rPr>
+                <w:rFonts w:asciiTheme="majorHAnsi" w:hAnsiTheme="majorHAnsi" w:cstheme="majorHAnsi"/>
+                <w:sz w:val="20"/>
+                <w:szCs w:val="20"/>
+                <w:lang w:val="pt-BR"/>
+              </w:rPr>
+            </w:pPr>
+            <w:r>
+              <w:rPr>
+                <w:rFonts w:asciiTheme="majorHAnsi" w:hAnsiTheme="majorHAnsi" w:cstheme="majorHAnsi"/>
+                <w:sz w:val="20"/>
+                <w:szCs w:val="20"/>
+                <w:lang w:val="pt-BR"/>
+              </w:rPr>
+              <w:t>III - As experimentações com o modelo BIM consistem nas modificações em sua estrutura, projeto, orçamento, entre outras, o que podemos denominar de simulações.</w:t>
+            </w:r>
+          </w:p>
+          <w:p>
+            <w:pPr>
+              <w:spacing w:after="0" w:line="360" w:lineRule="auto"/>
+              <w:jc w:val="both"/>
+              <w:rPr>
+                <w:rFonts w:asciiTheme="majorHAnsi" w:hAnsiTheme="majorHAnsi" w:cstheme="majorHAnsi"/>
+                <w:sz w:val="20"/>
+                <w:szCs w:val="20"/>
+                <w:lang w:val="pt-BR"/>
+              </w:rPr>
+            </w:pPr>
+            <w:r>
+              <w:rPr>
+                <w:rFonts w:asciiTheme="majorHAnsi" w:hAnsiTheme="majorHAnsi" w:cstheme="majorHAnsi"/>
+                <w:sz w:val="20"/>
+                <w:szCs w:val="20"/>
+                <w:lang w:val="pt-BR"/>
+              </w:rPr>
+              <w:t>Assinale a alternativa correta:</w:t>
+            </w:r>
+          </w:p>
+          <w:p>
+            <w:pPr>
+              <w:spacing w:after="0" w:line="360" w:lineRule="auto"/>
+              <w:jc w:val="both"/>
+              <w:rPr>
+                <w:rFonts w:asciiTheme="majorHAnsi" w:hAnsiTheme="majorHAnsi" w:cstheme="majorHAnsi"/>
+                <w:sz w:val="20"/>
+                <w:szCs w:val="20"/>
+                <w:lang w:val="pt-BR"/>
+              </w:rPr>
+            </w:pPr>
+            <w:r>
+              <w:rPr>
+                <w:rFonts w:asciiTheme="majorHAnsi" w:hAnsiTheme="majorHAnsi" w:cstheme="majorHAnsi"/>
+                <w:sz w:val="20"/>
+                <w:szCs w:val="20"/>
+                <w:lang w:val="pt-BR"/>
+              </w:rPr>
+              <w:t xml:space="preserve">Resposta: </w:t>
+            </w:r>
+            <w:r>
+              <w:rPr>
+                <w:rFonts w:asciiTheme="majorHAnsi" w:hAnsiTheme="majorHAnsi" w:cstheme="majorHAnsi"/>
+                <w:sz w:val="20"/>
+                <w:szCs w:val="20"/>
+                <w:lang w:val="pt-BR"/>
+              </w:rPr>
+              <w:t xml:space="preserve">As afirmativas I, II e III são </w:t>
+            </w:r>
+            <w:proofErr w:type="gramStart"/>
+            <w:r>
+              <w:rPr>
+                <w:rFonts w:asciiTheme="majorHAnsi" w:hAnsiTheme="majorHAnsi" w:cstheme="majorHAnsi"/>
+                <w:sz w:val="20"/>
+                <w:szCs w:val="20"/>
+                <w:lang w:val="pt-BR"/>
+              </w:rPr>
+              <w:t>verdadeiras</w:t>
+            </w:r>
+            <w:proofErr w:type="gramEnd"/>
+          </w:p>
+          <w:p>
+            <w:pPr>
+              <w:spacing w:after="0" w:line="360" w:lineRule="auto"/>
+              <w:jc w:val="both"/>
+              <w:rPr>
+                <w:rFonts w:asciiTheme="majorHAnsi" w:hAnsiTheme="majorHAnsi" w:cstheme="majorHAnsi"/>
+                <w:sz w:val="20"/>
+                <w:szCs w:val="20"/>
+                <w:lang w:val="pt-BR"/>
+              </w:rPr>
+            </w:pPr>
+          </w:p>
+          <w:p>
+            <w:pPr>
+              <w:spacing w:after="0" w:line="360" w:lineRule="auto"/>
+              <w:jc w:val="both"/>
+              <w:rPr>
+                <w:rFonts w:asciiTheme="majorHAnsi" w:hAnsiTheme="majorHAnsi" w:cstheme="majorHAnsi"/>
+                <w:sz w:val="20"/>
+                <w:szCs w:val="20"/>
+                <w:lang w:val="pt-BR"/>
+              </w:rPr>
+            </w:pPr>
+            <w:r>
+              <w:rPr>
+                <w:rFonts w:asciiTheme="majorHAnsi" w:hAnsiTheme="majorHAnsi" w:cstheme="majorHAnsi"/>
+                <w:sz w:val="20"/>
+                <w:szCs w:val="20"/>
+                <w:lang w:val="pt-BR"/>
+              </w:rPr>
+              <w:t xml:space="preserve">04 - </w:t>
+            </w:r>
+            <w:r>
+              <w:rPr>
+                <w:rFonts w:asciiTheme="majorHAnsi" w:hAnsiTheme="majorHAnsi" w:cstheme="majorHAnsi"/>
+                <w:sz w:val="20"/>
+                <w:szCs w:val="20"/>
+                <w:lang w:val="pt-BR"/>
+              </w:rPr>
+              <w:t>O uso dos bancos de dados operacionais em BIM é cada vez mais importante devido a uma grande quantidade de dados sendo capturados. O uso de Armazém de Dados (DW) e as técnicas de Mineração de Dados apresentam-se como promissoras para auxiliar nos processos decisórios nos negócios que fazem uso de BIM.</w:t>
+            </w:r>
+          </w:p>
+          <w:p>
+            <w:pPr>
+              <w:spacing w:after="0" w:line="360" w:lineRule="auto"/>
+              <w:jc w:val="both"/>
+              <w:rPr>
+                <w:rFonts w:asciiTheme="majorHAnsi" w:hAnsiTheme="majorHAnsi" w:cstheme="majorHAnsi"/>
+                <w:sz w:val="20"/>
+                <w:szCs w:val="20"/>
+                <w:lang w:val="pt-BR"/>
+              </w:rPr>
+            </w:pPr>
+            <w:r>
+              <w:rPr>
+                <w:rFonts w:asciiTheme="majorHAnsi" w:hAnsiTheme="majorHAnsi" w:cstheme="majorHAnsi"/>
+                <w:sz w:val="20"/>
+                <w:szCs w:val="20"/>
+                <w:lang w:val="pt-BR"/>
+              </w:rPr>
+              <w:t>Dadas as sentenças a seguir, assinale a incorreta:</w:t>
+            </w:r>
+          </w:p>
+          <w:p>
+            <w:pPr>
+              <w:spacing w:after="0" w:line="360" w:lineRule="auto"/>
+              <w:jc w:val="both"/>
+              <w:rPr>
+                <w:rFonts w:asciiTheme="majorHAnsi" w:hAnsiTheme="majorHAnsi" w:cstheme="majorHAnsi"/>
+                <w:sz w:val="20"/>
+                <w:szCs w:val="20"/>
+                <w:lang w:val="pt-BR"/>
+              </w:rPr>
+            </w:pPr>
+            <w:r>
+              <w:rPr>
+                <w:rFonts w:asciiTheme="majorHAnsi" w:hAnsiTheme="majorHAnsi" w:cstheme="majorHAnsi"/>
+                <w:sz w:val="20"/>
+                <w:szCs w:val="20"/>
+                <w:lang w:val="pt-BR"/>
+              </w:rPr>
+              <w:t xml:space="preserve">Resposta: </w:t>
+            </w:r>
+            <w:r>
+              <w:rPr>
+                <w:rFonts w:asciiTheme="majorHAnsi" w:hAnsiTheme="majorHAnsi" w:cstheme="majorHAnsi"/>
+                <w:sz w:val="20"/>
+                <w:szCs w:val="20"/>
+                <w:lang w:val="pt-BR"/>
+              </w:rPr>
+              <w:t>Um DW é um banco de dados operacional que jamais poderá estar dedicado ao processamento analítico online (OLAP).</w:t>
+            </w:r>
+          </w:p>
+          <w:p>
+            <w:pPr>
+              <w:spacing w:after="0" w:line="360" w:lineRule="auto"/>
+              <w:jc w:val="both"/>
+              <w:rPr>
+                <w:rFonts w:asciiTheme="majorHAnsi" w:hAnsiTheme="majorHAnsi" w:cstheme="majorHAnsi"/>
+                <w:sz w:val="20"/>
+                <w:szCs w:val="20"/>
+                <w:lang w:val="pt-BR"/>
+              </w:rPr>
+            </w:pPr>
+          </w:p>
+          <w:p>
+            <w:pPr>
+              <w:spacing w:after="0" w:line="360" w:lineRule="auto"/>
+              <w:jc w:val="both"/>
+              <w:rPr>
+                <w:rFonts w:asciiTheme="majorHAnsi" w:hAnsiTheme="majorHAnsi" w:cstheme="majorHAnsi"/>
+                <w:sz w:val="20"/>
+                <w:szCs w:val="20"/>
+                <w:lang w:val="pt-BR"/>
+              </w:rPr>
+            </w:pPr>
+            <w:r>
+              <w:rPr>
+                <w:rFonts w:asciiTheme="majorHAnsi" w:hAnsiTheme="majorHAnsi" w:cstheme="majorHAnsi"/>
+                <w:sz w:val="20"/>
+                <w:szCs w:val="20"/>
+                <w:lang w:val="pt-BR"/>
+              </w:rPr>
+              <w:t xml:space="preserve">05 - </w:t>
+            </w:r>
+            <w:r>
+              <w:rPr>
+                <w:rFonts w:asciiTheme="majorHAnsi" w:hAnsiTheme="majorHAnsi" w:cstheme="majorHAnsi"/>
+                <w:sz w:val="20"/>
+                <w:szCs w:val="20"/>
+                <w:lang w:val="pt-BR"/>
+              </w:rPr>
+              <w:t>Não existe uma única forma de representação de um modelo de dados, porém qualquer forma que permita a correta compreensão das estruturas de dados compreendidas no Banco de Dados pode ser considerada adequada.</w:t>
+            </w:r>
+          </w:p>
+          <w:p>
+            <w:pPr>
+              <w:spacing w:after="0" w:line="360" w:lineRule="auto"/>
+              <w:jc w:val="both"/>
+              <w:rPr>
+                <w:rFonts w:asciiTheme="majorHAnsi" w:hAnsiTheme="majorHAnsi" w:cstheme="majorHAnsi"/>
+                <w:sz w:val="20"/>
+                <w:szCs w:val="20"/>
+                <w:lang w:val="pt-BR"/>
+              </w:rPr>
+            </w:pPr>
+            <w:r>
+              <w:rPr>
+                <w:rFonts w:asciiTheme="majorHAnsi" w:hAnsiTheme="majorHAnsi" w:cstheme="majorHAnsi"/>
+                <w:sz w:val="20"/>
+                <w:szCs w:val="20"/>
+                <w:lang w:val="pt-BR"/>
+              </w:rPr>
+              <w:t>Relacione a lista de modelos de dados com suas características dadas nos parênteses:</w:t>
+            </w:r>
+          </w:p>
+          <w:p>
+            <w:pPr>
+              <w:spacing w:after="0" w:line="360" w:lineRule="auto"/>
+              <w:jc w:val="both"/>
+              <w:rPr>
+                <w:rFonts w:asciiTheme="majorHAnsi" w:hAnsiTheme="majorHAnsi" w:cstheme="majorHAnsi"/>
+                <w:sz w:val="20"/>
+                <w:szCs w:val="20"/>
+                <w:lang w:val="pt-BR"/>
+              </w:rPr>
+            </w:pPr>
+            <w:r>
+              <w:rPr>
+                <w:rFonts w:asciiTheme="majorHAnsi" w:hAnsiTheme="majorHAnsi" w:cstheme="majorHAnsi"/>
+                <w:sz w:val="20"/>
+                <w:szCs w:val="20"/>
+                <w:lang w:val="pt-BR"/>
+              </w:rPr>
+              <w:t xml:space="preserve">Modelo </w:t>
+            </w:r>
+            <w:proofErr w:type="spellStart"/>
+            <w:proofErr w:type="gramStart"/>
+            <w:r>
+              <w:rPr>
+                <w:rFonts w:asciiTheme="majorHAnsi" w:hAnsiTheme="majorHAnsi" w:cstheme="majorHAnsi"/>
+                <w:sz w:val="20"/>
+                <w:szCs w:val="20"/>
+                <w:lang w:val="pt-BR"/>
+              </w:rPr>
+              <w:t>NoSQL</w:t>
+            </w:r>
+            <w:proofErr w:type="spellEnd"/>
+            <w:proofErr w:type="gramEnd"/>
+          </w:p>
+          <w:p>
+            <w:pPr>
+              <w:spacing w:after="0" w:line="360" w:lineRule="auto"/>
+              <w:jc w:val="both"/>
+              <w:rPr>
+                <w:rFonts w:asciiTheme="majorHAnsi" w:hAnsiTheme="majorHAnsi" w:cstheme="majorHAnsi"/>
+                <w:sz w:val="20"/>
+                <w:szCs w:val="20"/>
+                <w:lang w:val="pt-BR"/>
+              </w:rPr>
+            </w:pPr>
+            <w:r>
+              <w:rPr>
+                <w:rFonts w:asciiTheme="majorHAnsi" w:hAnsiTheme="majorHAnsi" w:cstheme="majorHAnsi"/>
+                <w:sz w:val="20"/>
+                <w:szCs w:val="20"/>
+                <w:lang w:val="pt-BR"/>
+              </w:rPr>
+              <w:t>Modelo de Dados de Hipermídia</w:t>
+            </w:r>
+          </w:p>
+          <w:p>
+            <w:pPr>
+              <w:spacing w:after="0" w:line="360" w:lineRule="auto"/>
+              <w:jc w:val="both"/>
+              <w:rPr>
+                <w:rFonts w:asciiTheme="majorHAnsi" w:hAnsiTheme="majorHAnsi" w:cstheme="majorHAnsi"/>
+                <w:sz w:val="20"/>
+                <w:szCs w:val="20"/>
+                <w:lang w:val="pt-BR"/>
+              </w:rPr>
+            </w:pPr>
+            <w:r>
+              <w:rPr>
+                <w:rFonts w:asciiTheme="majorHAnsi" w:hAnsiTheme="majorHAnsi" w:cstheme="majorHAnsi"/>
+                <w:sz w:val="20"/>
+                <w:szCs w:val="20"/>
+                <w:lang w:val="pt-BR"/>
+              </w:rPr>
+              <w:t>Modelo Objeto-Relacional</w:t>
+            </w:r>
+          </w:p>
+          <w:p>
+            <w:pPr>
+              <w:spacing w:after="0" w:line="360" w:lineRule="auto"/>
+              <w:jc w:val="both"/>
+              <w:rPr>
+                <w:rFonts w:asciiTheme="majorHAnsi" w:hAnsiTheme="majorHAnsi" w:cstheme="majorHAnsi"/>
+                <w:sz w:val="20"/>
+                <w:szCs w:val="20"/>
+                <w:lang w:val="pt-BR"/>
+              </w:rPr>
+            </w:pPr>
+            <w:r>
+              <w:rPr>
+                <w:rFonts w:asciiTheme="majorHAnsi" w:hAnsiTheme="majorHAnsi" w:cstheme="majorHAnsi"/>
+                <w:sz w:val="20"/>
+                <w:szCs w:val="20"/>
+                <w:lang w:val="pt-BR"/>
+              </w:rPr>
+              <w:t>Modelo Relacional</w:t>
+            </w:r>
+          </w:p>
+          <w:p>
+            <w:pPr>
+              <w:spacing w:after="0" w:line="360" w:lineRule="auto"/>
+              <w:jc w:val="both"/>
+              <w:rPr>
+                <w:rFonts w:asciiTheme="majorHAnsi" w:hAnsiTheme="majorHAnsi" w:cstheme="majorHAnsi"/>
+                <w:sz w:val="20"/>
+                <w:szCs w:val="20"/>
+                <w:lang w:val="pt-BR"/>
+              </w:rPr>
+            </w:pPr>
+            <w:proofErr w:type="gramStart"/>
+            <w:r>
+              <w:rPr>
+                <w:rFonts w:asciiTheme="majorHAnsi" w:hAnsiTheme="majorHAnsi" w:cstheme="majorHAnsi"/>
+                <w:sz w:val="20"/>
+                <w:szCs w:val="20"/>
+                <w:lang w:val="pt-BR"/>
+              </w:rPr>
+              <w:t xml:space="preserve">(     </w:t>
+            </w:r>
+            <w:proofErr w:type="gramEnd"/>
+            <w:r>
+              <w:rPr>
+                <w:rFonts w:asciiTheme="majorHAnsi" w:hAnsiTheme="majorHAnsi" w:cstheme="majorHAnsi"/>
+                <w:sz w:val="20"/>
+                <w:szCs w:val="20"/>
+                <w:lang w:val="pt-BR"/>
+              </w:rPr>
+              <w:t>)</w:t>
+            </w:r>
+            <w:r>
+              <w:rPr>
+                <w:rFonts w:asciiTheme="majorHAnsi" w:hAnsiTheme="majorHAnsi" w:cstheme="majorHAnsi"/>
+                <w:sz w:val="20"/>
+                <w:szCs w:val="20"/>
+                <w:lang w:val="pt-BR"/>
+              </w:rPr>
+              <w:tab/>
+              <w:t>Todos os elementos de dados são colocados em tabelas de duas dimensões.</w:t>
+            </w:r>
+          </w:p>
+          <w:p>
+            <w:pPr>
+              <w:spacing w:after="0" w:line="360" w:lineRule="auto"/>
+              <w:jc w:val="both"/>
+              <w:rPr>
+                <w:rFonts w:asciiTheme="majorHAnsi" w:hAnsiTheme="majorHAnsi" w:cstheme="majorHAnsi"/>
+                <w:sz w:val="20"/>
+                <w:szCs w:val="20"/>
+                <w:lang w:val="pt-BR"/>
+              </w:rPr>
+            </w:pPr>
+            <w:proofErr w:type="gramStart"/>
+            <w:r>
+              <w:rPr>
+                <w:rFonts w:asciiTheme="majorHAnsi" w:hAnsiTheme="majorHAnsi" w:cstheme="majorHAnsi"/>
+                <w:sz w:val="20"/>
+                <w:szCs w:val="20"/>
+                <w:lang w:val="pt-BR"/>
+              </w:rPr>
+              <w:lastRenderedPageBreak/>
+              <w:t xml:space="preserve">(     </w:t>
+            </w:r>
+            <w:proofErr w:type="gramEnd"/>
+            <w:r>
+              <w:rPr>
+                <w:rFonts w:asciiTheme="majorHAnsi" w:hAnsiTheme="majorHAnsi" w:cstheme="majorHAnsi"/>
+                <w:sz w:val="20"/>
+                <w:szCs w:val="20"/>
+                <w:lang w:val="pt-BR"/>
+              </w:rPr>
+              <w:t>)</w:t>
+            </w:r>
+            <w:r>
+              <w:rPr>
+                <w:rFonts w:asciiTheme="majorHAnsi" w:hAnsiTheme="majorHAnsi" w:cstheme="majorHAnsi"/>
+                <w:sz w:val="20"/>
+                <w:szCs w:val="20"/>
+                <w:lang w:val="pt-BR"/>
+              </w:rPr>
+              <w:tab/>
+              <w:t>Os dados são modelados em repositórios de documentos, em pares de valores-chave, famílias de colunas amplas e grafos.</w:t>
+            </w:r>
+          </w:p>
+          <w:p>
+            <w:pPr>
+              <w:spacing w:after="0" w:line="360" w:lineRule="auto"/>
+              <w:jc w:val="both"/>
+              <w:rPr>
+                <w:rFonts w:asciiTheme="majorHAnsi" w:hAnsiTheme="majorHAnsi" w:cstheme="majorHAnsi"/>
+                <w:sz w:val="20"/>
+                <w:szCs w:val="20"/>
+                <w:lang w:val="pt-BR"/>
+              </w:rPr>
+            </w:pPr>
+            <w:proofErr w:type="gramStart"/>
+            <w:r>
+              <w:rPr>
+                <w:rFonts w:asciiTheme="majorHAnsi" w:hAnsiTheme="majorHAnsi" w:cstheme="majorHAnsi"/>
+                <w:sz w:val="20"/>
+                <w:szCs w:val="20"/>
+                <w:lang w:val="pt-BR"/>
+              </w:rPr>
+              <w:t xml:space="preserve">(     </w:t>
+            </w:r>
+            <w:proofErr w:type="gramEnd"/>
+            <w:r>
+              <w:rPr>
+                <w:rFonts w:asciiTheme="majorHAnsi" w:hAnsiTheme="majorHAnsi" w:cstheme="majorHAnsi"/>
+                <w:sz w:val="20"/>
+                <w:szCs w:val="20"/>
+                <w:lang w:val="pt-BR"/>
+              </w:rPr>
+              <w:t>)</w:t>
+            </w:r>
+            <w:r>
+              <w:rPr>
+                <w:rFonts w:asciiTheme="majorHAnsi" w:hAnsiTheme="majorHAnsi" w:cstheme="majorHAnsi"/>
+                <w:sz w:val="20"/>
+                <w:szCs w:val="20"/>
+                <w:lang w:val="pt-BR"/>
+              </w:rPr>
+              <w:tab/>
+              <w:t>Prevê uma camada de abstração de dados em uma tabela.</w:t>
+            </w:r>
+          </w:p>
+          <w:p>
+            <w:pPr>
+              <w:spacing w:after="0" w:line="360" w:lineRule="auto"/>
+              <w:jc w:val="both"/>
+              <w:rPr>
+                <w:rFonts w:asciiTheme="majorHAnsi" w:hAnsiTheme="majorHAnsi" w:cstheme="majorHAnsi"/>
+                <w:sz w:val="20"/>
+                <w:szCs w:val="20"/>
+                <w:lang w:val="pt-BR"/>
+              </w:rPr>
+            </w:pPr>
+            <w:proofErr w:type="gramStart"/>
+            <w:r>
+              <w:rPr>
+                <w:rFonts w:asciiTheme="majorHAnsi" w:hAnsiTheme="majorHAnsi" w:cstheme="majorHAnsi"/>
+                <w:sz w:val="20"/>
+                <w:szCs w:val="20"/>
+                <w:lang w:val="pt-BR"/>
+              </w:rPr>
+              <w:t xml:space="preserve">(     </w:t>
+            </w:r>
+            <w:proofErr w:type="gramEnd"/>
+            <w:r>
+              <w:rPr>
+                <w:rFonts w:asciiTheme="majorHAnsi" w:hAnsiTheme="majorHAnsi" w:cstheme="majorHAnsi"/>
+                <w:sz w:val="20"/>
+                <w:szCs w:val="20"/>
+                <w:lang w:val="pt-BR"/>
+              </w:rPr>
+              <w:t>)</w:t>
+            </w:r>
+            <w:r>
+              <w:rPr>
+                <w:rFonts w:asciiTheme="majorHAnsi" w:hAnsiTheme="majorHAnsi" w:cstheme="majorHAnsi"/>
+                <w:sz w:val="20"/>
+                <w:szCs w:val="20"/>
+                <w:lang w:val="pt-BR"/>
+              </w:rPr>
+              <w:tab/>
+              <w:t>Os usuários estabelecem os próprios vínculos entre nós.</w:t>
+            </w:r>
+          </w:p>
+          <w:p>
+            <w:pPr>
+              <w:spacing w:after="0" w:line="360" w:lineRule="auto"/>
+              <w:jc w:val="both"/>
+              <w:rPr>
+                <w:rFonts w:asciiTheme="majorHAnsi" w:hAnsiTheme="majorHAnsi" w:cstheme="majorHAnsi"/>
+                <w:sz w:val="20"/>
+                <w:szCs w:val="20"/>
+                <w:lang w:val="pt-BR"/>
+              </w:rPr>
+            </w:pPr>
+            <w:r>
+              <w:rPr>
+                <w:rFonts w:asciiTheme="majorHAnsi" w:hAnsiTheme="majorHAnsi" w:cstheme="majorHAnsi"/>
+                <w:sz w:val="20"/>
+                <w:szCs w:val="20"/>
+                <w:lang w:val="pt-BR"/>
+              </w:rPr>
+              <w:t>A ordem correta de preenchimento dos parênteses, de cima para baixo, é:</w:t>
+            </w:r>
+          </w:p>
+          <w:p>
+            <w:pPr>
+              <w:spacing w:after="0" w:line="360" w:lineRule="auto"/>
+              <w:jc w:val="both"/>
+              <w:rPr>
+                <w:rFonts w:asciiTheme="majorHAnsi" w:hAnsiTheme="majorHAnsi" w:cstheme="majorHAnsi"/>
+                <w:sz w:val="20"/>
+                <w:szCs w:val="20"/>
+                <w:lang w:val="pt-BR"/>
+              </w:rPr>
+            </w:pPr>
+            <w:r>
+              <w:rPr>
+                <w:rFonts w:asciiTheme="majorHAnsi" w:hAnsiTheme="majorHAnsi" w:cstheme="majorHAnsi"/>
+                <w:sz w:val="20"/>
+                <w:szCs w:val="20"/>
+                <w:lang w:val="pt-BR"/>
+              </w:rPr>
+              <w:t xml:space="preserve">Resposta: </w:t>
+            </w:r>
+            <w:r>
+              <w:rPr>
+                <w:rFonts w:asciiTheme="majorHAnsi" w:hAnsiTheme="majorHAnsi" w:cstheme="majorHAnsi"/>
+                <w:sz w:val="20"/>
+                <w:szCs w:val="20"/>
+                <w:lang w:val="pt-BR"/>
+              </w:rPr>
+              <w:t>4 - 1 – 3 - 2</w:t>
+            </w:r>
           </w:p>
         </w:tc>
       </w:tr>
@@ -5157,6 +6435,16 @@
           <w:lang w:val="pt-BR"/>
         </w:rPr>
       </w:pPr>
+      <w:r>
+        <w:rPr>
+          <w:rFonts w:asciiTheme="majorHAnsi" w:hAnsiTheme="majorHAnsi" w:cstheme="majorHAnsi"/>
+          <w:sz w:val="24"/>
+          <w:szCs w:val="24"/>
+          <w:lang w:val="pt-BR"/>
+        </w:rPr>
+        <w:lastRenderedPageBreak/>
+        <w:t>10/10</w:t>
+      </w:r>
     </w:p>
     <w:p>
       <w:pPr>
@@ -5225,6 +6513,24 @@
                 <w:lang w:val="pt-BR"/>
               </w:rPr>
             </w:pPr>
+            <w:r>
+              <w:rPr>
+                <w:rFonts w:asciiTheme="majorHAnsi" w:hAnsiTheme="majorHAnsi" w:cstheme="majorHAnsi"/>
+                <w:sz w:val="24"/>
+                <w:szCs w:val="24"/>
+                <w:lang w:val="pt-BR"/>
+              </w:rPr>
+              <w:t xml:space="preserve">01 - </w:t>
+            </w:r>
+            <w:r>
+              <w:rPr>
+                <w:rFonts w:asciiTheme="majorHAnsi" w:hAnsiTheme="majorHAnsi" w:cstheme="majorHAnsi"/>
+                <w:sz w:val="24"/>
+                <w:szCs w:val="24"/>
+                <w:lang w:val="pt-BR"/>
+              </w:rPr>
+              <w:t>As ferramentas de autoria BIM executam transações. Em relação aos tipos de transações de ferramentas BIM complete a lacuna.</w:t>
+            </w:r>
           </w:p>
           <w:p>
             <w:pPr>
@@ -5237,6 +6543,836 @@
                 <w:lang w:val="pt-BR"/>
               </w:rPr>
             </w:pPr>
+            <w:r>
+              <w:rPr>
+                <w:rFonts w:asciiTheme="majorHAnsi" w:hAnsiTheme="majorHAnsi" w:cstheme="majorHAnsi"/>
+                <w:sz w:val="24"/>
+                <w:szCs w:val="24"/>
+                <w:lang w:val="pt-BR"/>
+              </w:rPr>
+              <w:t>I. Uma transação em nível de __________ é um método para salvar o arquivo de um modelo inteiro como uma única informação.</w:t>
+            </w:r>
+          </w:p>
+          <w:p>
+            <w:pPr>
+              <w:spacing w:after="0" w:line="360" w:lineRule="auto"/>
+              <w:jc w:val="both"/>
+              <w:rPr>
+                <w:rFonts w:asciiTheme="majorHAnsi" w:hAnsiTheme="majorHAnsi" w:cstheme="majorHAnsi"/>
+                <w:sz w:val="24"/>
+                <w:szCs w:val="24"/>
+                <w:lang w:val="pt-BR"/>
+              </w:rPr>
+            </w:pPr>
+            <w:r>
+              <w:rPr>
+                <w:rFonts w:asciiTheme="majorHAnsi" w:hAnsiTheme="majorHAnsi" w:cstheme="majorHAnsi"/>
+                <w:sz w:val="24"/>
+                <w:szCs w:val="24"/>
+                <w:lang w:val="pt-BR"/>
+              </w:rPr>
+              <w:t>II. Uma transação em nível de __________ é um método para analisar e salvar objetos do modelo.</w:t>
+            </w:r>
+          </w:p>
+          <w:p>
+            <w:pPr>
+              <w:spacing w:after="0" w:line="360" w:lineRule="auto"/>
+              <w:jc w:val="both"/>
+              <w:rPr>
+                <w:rFonts w:asciiTheme="majorHAnsi" w:hAnsiTheme="majorHAnsi" w:cstheme="majorHAnsi"/>
+                <w:sz w:val="24"/>
+                <w:szCs w:val="24"/>
+                <w:lang w:val="pt-BR"/>
+              </w:rPr>
+            </w:pPr>
+            <w:r>
+              <w:rPr>
+                <w:rFonts w:asciiTheme="majorHAnsi" w:hAnsiTheme="majorHAnsi" w:cstheme="majorHAnsi"/>
+                <w:sz w:val="24"/>
+                <w:szCs w:val="24"/>
+                <w:lang w:val="pt-BR"/>
+              </w:rPr>
+              <w:t>III. Uma viga em um modelo BIM é salva como uma transação em nível de __________.</w:t>
+            </w:r>
+          </w:p>
+          <w:p>
+            <w:pPr>
+              <w:spacing w:after="0" w:line="360" w:lineRule="auto"/>
+              <w:jc w:val="both"/>
+              <w:rPr>
+                <w:rFonts w:asciiTheme="majorHAnsi" w:hAnsiTheme="majorHAnsi" w:cstheme="majorHAnsi"/>
+                <w:sz w:val="24"/>
+                <w:szCs w:val="24"/>
+                <w:lang w:val="pt-BR"/>
+              </w:rPr>
+            </w:pPr>
+            <w:r>
+              <w:rPr>
+                <w:rFonts w:asciiTheme="majorHAnsi" w:hAnsiTheme="majorHAnsi" w:cstheme="majorHAnsi"/>
+                <w:sz w:val="24"/>
+                <w:szCs w:val="24"/>
+                <w:lang w:val="pt-BR"/>
+              </w:rPr>
+              <w:t>IV. Um modelo inteiro em BIM pode ser salvo em único ___________.</w:t>
+            </w:r>
+          </w:p>
+          <w:p>
+            <w:pPr>
+              <w:spacing w:after="0" w:line="360" w:lineRule="auto"/>
+              <w:jc w:val="both"/>
+              <w:rPr>
+                <w:rFonts w:asciiTheme="majorHAnsi" w:hAnsiTheme="majorHAnsi" w:cstheme="majorHAnsi"/>
+                <w:sz w:val="24"/>
+                <w:szCs w:val="24"/>
+                <w:lang w:val="pt-BR"/>
+              </w:rPr>
+            </w:pPr>
+            <w:r>
+              <w:rPr>
+                <w:rFonts w:asciiTheme="majorHAnsi" w:hAnsiTheme="majorHAnsi" w:cstheme="majorHAnsi"/>
+                <w:sz w:val="24"/>
+                <w:szCs w:val="24"/>
+                <w:lang w:val="pt-BR"/>
+              </w:rPr>
+              <w:t>Considerando a ordem das palavras que completam as lacunas nas sentenças de 1 a 4:</w:t>
+            </w:r>
+          </w:p>
+          <w:p>
+            <w:pPr>
+              <w:spacing w:after="0" w:line="360" w:lineRule="auto"/>
+              <w:jc w:val="both"/>
+              <w:rPr>
+                <w:rFonts w:asciiTheme="majorHAnsi" w:hAnsiTheme="majorHAnsi" w:cstheme="majorHAnsi"/>
+                <w:sz w:val="24"/>
+                <w:szCs w:val="24"/>
+                <w:lang w:val="pt-BR"/>
+              </w:rPr>
+            </w:pPr>
+            <w:r>
+              <w:rPr>
+                <w:rFonts w:asciiTheme="majorHAnsi" w:hAnsiTheme="majorHAnsi" w:cstheme="majorHAnsi"/>
+                <w:sz w:val="24"/>
+                <w:szCs w:val="24"/>
+                <w:lang w:val="pt-BR"/>
+              </w:rPr>
+              <w:t>Assinale a opção com a sequência correta.</w:t>
+            </w:r>
+            <w:r>
+              <w:rPr>
+                <w:rFonts w:asciiTheme="majorHAnsi" w:hAnsiTheme="majorHAnsi" w:cstheme="majorHAnsi"/>
+                <w:sz w:val="24"/>
+                <w:szCs w:val="24"/>
+                <w:lang w:val="pt-BR"/>
+              </w:rPr>
+              <w:t xml:space="preserve"> </w:t>
+            </w:r>
+            <w:r>
+              <w:rPr>
+                <w:rFonts w:asciiTheme="majorHAnsi" w:hAnsiTheme="majorHAnsi" w:cstheme="majorHAnsi"/>
+                <w:sz w:val="24"/>
+                <w:szCs w:val="24"/>
+                <w:lang w:val="pt-BR"/>
+              </w:rPr>
+              <w:t xml:space="preserve">Resposta: </w:t>
+            </w:r>
+            <w:r>
+              <w:rPr>
+                <w:rFonts w:asciiTheme="majorHAnsi" w:hAnsiTheme="majorHAnsi" w:cstheme="majorHAnsi"/>
+                <w:sz w:val="24"/>
+                <w:szCs w:val="24"/>
+                <w:lang w:val="pt-BR"/>
+              </w:rPr>
+              <w:t>arquivo – objeto – objeto – arquivo</w:t>
+            </w:r>
+          </w:p>
+          <w:p>
+            <w:pPr>
+              <w:spacing w:after="0" w:line="360" w:lineRule="auto"/>
+              <w:jc w:val="both"/>
+              <w:rPr>
+                <w:rFonts w:asciiTheme="majorHAnsi" w:hAnsiTheme="majorHAnsi" w:cstheme="majorHAnsi"/>
+                <w:sz w:val="24"/>
+                <w:szCs w:val="24"/>
+                <w:lang w:val="pt-BR"/>
+              </w:rPr>
+            </w:pPr>
+          </w:p>
+          <w:p>
+            <w:pPr>
+              <w:spacing w:after="0" w:line="360" w:lineRule="auto"/>
+              <w:jc w:val="both"/>
+              <w:rPr>
+                <w:rFonts w:asciiTheme="majorHAnsi" w:hAnsiTheme="majorHAnsi" w:cstheme="majorHAnsi"/>
+                <w:sz w:val="24"/>
+                <w:szCs w:val="24"/>
+                <w:lang w:val="pt-BR"/>
+              </w:rPr>
+            </w:pPr>
+            <w:r>
+              <w:rPr>
+                <w:rFonts w:asciiTheme="majorHAnsi" w:hAnsiTheme="majorHAnsi" w:cstheme="majorHAnsi"/>
+                <w:sz w:val="24"/>
+                <w:szCs w:val="24"/>
+                <w:lang w:val="pt-BR"/>
+              </w:rPr>
+              <w:t xml:space="preserve">02 - </w:t>
+            </w:r>
+            <w:r>
+              <w:rPr>
+                <w:rFonts w:asciiTheme="majorHAnsi" w:hAnsiTheme="majorHAnsi" w:cstheme="majorHAnsi"/>
+                <w:sz w:val="24"/>
+                <w:szCs w:val="24"/>
+                <w:lang w:val="pt-BR"/>
+              </w:rPr>
+              <w:t>Os _________________ concentram-se em aplicações computacionais, operacionais e administrativas em apoio às funções básicas de negócios tais como: processamento de pedidos, compras de materiais, faturamento de clientes, pagamento de fornecedores, controle de estoque.</w:t>
+            </w:r>
+          </w:p>
+          <w:p>
+            <w:pPr>
+              <w:spacing w:after="0" w:line="360" w:lineRule="auto"/>
+              <w:jc w:val="both"/>
+              <w:rPr>
+                <w:rFonts w:asciiTheme="majorHAnsi" w:hAnsiTheme="majorHAnsi" w:cstheme="majorHAnsi"/>
+                <w:sz w:val="24"/>
+                <w:szCs w:val="24"/>
+                <w:lang w:val="pt-BR"/>
+              </w:rPr>
+            </w:pPr>
+            <w:r>
+              <w:rPr>
+                <w:rFonts w:asciiTheme="majorHAnsi" w:hAnsiTheme="majorHAnsi" w:cstheme="majorHAnsi"/>
+                <w:sz w:val="24"/>
+                <w:szCs w:val="24"/>
+                <w:lang w:val="pt-BR"/>
+              </w:rPr>
+              <w:t>Assinale a resposta correta que completa o conceito.</w:t>
+            </w:r>
+            <w:r>
+              <w:rPr>
+                <w:rFonts w:asciiTheme="majorHAnsi" w:hAnsiTheme="majorHAnsi" w:cstheme="majorHAnsi"/>
+                <w:sz w:val="24"/>
+                <w:szCs w:val="24"/>
+                <w:lang w:val="pt-BR"/>
+              </w:rPr>
+              <w:t xml:space="preserve"> </w:t>
+            </w:r>
+            <w:r>
+              <w:rPr>
+                <w:rFonts w:asciiTheme="majorHAnsi" w:hAnsiTheme="majorHAnsi" w:cstheme="majorHAnsi"/>
+                <w:sz w:val="24"/>
+                <w:szCs w:val="24"/>
+                <w:lang w:val="pt-BR"/>
+              </w:rPr>
+              <w:t xml:space="preserve">Resposta: </w:t>
+            </w:r>
+            <w:r>
+              <w:rPr>
+                <w:rFonts w:asciiTheme="majorHAnsi" w:hAnsiTheme="majorHAnsi" w:cstheme="majorHAnsi"/>
+                <w:sz w:val="24"/>
+                <w:szCs w:val="24"/>
+                <w:lang w:val="pt-BR"/>
+              </w:rPr>
+              <w:t>SPT</w:t>
+            </w:r>
+          </w:p>
+          <w:p>
+            <w:pPr>
+              <w:spacing w:after="0" w:line="360" w:lineRule="auto"/>
+              <w:jc w:val="both"/>
+              <w:rPr>
+                <w:rFonts w:asciiTheme="majorHAnsi" w:hAnsiTheme="majorHAnsi" w:cstheme="majorHAnsi"/>
+                <w:sz w:val="24"/>
+                <w:szCs w:val="24"/>
+                <w:lang w:val="pt-BR"/>
+              </w:rPr>
+            </w:pPr>
+          </w:p>
+          <w:p>
+            <w:pPr>
+              <w:spacing w:after="0" w:line="360" w:lineRule="auto"/>
+              <w:jc w:val="both"/>
+              <w:rPr>
+                <w:rFonts w:asciiTheme="majorHAnsi" w:hAnsiTheme="majorHAnsi" w:cstheme="majorHAnsi"/>
+                <w:sz w:val="24"/>
+                <w:szCs w:val="24"/>
+                <w:lang w:val="pt-BR"/>
+              </w:rPr>
+            </w:pPr>
+            <w:r>
+              <w:rPr>
+                <w:rFonts w:asciiTheme="majorHAnsi" w:hAnsiTheme="majorHAnsi" w:cstheme="majorHAnsi"/>
+                <w:sz w:val="24"/>
+                <w:szCs w:val="24"/>
+                <w:lang w:val="pt-BR"/>
+              </w:rPr>
+              <w:t xml:space="preserve">03 - </w:t>
+            </w:r>
+            <w:r>
+              <w:rPr>
+                <w:rFonts w:asciiTheme="majorHAnsi" w:hAnsiTheme="majorHAnsi" w:cstheme="majorHAnsi"/>
+                <w:sz w:val="24"/>
+                <w:szCs w:val="24"/>
+                <w:lang w:val="pt-BR"/>
+              </w:rPr>
+              <w:t xml:space="preserve">A entrada </w:t>
+            </w:r>
+            <w:proofErr w:type="gramStart"/>
+            <w:r>
+              <w:rPr>
+                <w:rFonts w:asciiTheme="majorHAnsi" w:hAnsiTheme="majorHAnsi" w:cstheme="majorHAnsi"/>
+                <w:sz w:val="24"/>
+                <w:szCs w:val="24"/>
+                <w:lang w:val="pt-BR"/>
+              </w:rPr>
+              <w:t>1</w:t>
+            </w:r>
+            <w:proofErr w:type="gramEnd"/>
+            <w:r>
+              <w:rPr>
+                <w:rFonts w:asciiTheme="majorHAnsi" w:hAnsiTheme="majorHAnsi" w:cstheme="majorHAnsi"/>
+                <w:sz w:val="24"/>
+                <w:szCs w:val="24"/>
+                <w:lang w:val="pt-BR"/>
+              </w:rPr>
+              <w:t xml:space="preserve"> do sistema X é oriunda de transações em tempo real de clientes e fornecedores (via Internet ou Extranet) que é processada pelo sistema X.  O sistema X recupera e armazena as informações no banco de dados B. A saída do sistema X alimenta o banco de dados C, que é entrada do sistema Y. Os sistemas X e Y não têm </w:t>
+            </w:r>
+            <w:r>
+              <w:rPr>
+                <w:rFonts w:asciiTheme="majorHAnsi" w:hAnsiTheme="majorHAnsi" w:cstheme="majorHAnsi"/>
+                <w:sz w:val="24"/>
+                <w:szCs w:val="24"/>
+                <w:lang w:val="pt-BR"/>
+              </w:rPr>
+              <w:lastRenderedPageBreak/>
+              <w:t>função de planejar recursos, não são dotados de modelos matemáticos simples ou avançados que possam auxiliar em decisões estratégicas. Os sistemas X e Y são completamente “burros” do ponto de vista computacional.</w:t>
+            </w:r>
+          </w:p>
+          <w:p>
+            <w:pPr>
+              <w:spacing w:after="0" w:line="360" w:lineRule="auto"/>
+              <w:jc w:val="both"/>
+              <w:rPr>
+                <w:rFonts w:asciiTheme="majorHAnsi" w:hAnsiTheme="majorHAnsi" w:cstheme="majorHAnsi"/>
+                <w:sz w:val="24"/>
+                <w:szCs w:val="24"/>
+                <w:lang w:val="pt-BR"/>
+              </w:rPr>
+            </w:pPr>
+            <w:r>
+              <w:rPr>
+                <w:rFonts w:asciiTheme="majorHAnsi" w:hAnsiTheme="majorHAnsi" w:cstheme="majorHAnsi"/>
+                <w:sz w:val="24"/>
+                <w:szCs w:val="24"/>
+                <w:lang w:val="pt-BR"/>
+              </w:rPr>
+              <w:t>Qual é o tipo de sistema X?  Assinale a alternativa correta:</w:t>
+            </w:r>
+          </w:p>
+          <w:p>
+            <w:pPr>
+              <w:spacing w:after="0" w:line="360" w:lineRule="auto"/>
+              <w:jc w:val="both"/>
+              <w:rPr>
+                <w:rFonts w:asciiTheme="majorHAnsi" w:hAnsiTheme="majorHAnsi" w:cstheme="majorHAnsi"/>
+                <w:sz w:val="24"/>
+                <w:szCs w:val="24"/>
+                <w:lang w:val="pt-BR"/>
+              </w:rPr>
+            </w:pPr>
+            <w:r>
+              <w:rPr>
+                <w:rFonts w:asciiTheme="majorHAnsi" w:hAnsiTheme="majorHAnsi" w:cstheme="majorHAnsi"/>
+                <w:sz w:val="24"/>
+                <w:szCs w:val="24"/>
+                <w:lang w:val="pt-BR"/>
+              </w:rPr>
+              <w:t xml:space="preserve">Resposta: </w:t>
+            </w:r>
+            <w:r>
+              <w:rPr>
+                <w:rFonts w:asciiTheme="majorHAnsi" w:hAnsiTheme="majorHAnsi" w:cstheme="majorHAnsi"/>
+                <w:sz w:val="24"/>
+                <w:szCs w:val="24"/>
+                <w:lang w:val="pt-BR"/>
+              </w:rPr>
+              <w:t>Sistema de Processamento de Transações</w:t>
+            </w:r>
+          </w:p>
+          <w:p>
+            <w:pPr>
+              <w:spacing w:after="0" w:line="360" w:lineRule="auto"/>
+              <w:jc w:val="both"/>
+              <w:rPr>
+                <w:rFonts w:asciiTheme="majorHAnsi" w:hAnsiTheme="majorHAnsi" w:cstheme="majorHAnsi"/>
+                <w:sz w:val="24"/>
+                <w:szCs w:val="24"/>
+                <w:lang w:val="pt-BR"/>
+              </w:rPr>
+            </w:pPr>
+          </w:p>
+          <w:p>
+            <w:pPr>
+              <w:spacing w:after="0" w:line="360" w:lineRule="auto"/>
+              <w:jc w:val="both"/>
+              <w:rPr>
+                <w:rFonts w:asciiTheme="majorHAnsi" w:hAnsiTheme="majorHAnsi" w:cstheme="majorHAnsi"/>
+                <w:sz w:val="24"/>
+                <w:szCs w:val="24"/>
+                <w:lang w:val="pt-BR"/>
+              </w:rPr>
+            </w:pPr>
+            <w:r>
+              <w:rPr>
+                <w:rFonts w:asciiTheme="majorHAnsi" w:hAnsiTheme="majorHAnsi" w:cstheme="majorHAnsi"/>
+                <w:sz w:val="24"/>
+                <w:szCs w:val="24"/>
+                <w:lang w:val="pt-BR"/>
+              </w:rPr>
+              <w:t xml:space="preserve">04 - </w:t>
+            </w:r>
+            <w:r>
+              <w:rPr>
+                <w:rFonts w:asciiTheme="majorHAnsi" w:hAnsiTheme="majorHAnsi" w:cstheme="majorHAnsi"/>
+                <w:sz w:val="24"/>
+                <w:szCs w:val="24"/>
+                <w:lang w:val="pt-BR"/>
+              </w:rPr>
+              <w:t>A saída do sistema X alimenta o banco de dados C, que é entrada do sistema Y. O sistema Y também é alimentado por um banco de dados interno D e um banco de dados externo E. O processamento do sistema Y resulta nos relatórios F, G e H. O sistema X não tem função de planejar recursos e o Y não foi concebido para auxiliar em decisões estratégicas.</w:t>
+            </w:r>
+          </w:p>
+          <w:p>
+            <w:pPr>
+              <w:spacing w:after="0" w:line="360" w:lineRule="auto"/>
+              <w:jc w:val="both"/>
+              <w:rPr>
+                <w:rFonts w:asciiTheme="majorHAnsi" w:hAnsiTheme="majorHAnsi" w:cstheme="majorHAnsi"/>
+                <w:sz w:val="24"/>
+                <w:szCs w:val="24"/>
+                <w:lang w:val="pt-BR"/>
+              </w:rPr>
+            </w:pPr>
+            <w:r>
+              <w:rPr>
+                <w:rFonts w:asciiTheme="majorHAnsi" w:hAnsiTheme="majorHAnsi" w:cstheme="majorHAnsi"/>
+                <w:sz w:val="24"/>
+                <w:szCs w:val="24"/>
+                <w:lang w:val="pt-BR"/>
+              </w:rPr>
+              <w:t>Qual é o tipo de sistema Y? Assinale a alternativa correta.</w:t>
+            </w:r>
+            <w:r>
+              <w:rPr>
+                <w:rFonts w:asciiTheme="majorHAnsi" w:hAnsiTheme="majorHAnsi" w:cstheme="majorHAnsi"/>
+                <w:sz w:val="24"/>
+                <w:szCs w:val="24"/>
+                <w:lang w:val="pt-BR"/>
+              </w:rPr>
+              <w:t xml:space="preserve"> Resposta: </w:t>
+            </w:r>
+            <w:r>
+              <w:rPr>
+                <w:rFonts w:asciiTheme="majorHAnsi" w:hAnsiTheme="majorHAnsi" w:cstheme="majorHAnsi"/>
+                <w:sz w:val="24"/>
+                <w:szCs w:val="24"/>
+                <w:lang w:val="pt-BR"/>
+              </w:rPr>
+              <w:t>Sistemas de Informações Gerenciais (SIG)</w:t>
+            </w:r>
+          </w:p>
+          <w:p>
+            <w:pPr>
+              <w:spacing w:after="0" w:line="360" w:lineRule="auto"/>
+              <w:jc w:val="both"/>
+              <w:rPr>
+                <w:rFonts w:asciiTheme="majorHAnsi" w:hAnsiTheme="majorHAnsi" w:cstheme="majorHAnsi"/>
+                <w:sz w:val="24"/>
+                <w:szCs w:val="24"/>
+                <w:lang w:val="pt-BR"/>
+              </w:rPr>
+            </w:pPr>
+            <w:r>
+              <w:rPr>
+                <w:rFonts w:asciiTheme="majorHAnsi" w:hAnsiTheme="majorHAnsi" w:cstheme="majorHAnsi"/>
+                <w:sz w:val="24"/>
+                <w:szCs w:val="24"/>
+                <w:lang w:val="pt-BR"/>
+              </w:rPr>
+              <w:t xml:space="preserve">05 - </w:t>
+            </w:r>
+            <w:r>
+              <w:rPr>
+                <w:rFonts w:asciiTheme="majorHAnsi" w:hAnsiTheme="majorHAnsi" w:cstheme="majorHAnsi"/>
+                <w:sz w:val="24"/>
+                <w:szCs w:val="24"/>
+                <w:lang w:val="pt-BR"/>
+              </w:rPr>
+              <w:t>Relacione a lista dos tipos de relatórios dos sistemas de informação gerencial (SIG) com suas características dadas nos parênteses:</w:t>
+            </w:r>
+          </w:p>
+          <w:p>
+            <w:pPr>
+              <w:spacing w:after="0" w:line="360" w:lineRule="auto"/>
+              <w:jc w:val="both"/>
+              <w:rPr>
+                <w:rFonts w:asciiTheme="majorHAnsi" w:hAnsiTheme="majorHAnsi" w:cstheme="majorHAnsi"/>
+                <w:sz w:val="24"/>
+                <w:szCs w:val="24"/>
+                <w:lang w:val="pt-BR"/>
+              </w:rPr>
+            </w:pPr>
+            <w:r>
+              <w:rPr>
+                <w:rFonts w:asciiTheme="majorHAnsi" w:hAnsiTheme="majorHAnsi" w:cstheme="majorHAnsi"/>
+                <w:sz w:val="24"/>
+                <w:szCs w:val="24"/>
+                <w:lang w:val="pt-BR"/>
+              </w:rPr>
+              <w:t>Programados</w:t>
+            </w:r>
+          </w:p>
+          <w:p>
+            <w:pPr>
+              <w:spacing w:after="0" w:line="360" w:lineRule="auto"/>
+              <w:jc w:val="both"/>
+              <w:rPr>
+                <w:rFonts w:asciiTheme="majorHAnsi" w:hAnsiTheme="majorHAnsi" w:cstheme="majorHAnsi"/>
+                <w:sz w:val="24"/>
+                <w:szCs w:val="24"/>
+                <w:lang w:val="pt-BR"/>
+              </w:rPr>
+            </w:pPr>
+            <w:r>
+              <w:rPr>
+                <w:rFonts w:asciiTheme="majorHAnsi" w:hAnsiTheme="majorHAnsi" w:cstheme="majorHAnsi"/>
+                <w:sz w:val="24"/>
+                <w:szCs w:val="24"/>
+                <w:lang w:val="pt-BR"/>
+              </w:rPr>
+              <w:t>Indicadores-chave</w:t>
+            </w:r>
+          </w:p>
+          <w:p>
+            <w:pPr>
+              <w:spacing w:after="0" w:line="360" w:lineRule="auto"/>
+              <w:jc w:val="both"/>
+              <w:rPr>
+                <w:rFonts w:asciiTheme="majorHAnsi" w:hAnsiTheme="majorHAnsi" w:cstheme="majorHAnsi"/>
+                <w:sz w:val="24"/>
+                <w:szCs w:val="24"/>
+                <w:lang w:val="pt-BR"/>
+              </w:rPr>
+            </w:pPr>
+            <w:r>
+              <w:rPr>
+                <w:rFonts w:asciiTheme="majorHAnsi" w:hAnsiTheme="majorHAnsi" w:cstheme="majorHAnsi"/>
+                <w:sz w:val="24"/>
+                <w:szCs w:val="24"/>
+                <w:lang w:val="pt-BR"/>
+              </w:rPr>
+              <w:t>Demanda</w:t>
+            </w:r>
+          </w:p>
+          <w:p>
+            <w:pPr>
+              <w:spacing w:after="0" w:line="360" w:lineRule="auto"/>
+              <w:jc w:val="both"/>
+              <w:rPr>
+                <w:rFonts w:asciiTheme="majorHAnsi" w:hAnsiTheme="majorHAnsi" w:cstheme="majorHAnsi"/>
+                <w:sz w:val="24"/>
+                <w:szCs w:val="24"/>
+                <w:lang w:val="pt-BR"/>
+              </w:rPr>
+            </w:pPr>
+            <w:r>
+              <w:rPr>
+                <w:rFonts w:asciiTheme="majorHAnsi" w:hAnsiTheme="majorHAnsi" w:cstheme="majorHAnsi"/>
+                <w:sz w:val="24"/>
+                <w:szCs w:val="24"/>
+                <w:lang w:val="pt-BR"/>
+              </w:rPr>
+              <w:t>De exceção</w:t>
+            </w:r>
+          </w:p>
+          <w:p>
+            <w:pPr>
+              <w:spacing w:after="0" w:line="360" w:lineRule="auto"/>
+              <w:jc w:val="both"/>
+              <w:rPr>
+                <w:rFonts w:asciiTheme="majorHAnsi" w:hAnsiTheme="majorHAnsi" w:cstheme="majorHAnsi"/>
+                <w:sz w:val="24"/>
+                <w:szCs w:val="24"/>
+                <w:lang w:val="pt-BR"/>
+              </w:rPr>
+            </w:pPr>
+            <w:r>
+              <w:rPr>
+                <w:rFonts w:asciiTheme="majorHAnsi" w:hAnsiTheme="majorHAnsi" w:cstheme="majorHAnsi"/>
+                <w:sz w:val="24"/>
+                <w:szCs w:val="24"/>
+                <w:lang w:val="pt-BR"/>
+              </w:rPr>
+              <w:t>Detalhados</w:t>
+            </w:r>
+          </w:p>
+          <w:p>
+            <w:pPr>
+              <w:spacing w:after="0" w:line="360" w:lineRule="auto"/>
+              <w:jc w:val="both"/>
+              <w:rPr>
+                <w:rFonts w:asciiTheme="majorHAnsi" w:hAnsiTheme="majorHAnsi" w:cstheme="majorHAnsi"/>
+                <w:sz w:val="24"/>
+                <w:szCs w:val="24"/>
+                <w:lang w:val="pt-BR"/>
+              </w:rPr>
+            </w:pPr>
+            <w:proofErr w:type="gramStart"/>
+            <w:r>
+              <w:rPr>
+                <w:rFonts w:asciiTheme="majorHAnsi" w:hAnsiTheme="majorHAnsi" w:cstheme="majorHAnsi"/>
+                <w:sz w:val="24"/>
+                <w:szCs w:val="24"/>
+                <w:lang w:val="pt-BR"/>
+              </w:rPr>
+              <w:t xml:space="preserve">(    </w:t>
+            </w:r>
+            <w:proofErr w:type="gramEnd"/>
+            <w:r>
+              <w:rPr>
+                <w:rFonts w:asciiTheme="majorHAnsi" w:hAnsiTheme="majorHAnsi" w:cstheme="majorHAnsi"/>
+                <w:sz w:val="24"/>
+                <w:szCs w:val="24"/>
+                <w:lang w:val="pt-BR"/>
+              </w:rPr>
+              <w:t>)</w:t>
+            </w:r>
+            <w:r>
+              <w:rPr>
+                <w:rFonts w:asciiTheme="majorHAnsi" w:hAnsiTheme="majorHAnsi" w:cstheme="majorHAnsi"/>
+                <w:sz w:val="24"/>
+                <w:szCs w:val="24"/>
+                <w:lang w:val="pt-BR"/>
+              </w:rPr>
+              <w:tab/>
+              <w:t>Produzidos automaticamente quando há uma situação incomum ou que exija uma intervenção gerencial.</w:t>
+            </w:r>
+          </w:p>
+          <w:p>
+            <w:pPr>
+              <w:spacing w:after="0" w:line="360" w:lineRule="auto"/>
+              <w:jc w:val="both"/>
+              <w:rPr>
+                <w:rFonts w:asciiTheme="majorHAnsi" w:hAnsiTheme="majorHAnsi" w:cstheme="majorHAnsi"/>
+                <w:sz w:val="24"/>
+                <w:szCs w:val="24"/>
+                <w:lang w:val="pt-BR"/>
+              </w:rPr>
+            </w:pPr>
+            <w:proofErr w:type="gramStart"/>
+            <w:r>
+              <w:rPr>
+                <w:rFonts w:asciiTheme="majorHAnsi" w:hAnsiTheme="majorHAnsi" w:cstheme="majorHAnsi"/>
+                <w:sz w:val="24"/>
+                <w:szCs w:val="24"/>
+                <w:lang w:val="pt-BR"/>
+              </w:rPr>
+              <w:t xml:space="preserve">(    </w:t>
+            </w:r>
+            <w:proofErr w:type="gramEnd"/>
+            <w:r>
+              <w:rPr>
+                <w:rFonts w:asciiTheme="majorHAnsi" w:hAnsiTheme="majorHAnsi" w:cstheme="majorHAnsi"/>
+                <w:sz w:val="24"/>
+                <w:szCs w:val="24"/>
+                <w:lang w:val="pt-BR"/>
+              </w:rPr>
+              <w:t>)</w:t>
+            </w:r>
+            <w:r>
+              <w:rPr>
+                <w:rFonts w:asciiTheme="majorHAnsi" w:hAnsiTheme="majorHAnsi" w:cstheme="majorHAnsi"/>
+                <w:sz w:val="24"/>
+                <w:szCs w:val="24"/>
+                <w:lang w:val="pt-BR"/>
+              </w:rPr>
+              <w:tab/>
+              <w:t>Resumem atividades críticas para ações corretivas e emergenciais.</w:t>
+            </w:r>
+          </w:p>
+          <w:p>
+            <w:pPr>
+              <w:spacing w:after="0" w:line="360" w:lineRule="auto"/>
+              <w:jc w:val="both"/>
+              <w:rPr>
+                <w:rFonts w:asciiTheme="majorHAnsi" w:hAnsiTheme="majorHAnsi" w:cstheme="majorHAnsi"/>
+                <w:sz w:val="24"/>
+                <w:szCs w:val="24"/>
+                <w:lang w:val="pt-BR"/>
+              </w:rPr>
+            </w:pPr>
+            <w:proofErr w:type="gramStart"/>
+            <w:r>
+              <w:rPr>
+                <w:rFonts w:asciiTheme="majorHAnsi" w:hAnsiTheme="majorHAnsi" w:cstheme="majorHAnsi"/>
+                <w:sz w:val="24"/>
+                <w:szCs w:val="24"/>
+                <w:lang w:val="pt-BR"/>
+              </w:rPr>
+              <w:t xml:space="preserve">(    </w:t>
+            </w:r>
+            <w:proofErr w:type="gramEnd"/>
+            <w:r>
+              <w:rPr>
+                <w:rFonts w:asciiTheme="majorHAnsi" w:hAnsiTheme="majorHAnsi" w:cstheme="majorHAnsi"/>
+                <w:sz w:val="24"/>
+                <w:szCs w:val="24"/>
+                <w:lang w:val="pt-BR"/>
+              </w:rPr>
+              <w:t>)</w:t>
+            </w:r>
+            <w:r>
+              <w:rPr>
+                <w:rFonts w:asciiTheme="majorHAnsi" w:hAnsiTheme="majorHAnsi" w:cstheme="majorHAnsi"/>
+                <w:sz w:val="24"/>
+                <w:szCs w:val="24"/>
+                <w:lang w:val="pt-BR"/>
+              </w:rPr>
+              <w:tab/>
+              <w:t>Produzidos de acordo com as exigências (solicitações) da gerência.</w:t>
+            </w:r>
+          </w:p>
+          <w:p>
+            <w:pPr>
+              <w:spacing w:after="0" w:line="360" w:lineRule="auto"/>
+              <w:jc w:val="both"/>
+              <w:rPr>
+                <w:rFonts w:asciiTheme="majorHAnsi" w:hAnsiTheme="majorHAnsi" w:cstheme="majorHAnsi"/>
+                <w:sz w:val="24"/>
+                <w:szCs w:val="24"/>
+                <w:lang w:val="pt-BR"/>
+              </w:rPr>
+            </w:pPr>
+            <w:proofErr w:type="gramStart"/>
+            <w:r>
+              <w:rPr>
+                <w:rFonts w:asciiTheme="majorHAnsi" w:hAnsiTheme="majorHAnsi" w:cstheme="majorHAnsi"/>
+                <w:sz w:val="24"/>
+                <w:szCs w:val="24"/>
+                <w:lang w:val="pt-BR"/>
+              </w:rPr>
+              <w:t xml:space="preserve">(    </w:t>
+            </w:r>
+            <w:proofErr w:type="gramEnd"/>
+            <w:r>
+              <w:rPr>
+                <w:rFonts w:asciiTheme="majorHAnsi" w:hAnsiTheme="majorHAnsi" w:cstheme="majorHAnsi"/>
+                <w:sz w:val="24"/>
+                <w:szCs w:val="24"/>
+                <w:lang w:val="pt-BR"/>
+              </w:rPr>
+              <w:t>)</w:t>
+            </w:r>
+            <w:r>
+              <w:rPr>
+                <w:rFonts w:asciiTheme="majorHAnsi" w:hAnsiTheme="majorHAnsi" w:cstheme="majorHAnsi"/>
+                <w:sz w:val="24"/>
+                <w:szCs w:val="24"/>
+                <w:lang w:val="pt-BR"/>
+              </w:rPr>
+              <w:tab/>
+              <w:t>Produzidos periodicamente de acordo com um agendamento.</w:t>
+            </w:r>
+          </w:p>
+          <w:p>
+            <w:pPr>
+              <w:spacing w:after="0" w:line="360" w:lineRule="auto"/>
+              <w:jc w:val="both"/>
+              <w:rPr>
+                <w:rFonts w:asciiTheme="majorHAnsi" w:hAnsiTheme="majorHAnsi" w:cstheme="majorHAnsi"/>
+                <w:sz w:val="24"/>
+                <w:szCs w:val="24"/>
+                <w:lang w:val="pt-BR"/>
+              </w:rPr>
+            </w:pPr>
+            <w:proofErr w:type="gramStart"/>
+            <w:r>
+              <w:rPr>
+                <w:rFonts w:asciiTheme="majorHAnsi" w:hAnsiTheme="majorHAnsi" w:cstheme="majorHAnsi"/>
+                <w:sz w:val="24"/>
+                <w:szCs w:val="24"/>
+                <w:lang w:val="pt-BR"/>
+              </w:rPr>
+              <w:t xml:space="preserve">(    </w:t>
+            </w:r>
+            <w:proofErr w:type="gramEnd"/>
+            <w:r>
+              <w:rPr>
+                <w:rFonts w:asciiTheme="majorHAnsi" w:hAnsiTheme="majorHAnsi" w:cstheme="majorHAnsi"/>
+                <w:sz w:val="24"/>
+                <w:szCs w:val="24"/>
+                <w:lang w:val="pt-BR"/>
+              </w:rPr>
+              <w:t>)</w:t>
+            </w:r>
+            <w:r>
+              <w:rPr>
+                <w:rFonts w:asciiTheme="majorHAnsi" w:hAnsiTheme="majorHAnsi" w:cstheme="majorHAnsi"/>
+                <w:sz w:val="24"/>
+                <w:szCs w:val="24"/>
+                <w:lang w:val="pt-BR"/>
+              </w:rPr>
+              <w:tab/>
+              <w:t>Disponibilizam dados mais detalhados sobre uma situação.</w:t>
+            </w:r>
+          </w:p>
+          <w:p>
+            <w:pPr>
+              <w:spacing w:after="0" w:line="360" w:lineRule="auto"/>
+              <w:jc w:val="both"/>
+              <w:rPr>
+                <w:rFonts w:asciiTheme="majorHAnsi" w:hAnsiTheme="majorHAnsi" w:cstheme="majorHAnsi"/>
+                <w:sz w:val="24"/>
+                <w:szCs w:val="24"/>
+                <w:lang w:val="pt-BR"/>
+              </w:rPr>
+            </w:pPr>
+            <w:r>
+              <w:rPr>
+                <w:rFonts w:asciiTheme="majorHAnsi" w:hAnsiTheme="majorHAnsi" w:cstheme="majorHAnsi"/>
+                <w:sz w:val="24"/>
+                <w:szCs w:val="24"/>
+                <w:lang w:val="pt-BR"/>
+              </w:rPr>
+              <w:t>A ordem correta de preenchimento dos parênteses, de cima para baixo, é:</w:t>
+            </w:r>
+            <w:r>
+              <w:rPr>
+                <w:rFonts w:asciiTheme="majorHAnsi" w:hAnsiTheme="majorHAnsi" w:cstheme="majorHAnsi"/>
+                <w:sz w:val="24"/>
+                <w:szCs w:val="24"/>
+                <w:lang w:val="pt-BR"/>
+              </w:rPr>
+              <w:t xml:space="preserve"> </w:t>
+            </w:r>
+            <w:proofErr w:type="gramStart"/>
+            <w:r>
+              <w:rPr>
+                <w:rFonts w:asciiTheme="majorHAnsi" w:hAnsiTheme="majorHAnsi" w:cstheme="majorHAnsi"/>
+                <w:sz w:val="24"/>
+                <w:szCs w:val="24"/>
+                <w:lang w:val="pt-BR"/>
+              </w:rPr>
+              <w:t>4</w:t>
+            </w:r>
+            <w:proofErr w:type="gramEnd"/>
+            <w:r>
+              <w:rPr>
+                <w:rFonts w:asciiTheme="majorHAnsi" w:hAnsiTheme="majorHAnsi" w:cstheme="majorHAnsi"/>
+                <w:sz w:val="24"/>
+                <w:szCs w:val="24"/>
+                <w:lang w:val="pt-BR"/>
+              </w:rPr>
+              <w:t xml:space="preserve"> – 2 – 3 - 1 - 5</w:t>
+            </w:r>
           </w:p>
         </w:tc>
       </w:tr>
@@ -5251,6 +7387,18 @@
           <w:lang w:val="pt-BR"/>
         </w:rPr>
       </w:pPr>
+      <w:r>
+        <w:rPr>
+          <w:rFonts w:asciiTheme="majorHAnsi" w:hAnsiTheme="majorHAnsi" w:cstheme="majorHAnsi"/>
+          <w:sz w:val="24"/>
+          <w:szCs w:val="24"/>
+          <w:lang w:val="pt-BR"/>
+        </w:rPr>
+        <w:lastRenderedPageBreak/>
+        <w:t>10/10</w:t>
+      </w:r>
+      <w:bookmarkStart w:id="0" w:name="_GoBack"/>
+      <w:bookmarkEnd w:id="0"/>
     </w:p>
     <w:p>
       <w:pPr>
@@ -9415,7 +11563,7 @@
 </file>
 
 <file path=customXml/itemProps1.xml><?xml version="1.0" encoding="utf-8"?>
-<ds:datastoreItem xmlns:ds="http://schemas.openxmlformats.org/officeDocument/2006/customXml" ds:itemID="{5AD000AB-2ACD-4473-B9E4-5077521DF055}">
+<ds:datastoreItem xmlns:ds="http://schemas.openxmlformats.org/officeDocument/2006/customXml" ds:itemID="{44163481-EA9E-45F7-B63E-8460EF9EBC46}">
   <ds:schemaRefs>
     <ds:schemaRef ds:uri="http://schemas.openxmlformats.org/officeDocument/2006/bibliography"/>
   </ds:schemaRefs>

</xml_diff>

<commit_message>
teste 4 unidade modelos informacionais
</commit_message>
<xml_diff>
--- a/02_modelos_informacionais/modelos_informacionais_notas_aula.docx
+++ b/02_modelos_informacionais/modelos_informacionais_notas_aula.docx
@@ -7397,8 +7397,6 @@
         <w:lastRenderedPageBreak/>
         <w:t>10/10</w:t>
       </w:r>
-      <w:bookmarkStart w:id="0" w:name="_GoBack"/>
-      <w:bookmarkEnd w:id="0"/>
     </w:p>
     <w:p>
       <w:pPr>
@@ -7411,7 +7409,10 @@
           <w:lang w:val="pt-BR"/>
         </w:rPr>
       </w:pPr>
-      <w:r>
+    </w:p>
+    <w:p>
+      <w:pPr>
+        <w:spacing w:after="0" w:line="360" w:lineRule="auto"/>
         <w:rPr>
           <w:rFonts w:asciiTheme="majorHAnsi" w:hAnsiTheme="majorHAnsi" w:cstheme="majorHAnsi"/>
           <w:b/>
@@ -7419,6 +7420,16 @@
           <w:szCs w:val="24"/>
           <w:lang w:val="pt-BR"/>
         </w:rPr>
+      </w:pPr>
+      <w:r>
+        <w:rPr>
+          <w:rFonts w:asciiTheme="majorHAnsi" w:hAnsiTheme="majorHAnsi" w:cstheme="majorHAnsi"/>
+          <w:b/>
+          <w:sz w:val="24"/>
+          <w:szCs w:val="24"/>
+          <w:lang w:val="pt-BR"/>
+        </w:rPr>
+        <w:lastRenderedPageBreak/>
         <w:t>Atividade Objetiva 0</w:t>
       </w:r>
       <w:r>
@@ -7464,6 +7475,35 @@
                 <w:lang w:val="pt-BR"/>
               </w:rPr>
             </w:pPr>
+            <w:r>
+              <w:rPr>
+                <w:rFonts w:asciiTheme="majorHAnsi" w:hAnsiTheme="majorHAnsi" w:cstheme="majorHAnsi"/>
+                <w:sz w:val="24"/>
+                <w:szCs w:val="24"/>
+                <w:lang w:val="pt-BR"/>
+              </w:rPr>
+              <w:t xml:space="preserve">01 - </w:t>
+            </w:r>
+            <w:proofErr w:type="gramStart"/>
+            <w:r>
+              <w:rPr>
+                <w:rFonts w:asciiTheme="majorHAnsi" w:hAnsiTheme="majorHAnsi" w:cstheme="majorHAnsi"/>
+                <w:sz w:val="24"/>
+                <w:szCs w:val="24"/>
+                <w:lang w:val="pt-BR"/>
+              </w:rPr>
+              <w:t>O Big Data</w:t>
+            </w:r>
+            <w:proofErr w:type="gramEnd"/>
+            <w:r>
+              <w:rPr>
+                <w:rFonts w:asciiTheme="majorHAnsi" w:hAnsiTheme="majorHAnsi" w:cstheme="majorHAnsi"/>
+                <w:sz w:val="24"/>
+                <w:szCs w:val="24"/>
+                <w:lang w:val="pt-BR"/>
+              </w:rPr>
+              <w:t xml:space="preserve"> é um fator importante no desenvolvimento do BIM, pois este envolve amplamente dados estruturados acessados em vários bancos de dados. No entanto, há um grande volume de dados / informações não estruturados trocados na indústria da construção por meio de texto entre membros de equipes. Com o uso da computação em nuvem e soluções baseadas em conhecimento, o volume desses dados tende a aumentar necessitando de ferramentas de análise que permitam um melhor uso de uma variedade de dados capturados.</w:t>
+            </w:r>
           </w:p>
           <w:p>
             <w:pPr>
@@ -7476,6 +7516,1400 @@
                 <w:lang w:val="pt-BR"/>
               </w:rPr>
             </w:pPr>
+            <w:r>
+              <w:rPr>
+                <w:rFonts w:asciiTheme="majorHAnsi" w:hAnsiTheme="majorHAnsi" w:cstheme="majorHAnsi"/>
+                <w:sz w:val="24"/>
+                <w:szCs w:val="24"/>
+                <w:lang w:val="pt-BR"/>
+              </w:rPr>
+              <w:t>Com a expansão do BIM as principais motivações para uso de técnicas de análise de “Big Data” são devidas a problemas percebidos com o crescente aumento de volume de dados BIM, exceto:</w:t>
+            </w:r>
+            <w:r>
+              <w:rPr>
+                <w:rFonts w:asciiTheme="majorHAnsi" w:hAnsiTheme="majorHAnsi" w:cstheme="majorHAnsi"/>
+                <w:sz w:val="24"/>
+                <w:szCs w:val="24"/>
+                <w:lang w:val="pt-BR"/>
+              </w:rPr>
+              <w:t xml:space="preserve"> Resp</w:t>
+            </w:r>
+            <w:proofErr w:type="gramStart"/>
+            <w:r>
+              <w:rPr>
+                <w:rFonts w:asciiTheme="majorHAnsi" w:hAnsiTheme="majorHAnsi" w:cstheme="majorHAnsi"/>
+                <w:sz w:val="24"/>
+                <w:szCs w:val="24"/>
+                <w:lang w:val="pt-BR"/>
+              </w:rPr>
+              <w:t>.:</w:t>
+            </w:r>
+            <w:proofErr w:type="gramEnd"/>
+            <w:r>
+              <w:rPr>
+                <w:rFonts w:asciiTheme="majorHAnsi" w:hAnsiTheme="majorHAnsi" w:cstheme="majorHAnsi"/>
+                <w:sz w:val="24"/>
+                <w:szCs w:val="24"/>
+                <w:lang w:val="pt-BR"/>
+              </w:rPr>
+              <w:t xml:space="preserve"> </w:t>
+            </w:r>
+            <w:r>
+              <w:rPr>
+                <w:rFonts w:asciiTheme="majorHAnsi" w:hAnsiTheme="majorHAnsi" w:cstheme="majorHAnsi"/>
+                <w:sz w:val="24"/>
+                <w:szCs w:val="24"/>
+                <w:lang w:val="pt-BR"/>
+              </w:rPr>
+              <w:t>Dificuldade do usuário de ferramentas de autoria BIM usar realidade virtual e aumentada por problemas tecnológicos</w:t>
+            </w:r>
+          </w:p>
+          <w:p>
+            <w:pPr>
+              <w:spacing w:after="0" w:line="360" w:lineRule="auto"/>
+              <w:jc w:val="both"/>
+              <w:rPr>
+                <w:rFonts w:asciiTheme="majorHAnsi" w:hAnsiTheme="majorHAnsi" w:cstheme="majorHAnsi"/>
+                <w:sz w:val="24"/>
+                <w:szCs w:val="24"/>
+                <w:lang w:val="pt-BR"/>
+              </w:rPr>
+            </w:pPr>
+          </w:p>
+          <w:p>
+            <w:pPr>
+              <w:spacing w:after="0" w:line="360" w:lineRule="auto"/>
+              <w:jc w:val="both"/>
+              <w:rPr>
+                <w:rFonts w:asciiTheme="majorHAnsi" w:hAnsiTheme="majorHAnsi" w:cstheme="majorHAnsi"/>
+                <w:sz w:val="24"/>
+                <w:szCs w:val="24"/>
+                <w:lang w:val="pt-BR"/>
+              </w:rPr>
+            </w:pPr>
+            <w:r>
+              <w:rPr>
+                <w:rFonts w:asciiTheme="majorHAnsi" w:hAnsiTheme="majorHAnsi" w:cstheme="majorHAnsi"/>
+                <w:sz w:val="24"/>
+                <w:szCs w:val="24"/>
+                <w:lang w:val="pt-BR"/>
+              </w:rPr>
+              <w:t xml:space="preserve">02 - </w:t>
+            </w:r>
+            <w:r>
+              <w:rPr>
+                <w:rFonts w:asciiTheme="majorHAnsi" w:hAnsiTheme="majorHAnsi" w:cstheme="majorHAnsi"/>
+                <w:sz w:val="24"/>
+                <w:szCs w:val="24"/>
+                <w:lang w:val="pt-BR"/>
+              </w:rPr>
+              <w:t>A Lógica Nebulosa (</w:t>
+            </w:r>
+            <w:proofErr w:type="spellStart"/>
+            <w:r>
+              <w:rPr>
+                <w:rFonts w:asciiTheme="majorHAnsi" w:hAnsiTheme="majorHAnsi" w:cstheme="majorHAnsi"/>
+                <w:sz w:val="24"/>
+                <w:szCs w:val="24"/>
+                <w:lang w:val="pt-BR"/>
+              </w:rPr>
+              <w:t>Fuzzy</w:t>
+            </w:r>
+            <w:proofErr w:type="spellEnd"/>
+            <w:r>
+              <w:rPr>
+                <w:rFonts w:asciiTheme="majorHAnsi" w:hAnsiTheme="majorHAnsi" w:cstheme="majorHAnsi"/>
+                <w:sz w:val="24"/>
+                <w:szCs w:val="24"/>
+                <w:lang w:val="pt-BR"/>
+              </w:rPr>
+              <w:t xml:space="preserve"> </w:t>
+            </w:r>
+            <w:proofErr w:type="spellStart"/>
+            <w:r>
+              <w:rPr>
+                <w:rFonts w:asciiTheme="majorHAnsi" w:hAnsiTheme="majorHAnsi" w:cstheme="majorHAnsi"/>
+                <w:sz w:val="24"/>
+                <w:szCs w:val="24"/>
+                <w:lang w:val="pt-BR"/>
+              </w:rPr>
+              <w:t>Logic</w:t>
+            </w:r>
+            <w:proofErr w:type="spellEnd"/>
+            <w:r>
+              <w:rPr>
+                <w:rFonts w:asciiTheme="majorHAnsi" w:hAnsiTheme="majorHAnsi" w:cstheme="majorHAnsi"/>
+                <w:sz w:val="24"/>
+                <w:szCs w:val="24"/>
+                <w:lang w:val="pt-BR"/>
+              </w:rPr>
+              <w:t xml:space="preserve">) manuseia todos os valores entre </w:t>
+            </w:r>
+            <w:proofErr w:type="gramStart"/>
+            <w:r>
+              <w:rPr>
+                <w:rFonts w:asciiTheme="majorHAnsi" w:hAnsiTheme="majorHAnsi" w:cstheme="majorHAnsi"/>
+                <w:sz w:val="24"/>
+                <w:szCs w:val="24"/>
+                <w:lang w:val="pt-BR"/>
+              </w:rPr>
+              <w:t>0</w:t>
+            </w:r>
+            <w:proofErr w:type="gramEnd"/>
+            <w:r>
+              <w:rPr>
+                <w:rFonts w:asciiTheme="majorHAnsi" w:hAnsiTheme="majorHAnsi" w:cstheme="majorHAnsi"/>
+                <w:sz w:val="24"/>
+                <w:szCs w:val="24"/>
+                <w:lang w:val="pt-BR"/>
+              </w:rPr>
+              <w:t xml:space="preserve"> e 1,  tomando estes, como um limite apenas. Dadas as afirmativas a seguir:</w:t>
+            </w:r>
+          </w:p>
+          <w:p>
+            <w:pPr>
+              <w:spacing w:after="0" w:line="360" w:lineRule="auto"/>
+              <w:jc w:val="both"/>
+              <w:rPr>
+                <w:rFonts w:asciiTheme="majorHAnsi" w:hAnsiTheme="majorHAnsi" w:cstheme="majorHAnsi"/>
+                <w:sz w:val="24"/>
+                <w:szCs w:val="24"/>
+                <w:lang w:val="pt-BR"/>
+              </w:rPr>
+            </w:pPr>
+            <w:r>
+              <w:rPr>
+                <w:rFonts w:asciiTheme="majorHAnsi" w:hAnsiTheme="majorHAnsi" w:cstheme="majorHAnsi"/>
+                <w:sz w:val="24"/>
+                <w:szCs w:val="24"/>
+                <w:lang w:val="pt-BR"/>
+              </w:rPr>
+              <w:t>I - A função característica de um conjunto nebuloso é uma função de pertinência.</w:t>
+            </w:r>
+          </w:p>
+          <w:p>
+            <w:pPr>
+              <w:spacing w:after="0" w:line="360" w:lineRule="auto"/>
+              <w:jc w:val="both"/>
+              <w:rPr>
+                <w:rFonts w:asciiTheme="majorHAnsi" w:hAnsiTheme="majorHAnsi" w:cstheme="majorHAnsi"/>
+                <w:sz w:val="24"/>
+                <w:szCs w:val="24"/>
+                <w:lang w:val="pt-BR"/>
+              </w:rPr>
+            </w:pPr>
+            <w:r>
+              <w:rPr>
+                <w:rFonts w:asciiTheme="majorHAnsi" w:hAnsiTheme="majorHAnsi" w:cstheme="majorHAnsi"/>
+                <w:sz w:val="24"/>
+                <w:szCs w:val="24"/>
+                <w:lang w:val="pt-BR"/>
+              </w:rPr>
+              <w:t>II - Um valor particular descreve o quanto um elemento pertence a um conjunto nebuloso.</w:t>
+            </w:r>
+          </w:p>
+          <w:p>
+            <w:pPr>
+              <w:spacing w:after="0" w:line="360" w:lineRule="auto"/>
+              <w:jc w:val="both"/>
+              <w:rPr>
+                <w:rFonts w:asciiTheme="majorHAnsi" w:hAnsiTheme="majorHAnsi" w:cstheme="majorHAnsi"/>
+                <w:sz w:val="24"/>
+                <w:szCs w:val="24"/>
+                <w:lang w:val="pt-BR"/>
+              </w:rPr>
+            </w:pPr>
+            <w:r>
+              <w:rPr>
+                <w:rFonts w:asciiTheme="majorHAnsi" w:hAnsiTheme="majorHAnsi" w:cstheme="majorHAnsi"/>
+                <w:sz w:val="24"/>
+                <w:szCs w:val="24"/>
+                <w:lang w:val="pt-BR"/>
+              </w:rPr>
+              <w:t>III - A Lógica Nebulosa pode ser útil em BIM quando se quer representar conjuntos imprecisos, por exemplo, conjunto dos prédios altos.</w:t>
+            </w:r>
+          </w:p>
+          <w:p>
+            <w:pPr>
+              <w:spacing w:after="0" w:line="360" w:lineRule="auto"/>
+              <w:jc w:val="both"/>
+              <w:rPr>
+                <w:rFonts w:asciiTheme="majorHAnsi" w:hAnsiTheme="majorHAnsi" w:cstheme="majorHAnsi"/>
+                <w:sz w:val="24"/>
+                <w:szCs w:val="24"/>
+                <w:lang w:val="pt-BR"/>
+              </w:rPr>
+            </w:pPr>
+            <w:r>
+              <w:rPr>
+                <w:rFonts w:asciiTheme="majorHAnsi" w:hAnsiTheme="majorHAnsi" w:cstheme="majorHAnsi"/>
+                <w:sz w:val="24"/>
+                <w:szCs w:val="24"/>
+                <w:lang w:val="pt-BR"/>
+              </w:rPr>
+              <w:t>Assinale a opção correta.</w:t>
+            </w:r>
+          </w:p>
+          <w:p>
+            <w:pPr>
+              <w:spacing w:after="0" w:line="360" w:lineRule="auto"/>
+              <w:jc w:val="both"/>
+              <w:rPr>
+                <w:rFonts w:asciiTheme="majorHAnsi" w:hAnsiTheme="majorHAnsi" w:cstheme="majorHAnsi"/>
+                <w:sz w:val="24"/>
+                <w:szCs w:val="24"/>
+                <w:lang w:val="pt-BR"/>
+              </w:rPr>
+            </w:pPr>
+            <w:r>
+              <w:rPr>
+                <w:rFonts w:asciiTheme="majorHAnsi" w:hAnsiTheme="majorHAnsi" w:cstheme="majorHAnsi"/>
+                <w:sz w:val="24"/>
+                <w:szCs w:val="24"/>
+                <w:lang w:val="pt-BR"/>
+              </w:rPr>
+              <w:t xml:space="preserve">Resposta: </w:t>
+            </w:r>
+            <w:r>
+              <w:rPr>
+                <w:rFonts w:asciiTheme="majorHAnsi" w:hAnsiTheme="majorHAnsi" w:cstheme="majorHAnsi"/>
+                <w:sz w:val="24"/>
+                <w:szCs w:val="24"/>
+                <w:lang w:val="pt-BR"/>
+              </w:rPr>
+              <w:t xml:space="preserve">As afirmativas I, II e III são </w:t>
+            </w:r>
+            <w:proofErr w:type="gramStart"/>
+            <w:r>
+              <w:rPr>
+                <w:rFonts w:asciiTheme="majorHAnsi" w:hAnsiTheme="majorHAnsi" w:cstheme="majorHAnsi"/>
+                <w:sz w:val="24"/>
+                <w:szCs w:val="24"/>
+                <w:lang w:val="pt-BR"/>
+              </w:rPr>
+              <w:t>verdadeiras</w:t>
+            </w:r>
+            <w:proofErr w:type="gramEnd"/>
+            <w:r>
+              <w:rPr>
+                <w:rFonts w:asciiTheme="majorHAnsi" w:hAnsiTheme="majorHAnsi" w:cstheme="majorHAnsi"/>
+                <w:sz w:val="24"/>
+                <w:szCs w:val="24"/>
+                <w:lang w:val="pt-BR"/>
+              </w:rPr>
+              <w:t xml:space="preserve"> </w:t>
+            </w:r>
+          </w:p>
+          <w:p>
+            <w:pPr>
+              <w:spacing w:after="0" w:line="360" w:lineRule="auto"/>
+              <w:jc w:val="both"/>
+              <w:rPr>
+                <w:rFonts w:asciiTheme="majorHAnsi" w:hAnsiTheme="majorHAnsi" w:cstheme="majorHAnsi"/>
+                <w:sz w:val="24"/>
+                <w:szCs w:val="24"/>
+                <w:lang w:val="pt-BR"/>
+              </w:rPr>
+            </w:pPr>
+          </w:p>
+          <w:p>
+            <w:pPr>
+              <w:spacing w:after="0" w:line="360" w:lineRule="auto"/>
+              <w:jc w:val="both"/>
+              <w:rPr>
+                <w:rFonts w:asciiTheme="majorHAnsi" w:hAnsiTheme="majorHAnsi" w:cstheme="majorHAnsi"/>
+                <w:sz w:val="24"/>
+                <w:szCs w:val="24"/>
+                <w:lang w:val="pt-BR"/>
+              </w:rPr>
+            </w:pPr>
+            <w:r>
+              <w:rPr>
+                <w:rFonts w:asciiTheme="majorHAnsi" w:hAnsiTheme="majorHAnsi" w:cstheme="majorHAnsi"/>
+                <w:sz w:val="24"/>
+                <w:szCs w:val="24"/>
+                <w:lang w:val="pt-BR"/>
+              </w:rPr>
+              <w:t xml:space="preserve">03 - </w:t>
+            </w:r>
+            <w:r>
+              <w:rPr>
+                <w:rFonts w:asciiTheme="majorHAnsi" w:hAnsiTheme="majorHAnsi" w:cstheme="majorHAnsi"/>
+                <w:sz w:val="24"/>
+                <w:szCs w:val="24"/>
+                <w:lang w:val="pt-BR"/>
+              </w:rPr>
+              <w:t xml:space="preserve">Na Inteligência Artificial Conexionista (IAC) as Redes Neurais são modelos matemáticos computacionais fazem uma representação distribuída da informação, na forma de conexões entre um grande número de elementos simples (neurônios artificiais). Todos esses elementos </w:t>
+            </w:r>
+            <w:proofErr w:type="spellStart"/>
+            <w:r>
+              <w:rPr>
+                <w:rFonts w:asciiTheme="majorHAnsi" w:hAnsiTheme="majorHAnsi" w:cstheme="majorHAnsi"/>
+                <w:sz w:val="24"/>
+                <w:szCs w:val="24"/>
+                <w:lang w:val="pt-BR"/>
+              </w:rPr>
+              <w:t>realizamoperacionalmente</w:t>
+            </w:r>
+            <w:proofErr w:type="spellEnd"/>
+            <w:r>
+              <w:rPr>
+                <w:rFonts w:asciiTheme="majorHAnsi" w:hAnsiTheme="majorHAnsi" w:cstheme="majorHAnsi"/>
+                <w:sz w:val="24"/>
+                <w:szCs w:val="24"/>
+                <w:lang w:val="pt-BR"/>
+              </w:rPr>
+              <w:t xml:space="preserve"> a mesma função que é executar a soma ponderada de suas entradas e executar uma transformação não linear entre a entrada e a saída do sistema.</w:t>
+            </w:r>
+          </w:p>
+          <w:p>
+            <w:pPr>
+              <w:spacing w:after="0" w:line="360" w:lineRule="auto"/>
+              <w:jc w:val="both"/>
+              <w:rPr>
+                <w:rFonts w:asciiTheme="majorHAnsi" w:hAnsiTheme="majorHAnsi" w:cstheme="majorHAnsi"/>
+                <w:sz w:val="24"/>
+                <w:szCs w:val="24"/>
+                <w:lang w:val="pt-BR"/>
+              </w:rPr>
+            </w:pPr>
+          </w:p>
+          <w:p>
+            <w:pPr>
+              <w:spacing w:after="0" w:line="360" w:lineRule="auto"/>
+              <w:jc w:val="both"/>
+              <w:rPr>
+                <w:rFonts w:asciiTheme="majorHAnsi" w:hAnsiTheme="majorHAnsi" w:cstheme="majorHAnsi"/>
+                <w:sz w:val="24"/>
+                <w:szCs w:val="24"/>
+                <w:lang w:val="pt-BR"/>
+              </w:rPr>
+            </w:pPr>
+            <w:r>
+              <w:rPr>
+                <w:rFonts w:asciiTheme="majorHAnsi" w:hAnsiTheme="majorHAnsi" w:cstheme="majorHAnsi"/>
+                <w:sz w:val="24"/>
+                <w:szCs w:val="24"/>
+                <w:lang w:val="pt-BR"/>
+              </w:rPr>
+              <w:t>Dadas as afirmativas a seguir:</w:t>
+            </w:r>
+          </w:p>
+          <w:p>
+            <w:pPr>
+              <w:spacing w:after="0" w:line="360" w:lineRule="auto"/>
+              <w:jc w:val="both"/>
+              <w:rPr>
+                <w:rFonts w:asciiTheme="majorHAnsi" w:hAnsiTheme="majorHAnsi" w:cstheme="majorHAnsi"/>
+                <w:sz w:val="24"/>
+                <w:szCs w:val="24"/>
+                <w:lang w:val="pt-BR"/>
+              </w:rPr>
+            </w:pPr>
+            <w:r>
+              <w:rPr>
+                <w:rFonts w:asciiTheme="majorHAnsi" w:hAnsiTheme="majorHAnsi" w:cstheme="majorHAnsi"/>
+                <w:sz w:val="24"/>
+                <w:szCs w:val="24"/>
+                <w:lang w:val="pt-BR"/>
+              </w:rPr>
+              <w:t xml:space="preserve">I - As redes neurais estão cada vez mais sendo aplicadas no mundo BIM para diagnóstico de falhas nas construções.  </w:t>
+            </w:r>
+          </w:p>
+          <w:p>
+            <w:pPr>
+              <w:spacing w:after="0" w:line="360" w:lineRule="auto"/>
+              <w:jc w:val="both"/>
+              <w:rPr>
+                <w:rFonts w:asciiTheme="majorHAnsi" w:hAnsiTheme="majorHAnsi" w:cstheme="majorHAnsi"/>
+                <w:sz w:val="24"/>
+                <w:szCs w:val="24"/>
+                <w:lang w:val="pt-BR"/>
+              </w:rPr>
+            </w:pPr>
+            <w:r>
+              <w:rPr>
+                <w:rFonts w:asciiTheme="majorHAnsi" w:hAnsiTheme="majorHAnsi" w:cstheme="majorHAnsi"/>
+                <w:sz w:val="24"/>
+                <w:szCs w:val="24"/>
+                <w:lang w:val="pt-BR"/>
+              </w:rPr>
+              <w:t>II - Após ter aprendido o relacionamento entre entradas e saídas utilizando algum algoritmo de aprendizado, a rede será capaz de produzir uma saída próxima daquela desejada (esperada) a partir de quaisquer sinais inseridos em suas entradas.</w:t>
+            </w:r>
+          </w:p>
+          <w:p>
+            <w:pPr>
+              <w:spacing w:after="0" w:line="360" w:lineRule="auto"/>
+              <w:jc w:val="both"/>
+              <w:rPr>
+                <w:rFonts w:asciiTheme="majorHAnsi" w:hAnsiTheme="majorHAnsi" w:cstheme="majorHAnsi"/>
+                <w:sz w:val="24"/>
+                <w:szCs w:val="24"/>
+                <w:lang w:val="pt-BR"/>
+              </w:rPr>
+            </w:pPr>
+            <w:r>
+              <w:rPr>
+                <w:rFonts w:asciiTheme="majorHAnsi" w:hAnsiTheme="majorHAnsi" w:cstheme="majorHAnsi"/>
+                <w:sz w:val="24"/>
+                <w:szCs w:val="24"/>
+                <w:lang w:val="pt-BR"/>
+              </w:rPr>
+              <w:t>III - O Aprendizado de Máquina (</w:t>
+            </w:r>
+            <w:proofErr w:type="spellStart"/>
+            <w:r>
+              <w:rPr>
+                <w:rFonts w:asciiTheme="majorHAnsi" w:hAnsiTheme="majorHAnsi" w:cstheme="majorHAnsi"/>
+                <w:sz w:val="24"/>
+                <w:szCs w:val="24"/>
+                <w:lang w:val="pt-BR"/>
+              </w:rPr>
+              <w:t>Machine</w:t>
+            </w:r>
+            <w:proofErr w:type="spellEnd"/>
+            <w:r>
+              <w:rPr>
+                <w:rFonts w:asciiTheme="majorHAnsi" w:hAnsiTheme="majorHAnsi" w:cstheme="majorHAnsi"/>
+                <w:sz w:val="24"/>
+                <w:szCs w:val="24"/>
+                <w:lang w:val="pt-BR"/>
+              </w:rPr>
+              <w:t xml:space="preserve"> Learning) é um subconjunto do Aprendizado Profundo (</w:t>
+            </w:r>
+            <w:proofErr w:type="spellStart"/>
+            <w:r>
+              <w:rPr>
+                <w:rFonts w:asciiTheme="majorHAnsi" w:hAnsiTheme="majorHAnsi" w:cstheme="majorHAnsi"/>
+                <w:sz w:val="24"/>
+                <w:szCs w:val="24"/>
+                <w:lang w:val="pt-BR"/>
+              </w:rPr>
+              <w:t>Deep</w:t>
+            </w:r>
+            <w:proofErr w:type="spellEnd"/>
+            <w:r>
+              <w:rPr>
+                <w:rFonts w:asciiTheme="majorHAnsi" w:hAnsiTheme="majorHAnsi" w:cstheme="majorHAnsi"/>
+                <w:sz w:val="24"/>
+                <w:szCs w:val="24"/>
+                <w:lang w:val="pt-BR"/>
+              </w:rPr>
+              <w:t xml:space="preserve"> Learning).</w:t>
+            </w:r>
+          </w:p>
+          <w:p>
+            <w:pPr>
+              <w:spacing w:after="0" w:line="360" w:lineRule="auto"/>
+              <w:jc w:val="both"/>
+              <w:rPr>
+                <w:rFonts w:asciiTheme="majorHAnsi" w:hAnsiTheme="majorHAnsi" w:cstheme="majorHAnsi"/>
+                <w:sz w:val="24"/>
+                <w:szCs w:val="24"/>
+                <w:lang w:val="pt-BR"/>
+              </w:rPr>
+            </w:pPr>
+            <w:r>
+              <w:rPr>
+                <w:rFonts w:asciiTheme="majorHAnsi" w:hAnsiTheme="majorHAnsi" w:cstheme="majorHAnsi"/>
+                <w:sz w:val="24"/>
+                <w:szCs w:val="24"/>
+                <w:lang w:val="pt-BR"/>
+              </w:rPr>
+              <w:t>Assinale a alternativa correta:</w:t>
+            </w:r>
+          </w:p>
+          <w:p>
+            <w:pPr>
+              <w:spacing w:after="0" w:line="360" w:lineRule="auto"/>
+              <w:jc w:val="both"/>
+              <w:rPr>
+                <w:rFonts w:asciiTheme="majorHAnsi" w:hAnsiTheme="majorHAnsi" w:cstheme="majorHAnsi"/>
+                <w:sz w:val="24"/>
+                <w:szCs w:val="24"/>
+                <w:lang w:val="pt-BR"/>
+              </w:rPr>
+            </w:pPr>
+            <w:r>
+              <w:rPr>
+                <w:rFonts w:asciiTheme="majorHAnsi" w:hAnsiTheme="majorHAnsi" w:cstheme="majorHAnsi"/>
+                <w:sz w:val="24"/>
+                <w:szCs w:val="24"/>
+                <w:lang w:val="pt-BR"/>
+              </w:rPr>
+              <w:t xml:space="preserve">Resposta: </w:t>
+            </w:r>
+            <w:r>
+              <w:rPr>
+                <w:rFonts w:asciiTheme="majorHAnsi" w:hAnsiTheme="majorHAnsi" w:cstheme="majorHAnsi"/>
+                <w:sz w:val="24"/>
+                <w:szCs w:val="24"/>
+                <w:lang w:val="pt-BR"/>
+              </w:rPr>
+              <w:t>As afirmativas I e II são verdadeiras e a afirmativa III é falsa.</w:t>
+            </w:r>
+          </w:p>
+          <w:p>
+            <w:pPr>
+              <w:spacing w:after="0" w:line="360" w:lineRule="auto"/>
+              <w:jc w:val="both"/>
+              <w:rPr>
+                <w:rFonts w:asciiTheme="majorHAnsi" w:hAnsiTheme="majorHAnsi" w:cstheme="majorHAnsi"/>
+                <w:sz w:val="24"/>
+                <w:szCs w:val="24"/>
+                <w:lang w:val="pt-BR"/>
+              </w:rPr>
+            </w:pPr>
+          </w:p>
+          <w:p>
+            <w:pPr>
+              <w:spacing w:after="0" w:line="360" w:lineRule="auto"/>
+              <w:jc w:val="both"/>
+              <w:rPr>
+                <w:rFonts w:asciiTheme="majorHAnsi" w:hAnsiTheme="majorHAnsi" w:cstheme="majorHAnsi"/>
+                <w:sz w:val="24"/>
+                <w:szCs w:val="24"/>
+                <w:lang w:val="pt-BR"/>
+              </w:rPr>
+            </w:pPr>
+            <w:r>
+              <w:rPr>
+                <w:rFonts w:asciiTheme="majorHAnsi" w:hAnsiTheme="majorHAnsi" w:cstheme="majorHAnsi"/>
+                <w:sz w:val="24"/>
+                <w:szCs w:val="24"/>
+                <w:lang w:val="pt-BR"/>
+              </w:rPr>
+              <w:t xml:space="preserve">04 - </w:t>
+            </w:r>
+            <w:r>
+              <w:rPr>
+                <w:rFonts w:asciiTheme="majorHAnsi" w:hAnsiTheme="majorHAnsi" w:cstheme="majorHAnsi"/>
+                <w:sz w:val="24"/>
+                <w:szCs w:val="24"/>
+                <w:lang w:val="pt-BR"/>
+              </w:rPr>
+              <w:t>A grande atividade de Inteligência Artificial (IA) é a solução de problemas.  Em relação ao uso da IA preencha os parênteses com a lista dada a seguir:</w:t>
+            </w:r>
+          </w:p>
+          <w:p>
+            <w:pPr>
+              <w:spacing w:after="0" w:line="360" w:lineRule="auto"/>
+              <w:jc w:val="both"/>
+              <w:rPr>
+                <w:rFonts w:asciiTheme="majorHAnsi" w:hAnsiTheme="majorHAnsi" w:cstheme="majorHAnsi"/>
+                <w:sz w:val="24"/>
+                <w:szCs w:val="24"/>
+                <w:lang w:val="pt-BR"/>
+              </w:rPr>
+            </w:pPr>
+            <w:r>
+              <w:rPr>
+                <w:rFonts w:asciiTheme="majorHAnsi" w:hAnsiTheme="majorHAnsi" w:cstheme="majorHAnsi"/>
+                <w:sz w:val="24"/>
+                <w:szCs w:val="24"/>
+                <w:lang w:val="pt-BR"/>
+              </w:rPr>
+              <w:t>Aprendizado de Máquina</w:t>
+            </w:r>
+          </w:p>
+          <w:p>
+            <w:pPr>
+              <w:spacing w:after="0" w:line="360" w:lineRule="auto"/>
+              <w:jc w:val="both"/>
+              <w:rPr>
+                <w:rFonts w:asciiTheme="majorHAnsi" w:hAnsiTheme="majorHAnsi" w:cstheme="majorHAnsi"/>
+                <w:sz w:val="24"/>
+                <w:szCs w:val="24"/>
+                <w:lang w:val="pt-BR"/>
+              </w:rPr>
+            </w:pPr>
+            <w:r>
+              <w:rPr>
+                <w:rFonts w:asciiTheme="majorHAnsi" w:hAnsiTheme="majorHAnsi" w:cstheme="majorHAnsi"/>
+                <w:sz w:val="24"/>
+                <w:szCs w:val="24"/>
+                <w:lang w:val="pt-BR"/>
+              </w:rPr>
+              <w:t>Algoritmos Genéticos</w:t>
+            </w:r>
+          </w:p>
+          <w:p>
+            <w:pPr>
+              <w:spacing w:after="0" w:line="360" w:lineRule="auto"/>
+              <w:jc w:val="both"/>
+              <w:rPr>
+                <w:rFonts w:asciiTheme="majorHAnsi" w:hAnsiTheme="majorHAnsi" w:cstheme="majorHAnsi"/>
+                <w:sz w:val="24"/>
+                <w:szCs w:val="24"/>
+                <w:lang w:val="pt-BR"/>
+              </w:rPr>
+            </w:pPr>
+            <w:r>
+              <w:rPr>
+                <w:rFonts w:asciiTheme="majorHAnsi" w:hAnsiTheme="majorHAnsi" w:cstheme="majorHAnsi"/>
+                <w:sz w:val="24"/>
+                <w:szCs w:val="24"/>
+                <w:lang w:val="pt-BR"/>
+              </w:rPr>
+              <w:t>Agente</w:t>
+            </w:r>
+          </w:p>
+          <w:p>
+            <w:pPr>
+              <w:spacing w:after="0" w:line="360" w:lineRule="auto"/>
+              <w:jc w:val="both"/>
+              <w:rPr>
+                <w:rFonts w:asciiTheme="majorHAnsi" w:hAnsiTheme="majorHAnsi" w:cstheme="majorHAnsi"/>
+                <w:sz w:val="24"/>
+                <w:szCs w:val="24"/>
+                <w:lang w:val="pt-BR"/>
+              </w:rPr>
+            </w:pPr>
+            <w:proofErr w:type="spellStart"/>
+            <w:r>
+              <w:rPr>
+                <w:rFonts w:asciiTheme="majorHAnsi" w:hAnsiTheme="majorHAnsi" w:cstheme="majorHAnsi"/>
+                <w:sz w:val="24"/>
+                <w:szCs w:val="24"/>
+                <w:lang w:val="pt-BR"/>
+              </w:rPr>
+              <w:t>Neuro</w:t>
+            </w:r>
+            <w:proofErr w:type="spellEnd"/>
+            <w:r>
+              <w:rPr>
+                <w:rFonts w:asciiTheme="majorHAnsi" w:hAnsiTheme="majorHAnsi" w:cstheme="majorHAnsi"/>
+                <w:sz w:val="24"/>
+                <w:szCs w:val="24"/>
+                <w:lang w:val="pt-BR"/>
+              </w:rPr>
+              <w:t>-nebuloso</w:t>
+            </w:r>
+          </w:p>
+          <w:p>
+            <w:pPr>
+              <w:spacing w:after="0" w:line="360" w:lineRule="auto"/>
+              <w:jc w:val="both"/>
+              <w:rPr>
+                <w:rFonts w:asciiTheme="majorHAnsi" w:hAnsiTheme="majorHAnsi" w:cstheme="majorHAnsi"/>
+                <w:sz w:val="24"/>
+                <w:szCs w:val="24"/>
+                <w:lang w:val="pt-BR"/>
+              </w:rPr>
+            </w:pPr>
+            <w:proofErr w:type="gramStart"/>
+            <w:r>
+              <w:rPr>
+                <w:rFonts w:asciiTheme="majorHAnsi" w:hAnsiTheme="majorHAnsi" w:cstheme="majorHAnsi"/>
+                <w:sz w:val="24"/>
+                <w:szCs w:val="24"/>
+                <w:lang w:val="pt-BR"/>
+              </w:rPr>
+              <w:t xml:space="preserve">(   </w:t>
+            </w:r>
+            <w:proofErr w:type="gramEnd"/>
+            <w:r>
+              <w:rPr>
+                <w:rFonts w:asciiTheme="majorHAnsi" w:hAnsiTheme="majorHAnsi" w:cstheme="majorHAnsi"/>
+                <w:sz w:val="24"/>
+                <w:szCs w:val="24"/>
+                <w:lang w:val="pt-BR"/>
+              </w:rPr>
+              <w:t>)</w:t>
+            </w:r>
+            <w:r>
+              <w:rPr>
+                <w:rFonts w:asciiTheme="majorHAnsi" w:hAnsiTheme="majorHAnsi" w:cstheme="majorHAnsi"/>
+                <w:sz w:val="24"/>
+                <w:szCs w:val="24"/>
+                <w:lang w:val="pt-BR"/>
+              </w:rPr>
+              <w:tab/>
+              <w:t>Os _____________ podem ser usados na otimização de problemas com objetivos conflitantes.</w:t>
+            </w:r>
+          </w:p>
+          <w:p>
+            <w:pPr>
+              <w:spacing w:after="0" w:line="360" w:lineRule="auto"/>
+              <w:jc w:val="both"/>
+              <w:rPr>
+                <w:rFonts w:asciiTheme="majorHAnsi" w:hAnsiTheme="majorHAnsi" w:cstheme="majorHAnsi"/>
+                <w:sz w:val="24"/>
+                <w:szCs w:val="24"/>
+                <w:lang w:val="pt-BR"/>
+              </w:rPr>
+            </w:pPr>
+            <w:proofErr w:type="gramStart"/>
+            <w:r>
+              <w:rPr>
+                <w:rFonts w:asciiTheme="majorHAnsi" w:hAnsiTheme="majorHAnsi" w:cstheme="majorHAnsi"/>
+                <w:sz w:val="24"/>
+                <w:szCs w:val="24"/>
+                <w:lang w:val="pt-BR"/>
+              </w:rPr>
+              <w:t xml:space="preserve">(   </w:t>
+            </w:r>
+            <w:proofErr w:type="gramEnd"/>
+            <w:r>
+              <w:rPr>
+                <w:rFonts w:asciiTheme="majorHAnsi" w:hAnsiTheme="majorHAnsi" w:cstheme="majorHAnsi"/>
+                <w:sz w:val="24"/>
+                <w:szCs w:val="24"/>
+                <w:lang w:val="pt-BR"/>
+              </w:rPr>
+              <w:t>)</w:t>
+            </w:r>
+            <w:r>
+              <w:rPr>
+                <w:rFonts w:asciiTheme="majorHAnsi" w:hAnsiTheme="majorHAnsi" w:cstheme="majorHAnsi"/>
+                <w:sz w:val="24"/>
+                <w:szCs w:val="24"/>
+                <w:lang w:val="pt-BR"/>
+              </w:rPr>
+              <w:tab/>
+              <w:t xml:space="preserve">Na etapa de análise do Business </w:t>
+            </w:r>
+            <w:proofErr w:type="spellStart"/>
+            <w:r>
+              <w:rPr>
+                <w:rFonts w:asciiTheme="majorHAnsi" w:hAnsiTheme="majorHAnsi" w:cstheme="majorHAnsi"/>
+                <w:sz w:val="24"/>
+                <w:szCs w:val="24"/>
+                <w:lang w:val="pt-BR"/>
+              </w:rPr>
+              <w:t>Intelligence</w:t>
+            </w:r>
+            <w:proofErr w:type="spellEnd"/>
+            <w:r>
+              <w:rPr>
+                <w:rFonts w:asciiTheme="majorHAnsi" w:hAnsiTheme="majorHAnsi" w:cstheme="majorHAnsi"/>
+                <w:sz w:val="24"/>
+                <w:szCs w:val="24"/>
+                <w:lang w:val="pt-BR"/>
+              </w:rPr>
+              <w:t xml:space="preserve"> (BI) são usadas técnicas de __________ para reconhecer ou agrupar padrões nos dados.</w:t>
+            </w:r>
+          </w:p>
+          <w:p>
+            <w:pPr>
+              <w:spacing w:after="0" w:line="360" w:lineRule="auto"/>
+              <w:jc w:val="both"/>
+              <w:rPr>
+                <w:rFonts w:asciiTheme="majorHAnsi" w:hAnsiTheme="majorHAnsi" w:cstheme="majorHAnsi"/>
+                <w:sz w:val="24"/>
+                <w:szCs w:val="24"/>
+                <w:lang w:val="pt-BR"/>
+              </w:rPr>
+            </w:pPr>
+            <w:proofErr w:type="gramStart"/>
+            <w:r>
+              <w:rPr>
+                <w:rFonts w:asciiTheme="majorHAnsi" w:hAnsiTheme="majorHAnsi" w:cstheme="majorHAnsi"/>
+                <w:sz w:val="24"/>
+                <w:szCs w:val="24"/>
+                <w:lang w:val="pt-BR"/>
+              </w:rPr>
+              <w:t xml:space="preserve">(   </w:t>
+            </w:r>
+            <w:proofErr w:type="gramEnd"/>
+            <w:r>
+              <w:rPr>
+                <w:rFonts w:asciiTheme="majorHAnsi" w:hAnsiTheme="majorHAnsi" w:cstheme="majorHAnsi"/>
+                <w:sz w:val="24"/>
+                <w:szCs w:val="24"/>
+                <w:lang w:val="pt-BR"/>
+              </w:rPr>
+              <w:t>)</w:t>
+            </w:r>
+            <w:r>
+              <w:rPr>
+                <w:rFonts w:asciiTheme="majorHAnsi" w:hAnsiTheme="majorHAnsi" w:cstheme="majorHAnsi"/>
+                <w:sz w:val="24"/>
+                <w:szCs w:val="24"/>
+                <w:lang w:val="pt-BR"/>
+              </w:rPr>
+              <w:tab/>
+              <w:t xml:space="preserve">Um sistema de </w:t>
+            </w:r>
+            <w:proofErr w:type="spellStart"/>
+            <w:r>
+              <w:rPr>
+                <w:rFonts w:asciiTheme="majorHAnsi" w:hAnsiTheme="majorHAnsi" w:cstheme="majorHAnsi"/>
+                <w:sz w:val="24"/>
+                <w:szCs w:val="24"/>
+                <w:lang w:val="pt-BR"/>
+              </w:rPr>
+              <w:t>neuro</w:t>
+            </w:r>
+            <w:proofErr w:type="spellEnd"/>
+            <w:r>
+              <w:rPr>
+                <w:rFonts w:asciiTheme="majorHAnsi" w:hAnsiTheme="majorHAnsi" w:cstheme="majorHAnsi"/>
+                <w:sz w:val="24"/>
+                <w:szCs w:val="24"/>
+                <w:lang w:val="pt-BR"/>
+              </w:rPr>
+              <w:t>-nebuloso é um exemplo de _____________________.</w:t>
+            </w:r>
+          </w:p>
+          <w:p>
+            <w:pPr>
+              <w:spacing w:after="0" w:line="360" w:lineRule="auto"/>
+              <w:jc w:val="both"/>
+              <w:rPr>
+                <w:rFonts w:asciiTheme="majorHAnsi" w:hAnsiTheme="majorHAnsi" w:cstheme="majorHAnsi"/>
+                <w:sz w:val="24"/>
+                <w:szCs w:val="24"/>
+                <w:lang w:val="pt-BR"/>
+              </w:rPr>
+            </w:pPr>
+            <w:proofErr w:type="gramStart"/>
+            <w:r>
+              <w:rPr>
+                <w:rFonts w:asciiTheme="majorHAnsi" w:hAnsiTheme="majorHAnsi" w:cstheme="majorHAnsi"/>
+                <w:sz w:val="24"/>
+                <w:szCs w:val="24"/>
+                <w:lang w:val="pt-BR"/>
+              </w:rPr>
+              <w:t xml:space="preserve">(   </w:t>
+            </w:r>
+            <w:proofErr w:type="gramEnd"/>
+            <w:r>
+              <w:rPr>
+                <w:rFonts w:asciiTheme="majorHAnsi" w:hAnsiTheme="majorHAnsi" w:cstheme="majorHAnsi"/>
+                <w:sz w:val="24"/>
+                <w:szCs w:val="24"/>
+                <w:lang w:val="pt-BR"/>
+              </w:rPr>
+              <w:t>)</w:t>
+            </w:r>
+            <w:r>
+              <w:rPr>
+                <w:rFonts w:asciiTheme="majorHAnsi" w:hAnsiTheme="majorHAnsi" w:cstheme="majorHAnsi"/>
+                <w:sz w:val="24"/>
+                <w:szCs w:val="24"/>
+                <w:lang w:val="pt-BR"/>
+              </w:rPr>
+              <w:tab/>
+              <w:t>Um ____________ de Software pode perceber (através de sensores) uma determinada entrada de dados do usuário e tomar ações (através de efetores).</w:t>
+            </w:r>
+          </w:p>
+          <w:p>
+            <w:pPr>
+              <w:spacing w:after="0" w:line="360" w:lineRule="auto"/>
+              <w:jc w:val="both"/>
+              <w:rPr>
+                <w:rFonts w:asciiTheme="majorHAnsi" w:hAnsiTheme="majorHAnsi" w:cstheme="majorHAnsi"/>
+                <w:sz w:val="24"/>
+                <w:szCs w:val="24"/>
+                <w:lang w:val="pt-BR"/>
+              </w:rPr>
+            </w:pPr>
+            <w:r>
+              <w:rPr>
+                <w:rFonts w:asciiTheme="majorHAnsi" w:hAnsiTheme="majorHAnsi" w:cstheme="majorHAnsi"/>
+                <w:sz w:val="24"/>
+                <w:szCs w:val="24"/>
+                <w:lang w:val="pt-BR"/>
+              </w:rPr>
+              <w:t>A ordem correta de preenchimento dos parênteses, de cima para baixo, é:</w:t>
+            </w:r>
+          </w:p>
+          <w:p>
+            <w:pPr>
+              <w:spacing w:after="0" w:line="360" w:lineRule="auto"/>
+              <w:jc w:val="both"/>
+              <w:rPr>
+                <w:rFonts w:asciiTheme="majorHAnsi" w:hAnsiTheme="majorHAnsi" w:cstheme="majorHAnsi"/>
+                <w:sz w:val="24"/>
+                <w:szCs w:val="24"/>
+                <w:lang w:val="pt-BR"/>
+              </w:rPr>
+            </w:pPr>
+            <w:r>
+              <w:rPr>
+                <w:rFonts w:asciiTheme="majorHAnsi" w:hAnsiTheme="majorHAnsi" w:cstheme="majorHAnsi"/>
+                <w:sz w:val="24"/>
+                <w:szCs w:val="24"/>
+                <w:lang w:val="pt-BR"/>
+              </w:rPr>
+              <w:t>Assinale a alternativa correta.</w:t>
+            </w:r>
+            <w:r>
+              <w:rPr>
+                <w:rFonts w:asciiTheme="majorHAnsi" w:hAnsiTheme="majorHAnsi" w:cstheme="majorHAnsi"/>
+                <w:sz w:val="24"/>
+                <w:szCs w:val="24"/>
+                <w:lang w:val="pt-BR"/>
+              </w:rPr>
+              <w:t xml:space="preserve"> Resp</w:t>
+            </w:r>
+            <w:proofErr w:type="gramStart"/>
+            <w:r>
+              <w:rPr>
+                <w:rFonts w:asciiTheme="majorHAnsi" w:hAnsiTheme="majorHAnsi" w:cstheme="majorHAnsi"/>
+                <w:sz w:val="24"/>
+                <w:szCs w:val="24"/>
+                <w:lang w:val="pt-BR"/>
+              </w:rPr>
+              <w:t>.:</w:t>
+            </w:r>
+            <w:proofErr w:type="gramEnd"/>
+            <w:r>
+              <w:rPr>
+                <w:rFonts w:asciiTheme="majorHAnsi" w:hAnsiTheme="majorHAnsi" w:cstheme="majorHAnsi"/>
+                <w:sz w:val="24"/>
+                <w:szCs w:val="24"/>
+                <w:lang w:val="pt-BR"/>
+              </w:rPr>
+              <w:t xml:space="preserve"> </w:t>
+            </w:r>
+            <w:r>
+              <w:rPr>
+                <w:rFonts w:asciiTheme="majorHAnsi" w:hAnsiTheme="majorHAnsi" w:cstheme="majorHAnsi"/>
+                <w:sz w:val="24"/>
+                <w:szCs w:val="24"/>
+                <w:lang w:val="pt-BR"/>
+              </w:rPr>
+              <w:t>2 – 1 – 4 – 3</w:t>
+            </w:r>
+          </w:p>
+          <w:p>
+            <w:pPr>
+              <w:spacing w:after="0" w:line="360" w:lineRule="auto"/>
+              <w:jc w:val="both"/>
+              <w:rPr>
+                <w:rFonts w:asciiTheme="majorHAnsi" w:hAnsiTheme="majorHAnsi" w:cstheme="majorHAnsi"/>
+                <w:sz w:val="24"/>
+                <w:szCs w:val="24"/>
+                <w:lang w:val="pt-BR"/>
+              </w:rPr>
+            </w:pPr>
+          </w:p>
+          <w:p>
+            <w:pPr>
+              <w:spacing w:after="0" w:line="360" w:lineRule="auto"/>
+              <w:jc w:val="both"/>
+              <w:rPr>
+                <w:rFonts w:asciiTheme="majorHAnsi" w:hAnsiTheme="majorHAnsi" w:cstheme="majorHAnsi"/>
+                <w:sz w:val="24"/>
+                <w:szCs w:val="24"/>
+                <w:lang w:val="pt-BR"/>
+              </w:rPr>
+            </w:pPr>
+            <w:r>
+              <w:rPr>
+                <w:rFonts w:asciiTheme="majorHAnsi" w:hAnsiTheme="majorHAnsi" w:cstheme="majorHAnsi"/>
+                <w:sz w:val="24"/>
+                <w:szCs w:val="24"/>
+                <w:lang w:val="pt-BR"/>
+              </w:rPr>
+              <w:t xml:space="preserve">05 - </w:t>
+            </w:r>
+            <w:proofErr w:type="gramStart"/>
+            <w:r>
+              <w:rPr>
+                <w:rFonts w:asciiTheme="majorHAnsi" w:hAnsiTheme="majorHAnsi" w:cstheme="majorHAnsi"/>
+                <w:sz w:val="24"/>
+                <w:szCs w:val="24"/>
+                <w:lang w:val="pt-BR"/>
+              </w:rPr>
+              <w:t>Pergunta</w:t>
+            </w:r>
+            <w:proofErr w:type="gramEnd"/>
+            <w:r>
+              <w:rPr>
+                <w:rFonts w:asciiTheme="majorHAnsi" w:hAnsiTheme="majorHAnsi" w:cstheme="majorHAnsi"/>
+                <w:sz w:val="24"/>
+                <w:szCs w:val="24"/>
+                <w:lang w:val="pt-BR"/>
+              </w:rPr>
+              <w:t xml:space="preserve"> 52 </w:t>
+            </w:r>
+            <w:proofErr w:type="spellStart"/>
+            <w:r>
+              <w:rPr>
+                <w:rFonts w:asciiTheme="majorHAnsi" w:hAnsiTheme="majorHAnsi" w:cstheme="majorHAnsi"/>
+                <w:sz w:val="24"/>
+                <w:szCs w:val="24"/>
+                <w:lang w:val="pt-BR"/>
+              </w:rPr>
+              <w:t>pts</w:t>
+            </w:r>
+            <w:proofErr w:type="spellEnd"/>
+          </w:p>
+          <w:p>
+            <w:pPr>
+              <w:spacing w:after="0" w:line="360" w:lineRule="auto"/>
+              <w:jc w:val="both"/>
+              <w:rPr>
+                <w:rFonts w:asciiTheme="majorHAnsi" w:hAnsiTheme="majorHAnsi" w:cstheme="majorHAnsi"/>
+                <w:sz w:val="24"/>
+                <w:szCs w:val="24"/>
+                <w:lang w:val="pt-BR"/>
+              </w:rPr>
+            </w:pPr>
+            <w:r>
+              <w:rPr>
+                <w:rFonts w:asciiTheme="majorHAnsi" w:hAnsiTheme="majorHAnsi" w:cstheme="majorHAnsi"/>
+                <w:sz w:val="24"/>
+                <w:szCs w:val="24"/>
+                <w:lang w:val="pt-BR"/>
+              </w:rPr>
+              <w:lastRenderedPageBreak/>
+              <w:t>Relacione a lista dos tipos de Inteligência Artificial (IA) com suas características dadas nos parênteses:</w:t>
+            </w:r>
+          </w:p>
+          <w:p>
+            <w:pPr>
+              <w:spacing w:after="0" w:line="360" w:lineRule="auto"/>
+              <w:jc w:val="both"/>
+              <w:rPr>
+                <w:rFonts w:asciiTheme="majorHAnsi" w:hAnsiTheme="majorHAnsi" w:cstheme="majorHAnsi"/>
+                <w:sz w:val="24"/>
+                <w:szCs w:val="24"/>
+                <w:lang w:val="pt-BR"/>
+              </w:rPr>
+            </w:pPr>
+            <w:r>
+              <w:rPr>
+                <w:rFonts w:asciiTheme="majorHAnsi" w:hAnsiTheme="majorHAnsi" w:cstheme="majorHAnsi"/>
+                <w:sz w:val="24"/>
+                <w:szCs w:val="24"/>
+                <w:lang w:val="pt-BR"/>
+              </w:rPr>
+              <w:t>Inteligência Artificial Simbólica (IAS)</w:t>
+            </w:r>
+          </w:p>
+          <w:p>
+            <w:pPr>
+              <w:spacing w:after="0" w:line="360" w:lineRule="auto"/>
+              <w:jc w:val="both"/>
+              <w:rPr>
+                <w:rFonts w:asciiTheme="majorHAnsi" w:hAnsiTheme="majorHAnsi" w:cstheme="majorHAnsi"/>
+                <w:sz w:val="24"/>
+                <w:szCs w:val="24"/>
+                <w:lang w:val="pt-BR"/>
+              </w:rPr>
+            </w:pPr>
+            <w:r>
+              <w:rPr>
+                <w:rFonts w:asciiTheme="majorHAnsi" w:hAnsiTheme="majorHAnsi" w:cstheme="majorHAnsi"/>
+                <w:sz w:val="24"/>
+                <w:szCs w:val="24"/>
+                <w:lang w:val="pt-BR"/>
+              </w:rPr>
+              <w:t>Inteligência Artificial Conexionista (IAC)</w:t>
+            </w:r>
+          </w:p>
+          <w:p>
+            <w:pPr>
+              <w:spacing w:after="0" w:line="360" w:lineRule="auto"/>
+              <w:jc w:val="both"/>
+              <w:rPr>
+                <w:rFonts w:asciiTheme="majorHAnsi" w:hAnsiTheme="majorHAnsi" w:cstheme="majorHAnsi"/>
+                <w:sz w:val="24"/>
+                <w:szCs w:val="24"/>
+                <w:lang w:val="pt-BR"/>
+              </w:rPr>
+            </w:pPr>
+            <w:r>
+              <w:rPr>
+                <w:rFonts w:asciiTheme="majorHAnsi" w:hAnsiTheme="majorHAnsi" w:cstheme="majorHAnsi"/>
+                <w:sz w:val="24"/>
+                <w:szCs w:val="24"/>
+                <w:lang w:val="pt-BR"/>
+              </w:rPr>
+              <w:t>Inteligência Artificial Distribuída (IAD)</w:t>
+            </w:r>
+          </w:p>
+          <w:p>
+            <w:pPr>
+              <w:spacing w:after="0" w:line="360" w:lineRule="auto"/>
+              <w:jc w:val="both"/>
+              <w:rPr>
+                <w:rFonts w:asciiTheme="majorHAnsi" w:hAnsiTheme="majorHAnsi" w:cstheme="majorHAnsi"/>
+                <w:sz w:val="24"/>
+                <w:szCs w:val="24"/>
+                <w:lang w:val="pt-BR"/>
+              </w:rPr>
+            </w:pPr>
+            <w:r>
+              <w:rPr>
+                <w:rFonts w:asciiTheme="majorHAnsi" w:hAnsiTheme="majorHAnsi" w:cstheme="majorHAnsi"/>
+                <w:sz w:val="24"/>
+                <w:szCs w:val="24"/>
+                <w:lang w:val="pt-BR"/>
+              </w:rPr>
+              <w:t>Inteligência Artificial Evolucionária (IAE)</w:t>
+            </w:r>
+          </w:p>
+          <w:p>
+            <w:pPr>
+              <w:spacing w:after="0" w:line="360" w:lineRule="auto"/>
+              <w:jc w:val="both"/>
+              <w:rPr>
+                <w:rFonts w:asciiTheme="majorHAnsi" w:hAnsiTheme="majorHAnsi" w:cstheme="majorHAnsi"/>
+                <w:sz w:val="24"/>
+                <w:szCs w:val="24"/>
+                <w:lang w:val="pt-BR"/>
+              </w:rPr>
+            </w:pPr>
+            <w:proofErr w:type="gramStart"/>
+            <w:r>
+              <w:rPr>
+                <w:rFonts w:asciiTheme="majorHAnsi" w:hAnsiTheme="majorHAnsi" w:cstheme="majorHAnsi"/>
+                <w:sz w:val="24"/>
+                <w:szCs w:val="24"/>
+                <w:lang w:val="pt-BR"/>
+              </w:rPr>
+              <w:t xml:space="preserve">(  </w:t>
+            </w:r>
+            <w:proofErr w:type="gramEnd"/>
+            <w:r>
+              <w:rPr>
+                <w:rFonts w:asciiTheme="majorHAnsi" w:hAnsiTheme="majorHAnsi" w:cstheme="majorHAnsi"/>
+                <w:sz w:val="24"/>
+                <w:szCs w:val="24"/>
+                <w:lang w:val="pt-BR"/>
+              </w:rPr>
+              <w:t>)</w:t>
+            </w:r>
+            <w:r>
+              <w:rPr>
+                <w:rFonts w:asciiTheme="majorHAnsi" w:hAnsiTheme="majorHAnsi" w:cstheme="majorHAnsi"/>
+                <w:sz w:val="24"/>
+                <w:szCs w:val="24"/>
+                <w:lang w:val="pt-BR"/>
+              </w:rPr>
+              <w:tab/>
+              <w:t>Na ________________________os problemas são resolvidos de modo cooperativo e coordenado por agentes.</w:t>
+            </w:r>
+          </w:p>
+          <w:p>
+            <w:pPr>
+              <w:spacing w:after="0" w:line="360" w:lineRule="auto"/>
+              <w:jc w:val="both"/>
+              <w:rPr>
+                <w:rFonts w:asciiTheme="majorHAnsi" w:hAnsiTheme="majorHAnsi" w:cstheme="majorHAnsi"/>
+                <w:sz w:val="24"/>
+                <w:szCs w:val="24"/>
+                <w:lang w:val="pt-BR"/>
+              </w:rPr>
+            </w:pPr>
+            <w:proofErr w:type="gramStart"/>
+            <w:r>
+              <w:rPr>
+                <w:rFonts w:asciiTheme="majorHAnsi" w:hAnsiTheme="majorHAnsi" w:cstheme="majorHAnsi"/>
+                <w:sz w:val="24"/>
+                <w:szCs w:val="24"/>
+                <w:lang w:val="pt-BR"/>
+              </w:rPr>
+              <w:t xml:space="preserve">(  </w:t>
+            </w:r>
+            <w:proofErr w:type="gramEnd"/>
+            <w:r>
+              <w:rPr>
+                <w:rFonts w:asciiTheme="majorHAnsi" w:hAnsiTheme="majorHAnsi" w:cstheme="majorHAnsi"/>
+                <w:sz w:val="24"/>
+                <w:szCs w:val="24"/>
+                <w:lang w:val="pt-BR"/>
+              </w:rPr>
+              <w:t>)</w:t>
+            </w:r>
+            <w:r>
+              <w:rPr>
+                <w:rFonts w:asciiTheme="majorHAnsi" w:hAnsiTheme="majorHAnsi" w:cstheme="majorHAnsi"/>
+                <w:sz w:val="24"/>
+                <w:szCs w:val="24"/>
+                <w:lang w:val="pt-BR"/>
+              </w:rPr>
+              <w:tab/>
+              <w:t xml:space="preserve">Na _________________________ a ideia básica é que </w:t>
+            </w:r>
+            <w:proofErr w:type="spellStart"/>
+            <w:r>
+              <w:rPr>
+                <w:rFonts w:asciiTheme="majorHAnsi" w:hAnsiTheme="majorHAnsi" w:cstheme="majorHAnsi"/>
+                <w:sz w:val="24"/>
+                <w:szCs w:val="24"/>
+                <w:lang w:val="pt-BR"/>
+              </w:rPr>
+              <w:t>eproduzindo-se</w:t>
+            </w:r>
+            <w:proofErr w:type="spellEnd"/>
+            <w:r>
+              <w:rPr>
+                <w:rFonts w:asciiTheme="majorHAnsi" w:hAnsiTheme="majorHAnsi" w:cstheme="majorHAnsi"/>
+                <w:sz w:val="24"/>
+                <w:szCs w:val="24"/>
+                <w:lang w:val="pt-BR"/>
+              </w:rPr>
+              <w:t xml:space="preserve"> com suficiente detalhe a suposta "máquina" biológica responsável pelo comportamento inteligente, ou seja, o cérebro, um comportamento inteligente emergirá do sistema.</w:t>
+            </w:r>
+          </w:p>
+          <w:p>
+            <w:pPr>
+              <w:spacing w:after="0" w:line="360" w:lineRule="auto"/>
+              <w:jc w:val="both"/>
+              <w:rPr>
+                <w:rFonts w:asciiTheme="majorHAnsi" w:hAnsiTheme="majorHAnsi" w:cstheme="majorHAnsi"/>
+                <w:sz w:val="24"/>
+                <w:szCs w:val="24"/>
+                <w:lang w:val="pt-BR"/>
+              </w:rPr>
+            </w:pPr>
+            <w:proofErr w:type="gramStart"/>
+            <w:r>
+              <w:rPr>
+                <w:rFonts w:asciiTheme="majorHAnsi" w:hAnsiTheme="majorHAnsi" w:cstheme="majorHAnsi"/>
+                <w:sz w:val="24"/>
+                <w:szCs w:val="24"/>
+                <w:lang w:val="pt-BR"/>
+              </w:rPr>
+              <w:t xml:space="preserve">(  </w:t>
+            </w:r>
+            <w:proofErr w:type="gramEnd"/>
+            <w:r>
+              <w:rPr>
+                <w:rFonts w:asciiTheme="majorHAnsi" w:hAnsiTheme="majorHAnsi" w:cstheme="majorHAnsi"/>
+                <w:sz w:val="24"/>
+                <w:szCs w:val="24"/>
+                <w:lang w:val="pt-BR"/>
+              </w:rPr>
+              <w:t>)</w:t>
+            </w:r>
+            <w:r>
+              <w:rPr>
+                <w:rFonts w:asciiTheme="majorHAnsi" w:hAnsiTheme="majorHAnsi" w:cstheme="majorHAnsi"/>
+                <w:sz w:val="24"/>
+                <w:szCs w:val="24"/>
+                <w:lang w:val="pt-BR"/>
+              </w:rPr>
+              <w:tab/>
+              <w:t>Na ___________________________ o comportamento inteligente global é simulado, sem considerar os mecanismos responsáveis por este comportamento.</w:t>
+            </w:r>
+          </w:p>
+          <w:p>
+            <w:pPr>
+              <w:spacing w:after="0" w:line="360" w:lineRule="auto"/>
+              <w:jc w:val="both"/>
+              <w:rPr>
+                <w:rFonts w:asciiTheme="majorHAnsi" w:hAnsiTheme="majorHAnsi" w:cstheme="majorHAnsi"/>
+                <w:sz w:val="24"/>
+                <w:szCs w:val="24"/>
+                <w:lang w:val="pt-BR"/>
+              </w:rPr>
+            </w:pPr>
+            <w:proofErr w:type="gramStart"/>
+            <w:r>
+              <w:rPr>
+                <w:rFonts w:asciiTheme="majorHAnsi" w:hAnsiTheme="majorHAnsi" w:cstheme="majorHAnsi"/>
+                <w:sz w:val="24"/>
+                <w:szCs w:val="24"/>
+                <w:lang w:val="pt-BR"/>
+              </w:rPr>
+              <w:t xml:space="preserve">(  </w:t>
+            </w:r>
+            <w:proofErr w:type="gramEnd"/>
+            <w:r>
+              <w:rPr>
+                <w:rFonts w:asciiTheme="majorHAnsi" w:hAnsiTheme="majorHAnsi" w:cstheme="majorHAnsi"/>
+                <w:sz w:val="24"/>
+                <w:szCs w:val="24"/>
+                <w:lang w:val="pt-BR"/>
+              </w:rPr>
+              <w:t>)</w:t>
+            </w:r>
+            <w:r>
+              <w:rPr>
+                <w:rFonts w:asciiTheme="majorHAnsi" w:hAnsiTheme="majorHAnsi" w:cstheme="majorHAnsi"/>
+                <w:sz w:val="24"/>
+                <w:szCs w:val="24"/>
+                <w:lang w:val="pt-BR"/>
+              </w:rPr>
+              <w:tab/>
+              <w:t xml:space="preserve">A ___________________________ é biologicamente inspirada na Teoria da Evolução das Espécies (Darwinismo) de Charles Darwin para resolver problemas complexos de </w:t>
+            </w:r>
+            <w:proofErr w:type="spellStart"/>
+            <w:r>
+              <w:rPr>
+                <w:rFonts w:asciiTheme="majorHAnsi" w:hAnsiTheme="majorHAnsi" w:cstheme="majorHAnsi"/>
+                <w:sz w:val="24"/>
+                <w:szCs w:val="24"/>
+                <w:lang w:val="pt-BR"/>
+              </w:rPr>
+              <w:t>otumização</w:t>
+            </w:r>
+            <w:proofErr w:type="spellEnd"/>
+            <w:r>
+              <w:rPr>
+                <w:rFonts w:asciiTheme="majorHAnsi" w:hAnsiTheme="majorHAnsi" w:cstheme="majorHAnsi"/>
+                <w:sz w:val="24"/>
+                <w:szCs w:val="24"/>
+                <w:lang w:val="pt-BR"/>
+              </w:rPr>
+              <w:t xml:space="preserve">.  </w:t>
+            </w:r>
+          </w:p>
+          <w:p>
+            <w:pPr>
+              <w:spacing w:after="0" w:line="360" w:lineRule="auto"/>
+              <w:jc w:val="both"/>
+              <w:rPr>
+                <w:rFonts w:asciiTheme="majorHAnsi" w:hAnsiTheme="majorHAnsi" w:cstheme="majorHAnsi"/>
+                <w:sz w:val="24"/>
+                <w:szCs w:val="24"/>
+                <w:lang w:val="pt-BR"/>
+              </w:rPr>
+            </w:pPr>
+            <w:r>
+              <w:rPr>
+                <w:rFonts w:asciiTheme="majorHAnsi" w:hAnsiTheme="majorHAnsi" w:cstheme="majorHAnsi"/>
+                <w:sz w:val="24"/>
+                <w:szCs w:val="24"/>
+                <w:lang w:val="pt-BR"/>
+              </w:rPr>
+              <w:t>A ordem correta de preenchimento dos parênteses, de cima para baixo, é:</w:t>
+            </w:r>
+            <w:r>
+              <w:rPr>
+                <w:rFonts w:asciiTheme="majorHAnsi" w:hAnsiTheme="majorHAnsi" w:cstheme="majorHAnsi"/>
+                <w:sz w:val="24"/>
+                <w:szCs w:val="24"/>
+                <w:lang w:val="pt-BR"/>
+              </w:rPr>
+              <w:t xml:space="preserve"> Resp</w:t>
+            </w:r>
+            <w:proofErr w:type="gramStart"/>
+            <w:r>
+              <w:rPr>
+                <w:rFonts w:asciiTheme="majorHAnsi" w:hAnsiTheme="majorHAnsi" w:cstheme="majorHAnsi"/>
+                <w:sz w:val="24"/>
+                <w:szCs w:val="24"/>
+                <w:lang w:val="pt-BR"/>
+              </w:rPr>
+              <w:t>.:</w:t>
+            </w:r>
+            <w:proofErr w:type="gramEnd"/>
+            <w:r>
+              <w:rPr>
+                <w:rFonts w:asciiTheme="majorHAnsi" w:hAnsiTheme="majorHAnsi" w:cstheme="majorHAnsi"/>
+                <w:sz w:val="24"/>
+                <w:szCs w:val="24"/>
+                <w:lang w:val="pt-BR"/>
+              </w:rPr>
+              <w:t xml:space="preserve"> </w:t>
+            </w:r>
+            <w:r>
+              <w:rPr>
+                <w:rFonts w:asciiTheme="majorHAnsi" w:hAnsiTheme="majorHAnsi" w:cstheme="majorHAnsi"/>
+                <w:sz w:val="24"/>
+                <w:szCs w:val="24"/>
+                <w:lang w:val="pt-BR"/>
+              </w:rPr>
+              <w:t xml:space="preserve">3 – 2 – 1 – 4 </w:t>
+            </w:r>
           </w:p>
         </w:tc>
       </w:tr>
@@ -7490,6 +8924,18 @@
           <w:lang w:val="pt-BR"/>
         </w:rPr>
       </w:pPr>
+      <w:r>
+        <w:rPr>
+          <w:rFonts w:asciiTheme="majorHAnsi" w:hAnsiTheme="majorHAnsi" w:cstheme="majorHAnsi"/>
+          <w:sz w:val="24"/>
+          <w:szCs w:val="24"/>
+          <w:lang w:val="pt-BR"/>
+        </w:rPr>
+        <w:lastRenderedPageBreak/>
+        <w:t>10/10</w:t>
+      </w:r>
+      <w:bookmarkStart w:id="0" w:name="_GoBack"/>
+      <w:bookmarkEnd w:id="0"/>
     </w:p>
     <w:p>
       <w:pPr>
@@ -11563,7 +13009,7 @@
 </file>
 
 <file path=customXml/itemProps1.xml><?xml version="1.0" encoding="utf-8"?>
-<ds:datastoreItem xmlns:ds="http://schemas.openxmlformats.org/officeDocument/2006/customXml" ds:itemID="{44163481-EA9E-45F7-B63E-8460EF9EBC46}">
+<ds:datastoreItem xmlns:ds="http://schemas.openxmlformats.org/officeDocument/2006/customXml" ds:itemID="{9A017803-979E-4D9E-952D-60923B799E46}">
   <ds:schemaRefs>
     <ds:schemaRef ds:uri="http://schemas.openxmlformats.org/officeDocument/2006/bibliography"/>
   </ds:schemaRefs>

</xml_diff>

<commit_message>
prova modelos informãcionais e BIM 4D
</commit_message>
<xml_diff>
--- a/02_modelos_informacionais/modelos_informacionais_notas_aula.docx
+++ b/02_modelos_informacionais/modelos_informacionais_notas_aula.docx
@@ -6990,6 +6990,18 @@
                 <w:lang w:val="pt-BR"/>
               </w:rPr>
             </w:pPr>
+          </w:p>
+          <w:p>
+            <w:pPr>
+              <w:spacing w:after="0" w:line="360" w:lineRule="auto"/>
+              <w:jc w:val="both"/>
+              <w:rPr>
+                <w:rFonts w:asciiTheme="majorHAnsi" w:hAnsiTheme="majorHAnsi" w:cstheme="majorHAnsi"/>
+                <w:sz w:val="24"/>
+                <w:szCs w:val="24"/>
+                <w:lang w:val="pt-BR"/>
+              </w:rPr>
+            </w:pPr>
             <w:r>
               <w:rPr>
                 <w:rFonts w:asciiTheme="majorHAnsi" w:hAnsiTheme="majorHAnsi" w:cstheme="majorHAnsi"/>
@@ -7027,6 +7039,15 @@
                 <w:szCs w:val="24"/>
                 <w:lang w:val="pt-BR"/>
               </w:rPr>
+              <w:t xml:space="preserve">1 - </w:t>
+            </w:r>
+            <w:r>
+              <w:rPr>
+                <w:rFonts w:asciiTheme="majorHAnsi" w:hAnsiTheme="majorHAnsi" w:cstheme="majorHAnsi"/>
+                <w:sz w:val="24"/>
+                <w:szCs w:val="24"/>
+                <w:lang w:val="pt-BR"/>
+              </w:rPr>
               <w:t>Programados</w:t>
             </w:r>
           </w:p>
@@ -7048,6 +7069,15 @@
                 <w:szCs w:val="24"/>
                 <w:lang w:val="pt-BR"/>
               </w:rPr>
+              <w:t xml:space="preserve">2- </w:t>
+            </w:r>
+            <w:r>
+              <w:rPr>
+                <w:rFonts w:asciiTheme="majorHAnsi" w:hAnsiTheme="majorHAnsi" w:cstheme="majorHAnsi"/>
+                <w:sz w:val="24"/>
+                <w:szCs w:val="24"/>
+                <w:lang w:val="pt-BR"/>
+              </w:rPr>
               <w:t>Indicadores-chave</w:t>
             </w:r>
           </w:p>
@@ -7069,6 +7099,15 @@
                 <w:szCs w:val="24"/>
                 <w:lang w:val="pt-BR"/>
               </w:rPr>
+              <w:t xml:space="preserve">3- </w:t>
+            </w:r>
+            <w:r>
+              <w:rPr>
+                <w:rFonts w:asciiTheme="majorHAnsi" w:hAnsiTheme="majorHAnsi" w:cstheme="majorHAnsi"/>
+                <w:sz w:val="24"/>
+                <w:szCs w:val="24"/>
+                <w:lang w:val="pt-BR"/>
+              </w:rPr>
               <w:t>Demanda</w:t>
             </w:r>
           </w:p>
@@ -7090,6 +7129,15 @@
                 <w:szCs w:val="24"/>
                 <w:lang w:val="pt-BR"/>
               </w:rPr>
+              <w:t xml:space="preserve">4- </w:t>
+            </w:r>
+            <w:r>
+              <w:rPr>
+                <w:rFonts w:asciiTheme="majorHAnsi" w:hAnsiTheme="majorHAnsi" w:cstheme="majorHAnsi"/>
+                <w:sz w:val="24"/>
+                <w:szCs w:val="24"/>
+                <w:lang w:val="pt-BR"/>
+              </w:rPr>
               <w:t>De exceção</w:t>
             </w:r>
           </w:p>
@@ -7104,6 +7152,15 @@
                 <w:lang w:val="pt-BR"/>
               </w:rPr>
             </w:pPr>
+            <w:r>
+              <w:rPr>
+                <w:rFonts w:asciiTheme="majorHAnsi" w:hAnsiTheme="majorHAnsi" w:cstheme="majorHAnsi"/>
+                <w:sz w:val="24"/>
+                <w:szCs w:val="24"/>
+                <w:lang w:val="pt-BR"/>
+              </w:rPr>
+              <w:t xml:space="preserve">5- </w:t>
+            </w:r>
             <w:r>
               <w:rPr>
                 <w:rFonts w:asciiTheme="majorHAnsi" w:hAnsiTheme="majorHAnsi" w:cstheme="majorHAnsi"/>
@@ -7429,7 +7486,6 @@
           <w:szCs w:val="24"/>
           <w:lang w:val="pt-BR"/>
         </w:rPr>
-        <w:lastRenderedPageBreak/>
         <w:t>Atividade Objetiva 0</w:t>
       </w:r>
       <w:r>
@@ -7859,7 +7915,17 @@
                 <w:szCs w:val="24"/>
                 <w:lang w:val="pt-BR"/>
               </w:rPr>
-              <w:t xml:space="preserve"> a mesma função que é executar a soma ponderada de suas entradas e executar uma transformação não linear entre a entrada e a saída do sistema.</w:t>
+              <w:t xml:space="preserve"> a mesma função que é executar a soma ponderada de suas entradas e executar uma transformação não linear </w:t>
+            </w:r>
+            <w:r>
+              <w:rPr>
+                <w:rFonts w:asciiTheme="majorHAnsi" w:hAnsiTheme="majorHAnsi" w:cstheme="majorHAnsi"/>
+                <w:sz w:val="24"/>
+                <w:szCs w:val="24"/>
+                <w:lang w:val="pt-BR"/>
+              </w:rPr>
+              <w:lastRenderedPageBreak/>
+              <w:t>entre a entrada e a saída do sistema.</w:t>
             </w:r>
           </w:p>
           <w:p>
@@ -8504,6 +8570,7 @@
                 <w:szCs w:val="24"/>
                 <w:lang w:val="pt-BR"/>
               </w:rPr>
+              <w:lastRenderedPageBreak/>
               <w:t xml:space="preserve">05 - </w:t>
             </w:r>
             <w:proofErr w:type="gramStart"/>
@@ -8556,7 +8623,6 @@
                 <w:szCs w:val="24"/>
                 <w:lang w:val="pt-BR"/>
               </w:rPr>
-              <w:lastRenderedPageBreak/>
               <w:t>Relacione a lista dos tipos de Inteligência Artificial (IA) com suas características dadas nos parênteses:</w:t>
             </w:r>
           </w:p>
@@ -8578,6 +8644,15 @@
                 <w:szCs w:val="24"/>
                 <w:lang w:val="pt-BR"/>
               </w:rPr>
+              <w:t xml:space="preserve">1 - </w:t>
+            </w:r>
+            <w:r>
+              <w:rPr>
+                <w:rFonts w:asciiTheme="majorHAnsi" w:hAnsiTheme="majorHAnsi" w:cstheme="majorHAnsi"/>
+                <w:sz w:val="24"/>
+                <w:szCs w:val="24"/>
+                <w:lang w:val="pt-BR"/>
+              </w:rPr>
               <w:t>Inteligência Artificial Simbólica (IAS)</w:t>
             </w:r>
           </w:p>
@@ -8592,6 +8667,17 @@
                 <w:lang w:val="pt-BR"/>
               </w:rPr>
             </w:pPr>
+            <w:r>
+              <w:rPr>
+                <w:rFonts w:asciiTheme="majorHAnsi" w:hAnsiTheme="majorHAnsi" w:cstheme="majorHAnsi"/>
+                <w:sz w:val="24"/>
+                <w:szCs w:val="24"/>
+                <w:lang w:val="pt-BR"/>
+              </w:rPr>
+              <w:t xml:space="preserve">2- </w:t>
+            </w:r>
+            <w:bookmarkStart w:id="0" w:name="_GoBack"/>
+            <w:bookmarkEnd w:id="0"/>
             <w:r>
               <w:rPr>
                 <w:rFonts w:asciiTheme="majorHAnsi" w:hAnsiTheme="majorHAnsi" w:cstheme="majorHAnsi"/>
@@ -8934,8 +9020,6 @@
         <w:lastRenderedPageBreak/>
         <w:t>10/10</w:t>
       </w:r>
-      <w:bookmarkStart w:id="0" w:name="_GoBack"/>
-      <w:bookmarkEnd w:id="0"/>
     </w:p>
     <w:p>
       <w:pPr>
@@ -12998,7 +13082,7 @@
   <a:extraClrSchemeLst/>
   <a:extLst>
     <a:ext uri="{05A4C25C-085E-4340-85A3-A5531E510DB2}">
-      <thm15:themeFamily xmlns:thm15="http://schemas.microsoft.com/office/thememl/2012/main" xmlns="" name="Office Theme" id="{62F939B6-93AF-4DB8-9C6B-D6C7DFDC589F}" vid="{4A3C46E8-61CC-4603-A589-7422A47A8E4A}"/>
+      <thm15:themeFamily xmlns="" xmlns:thm15="http://schemas.microsoft.com/office/thememl/2012/main" name="Office Theme" id="{62F939B6-93AF-4DB8-9C6B-D6C7DFDC589F}" vid="{4A3C46E8-61CC-4603-A589-7422A47A8E4A}"/>
     </a:ext>
   </a:extLst>
 </a:theme>
@@ -13009,7 +13093,7 @@
 </file>
 
 <file path=customXml/itemProps1.xml><?xml version="1.0" encoding="utf-8"?>
-<ds:datastoreItem xmlns:ds="http://schemas.openxmlformats.org/officeDocument/2006/customXml" ds:itemID="{9A017803-979E-4D9E-952D-60923B799E46}">
+<ds:datastoreItem xmlns:ds="http://schemas.openxmlformats.org/officeDocument/2006/customXml" ds:itemID="{E08965A3-4313-4961-ADC3-3111FB3B334C}">
   <ds:schemaRefs>
     <ds:schemaRef ds:uri="http://schemas.openxmlformats.org/officeDocument/2006/bibliography"/>
   </ds:schemaRefs>

</xml_diff>